<commit_message>
added content. last commit tonight
</commit_message>
<xml_diff>
--- a/escapeRoom/Documents/EscapeRoomSeason1_SystemDesign.docx
+++ b/escapeRoom/Documents/EscapeRoomSeason1_SystemDesign.docx
@@ -35,6 +35,7 @@
         </w:rPr>
       </w:pPr>
     </w:p>
+    <w:bookmarkStart w:id="0" w:name="_Toc494748867" w:displacedByCustomXml="next"/>
     <w:sdt>
       <w:sdtPr>
         <w:id w:val="480885974"/>
@@ -50,22 +51,23 @@
           <w:color w:val="auto"/>
           <w:sz w:val="22"/>
           <w:szCs w:val="22"/>
-          <w:lang w:val="en-CA" w:eastAsia="en-US"/>
         </w:rPr>
       </w:sdtEndPr>
       <w:sdtContent>
         <w:p>
           <w:pPr>
-            <w:pStyle w:val="TOCHeading"/>
+            <w:pStyle w:val="Heading1"/>
           </w:pPr>
           <w:r>
             <w:t>Table of Contents</w:t>
           </w:r>
+          <w:bookmarkEnd w:id="0"/>
         </w:p>
         <w:p>
           <w:pPr>
             <w:pStyle w:val="TOC1"/>
             <w:tabs>
+              <w:tab w:val="left" w:pos="440"/>
               <w:tab w:val="right" w:leader="dot" w:pos="9350"/>
             </w:tabs>
             <w:rPr>
@@ -83,23 +85,38 @@
           <w:r>
             <w:fldChar w:fldCharType="separate"/>
           </w:r>
-          <w:hyperlink w:anchor="_Toc494744684" w:history="1">
+          <w:hyperlink w:anchor="_Toc494748867" w:history="1">
             <w:r>
               <w:rPr>
                 <w:rStyle w:val="Hyperlink"/>
                 <w:noProof/>
               </w:rPr>
-              <w:t>Objective</w:t>
-            </w:r>
-            <w:r>
-              <w:rPr>
-                <w:noProof/>
-                <w:webHidden/>
+              <w:t>1</w:t>
+            </w:r>
+            <w:r>
+              <w:rPr>
+                <w:rFonts w:eastAsiaTheme="minorEastAsia"/>
+                <w:noProof/>
+                <w:lang w:eastAsia="en-CA"/>
               </w:rPr>
               <w:tab/>
             </w:r>
             <w:r>
               <w:rPr>
+                <w:rStyle w:val="Hyperlink"/>
+                <w:noProof/>
+              </w:rPr>
+              <w:t>Table of Contents</w:t>
+            </w:r>
+            <w:r>
+              <w:rPr>
+                <w:noProof/>
+                <w:webHidden/>
+              </w:rPr>
+              <w:tab/>
+            </w:r>
+            <w:r>
+              <w:rPr>
                 <w:noProof/>
                 <w:webHidden/>
               </w:rPr>
@@ -110,7 +127,7 @@
                 <w:noProof/>
                 <w:webHidden/>
               </w:rPr>
-              <w:instrText xml:space="preserve"> PAGEREF _Toc494744684 \h </w:instrText>
+              <w:instrText xml:space="preserve"> PAGEREF _Toc494748867 \h </w:instrText>
             </w:r>
             <w:r>
               <w:rPr>
@@ -130,7 +147,7 @@
                 <w:noProof/>
                 <w:webHidden/>
               </w:rPr>
-              <w:t>1</w:t>
+              <w:t>i</w:t>
             </w:r>
             <w:r>
               <w:rPr>
@@ -143,8 +160,9 @@
         </w:p>
         <w:p>
           <w:pPr>
-            <w:pStyle w:val="TOC2"/>
+            <w:pStyle w:val="TOC1"/>
             <w:tabs>
+              <w:tab w:val="left" w:pos="440"/>
               <w:tab w:val="right" w:leader="dot" w:pos="9350"/>
             </w:tabs>
             <w:rPr>
@@ -153,23 +171,38 @@
               <w:lang w:eastAsia="en-CA"/>
             </w:rPr>
           </w:pPr>
-          <w:hyperlink w:anchor="_Toc494744685" w:history="1">
+          <w:hyperlink w:anchor="_Toc494748868" w:history="1">
             <w:r>
               <w:rPr>
                 <w:rStyle w:val="Hyperlink"/>
                 <w:noProof/>
               </w:rPr>
-              <w:t>Background</w:t>
-            </w:r>
-            <w:r>
-              <w:rPr>
-                <w:noProof/>
-                <w:webHidden/>
+              <w:t>2</w:t>
+            </w:r>
+            <w:r>
+              <w:rPr>
+                <w:rFonts w:eastAsiaTheme="minorEastAsia"/>
+                <w:noProof/>
+                <w:lang w:eastAsia="en-CA"/>
               </w:rPr>
               <w:tab/>
             </w:r>
             <w:r>
               <w:rPr>
+                <w:rStyle w:val="Hyperlink"/>
+                <w:noProof/>
+              </w:rPr>
+              <w:t>Objective</w:t>
+            </w:r>
+            <w:r>
+              <w:rPr>
+                <w:noProof/>
+                <w:webHidden/>
+              </w:rPr>
+              <w:tab/>
+            </w:r>
+            <w:r>
+              <w:rPr>
                 <w:noProof/>
                 <w:webHidden/>
               </w:rPr>
@@ -180,7 +213,7 @@
                 <w:noProof/>
                 <w:webHidden/>
               </w:rPr>
-              <w:instrText xml:space="preserve"> PAGEREF _Toc494744685 \h </w:instrText>
+              <w:instrText xml:space="preserve"> PAGEREF _Toc494748868 \h </w:instrText>
             </w:r>
             <w:r>
               <w:rPr>
@@ -213,8 +246,9 @@
         </w:p>
         <w:p>
           <w:pPr>
-            <w:pStyle w:val="TOC1"/>
+            <w:pStyle w:val="TOC2"/>
             <w:tabs>
+              <w:tab w:val="left" w:pos="880"/>
               <w:tab w:val="right" w:leader="dot" w:pos="9350"/>
             </w:tabs>
             <w:rPr>
@@ -223,23 +257,38 @@
               <w:lang w:eastAsia="en-CA"/>
             </w:rPr>
           </w:pPr>
-          <w:hyperlink w:anchor="_Toc494744686" w:history="1">
+          <w:hyperlink w:anchor="_Toc494748869" w:history="1">
             <w:r>
               <w:rPr>
                 <w:rStyle w:val="Hyperlink"/>
                 <w:noProof/>
               </w:rPr>
-              <w:t>System Overview</w:t>
-            </w:r>
-            <w:r>
-              <w:rPr>
-                <w:noProof/>
-                <w:webHidden/>
+              <w:t>2.1</w:t>
+            </w:r>
+            <w:r>
+              <w:rPr>
+                <w:rFonts w:eastAsiaTheme="minorEastAsia"/>
+                <w:noProof/>
+                <w:lang w:eastAsia="en-CA"/>
               </w:rPr>
               <w:tab/>
             </w:r>
             <w:r>
               <w:rPr>
+                <w:rStyle w:val="Hyperlink"/>
+                <w:noProof/>
+              </w:rPr>
+              <w:t>Background</w:t>
+            </w:r>
+            <w:r>
+              <w:rPr>
+                <w:noProof/>
+                <w:webHidden/>
+              </w:rPr>
+              <w:tab/>
+            </w:r>
+            <w:r>
+              <w:rPr>
                 <w:noProof/>
                 <w:webHidden/>
               </w:rPr>
@@ -250,7 +299,7 @@
                 <w:noProof/>
                 <w:webHidden/>
               </w:rPr>
-              <w:instrText xml:space="preserve"> PAGEREF _Toc494744686 \h </w:instrText>
+              <w:instrText xml:space="preserve"> PAGEREF _Toc494748869 \h </w:instrText>
             </w:r>
             <w:r>
               <w:rPr>
@@ -285,6 +334,7 @@
           <w:pPr>
             <w:pStyle w:val="TOC1"/>
             <w:tabs>
+              <w:tab w:val="left" w:pos="440"/>
               <w:tab w:val="right" w:leader="dot" w:pos="9350"/>
             </w:tabs>
             <w:rPr>
@@ -293,23 +343,38 @@
               <w:lang w:eastAsia="en-CA"/>
             </w:rPr>
           </w:pPr>
-          <w:hyperlink w:anchor="_Toc494744687" w:history="1">
+          <w:hyperlink w:anchor="_Toc494748870" w:history="1">
             <w:r>
               <w:rPr>
                 <w:rStyle w:val="Hyperlink"/>
                 <w:noProof/>
               </w:rPr>
-              <w:t>Programming the System</w:t>
-            </w:r>
-            <w:r>
-              <w:rPr>
-                <w:noProof/>
-                <w:webHidden/>
+              <w:t>3</w:t>
+            </w:r>
+            <w:r>
+              <w:rPr>
+                <w:rFonts w:eastAsiaTheme="minorEastAsia"/>
+                <w:noProof/>
+                <w:lang w:eastAsia="en-CA"/>
               </w:rPr>
               <w:tab/>
             </w:r>
             <w:r>
               <w:rPr>
+                <w:rStyle w:val="Hyperlink"/>
+                <w:noProof/>
+              </w:rPr>
+              <w:t>System Overview</w:t>
+            </w:r>
+            <w:r>
+              <w:rPr>
+                <w:noProof/>
+                <w:webHidden/>
+              </w:rPr>
+              <w:tab/>
+            </w:r>
+            <w:r>
+              <w:rPr>
                 <w:noProof/>
                 <w:webHidden/>
               </w:rPr>
@@ -320,7 +385,7 @@
                 <w:noProof/>
                 <w:webHidden/>
               </w:rPr>
-              <w:instrText xml:space="preserve"> PAGEREF _Toc494744687 \h </w:instrText>
+              <w:instrText xml:space="preserve"> PAGEREF _Toc494748870 \h </w:instrText>
             </w:r>
             <w:r>
               <w:rPr>
@@ -340,7 +405,7 @@
                 <w:noProof/>
                 <w:webHidden/>
               </w:rPr>
-              <w:t>2</w:t>
+              <w:t>1</w:t>
             </w:r>
             <w:r>
               <w:rPr>
@@ -353,8 +418,9 @@
         </w:p>
         <w:p>
           <w:pPr>
-            <w:pStyle w:val="TOC2"/>
+            <w:pStyle w:val="TOC1"/>
             <w:tabs>
+              <w:tab w:val="left" w:pos="440"/>
               <w:tab w:val="right" w:leader="dot" w:pos="9350"/>
             </w:tabs>
             <w:rPr>
@@ -363,23 +429,38 @@
               <w:lang w:eastAsia="en-CA"/>
             </w:rPr>
           </w:pPr>
-          <w:hyperlink w:anchor="_Toc494744688" w:history="1">
+          <w:hyperlink w:anchor="_Toc494748871" w:history="1">
             <w:r>
               <w:rPr>
                 <w:rStyle w:val="Hyperlink"/>
                 <w:noProof/>
               </w:rPr>
-              <w:t>Coding Practices</w:t>
-            </w:r>
-            <w:r>
-              <w:rPr>
-                <w:noProof/>
-                <w:webHidden/>
+              <w:t>4</w:t>
+            </w:r>
+            <w:r>
+              <w:rPr>
+                <w:rFonts w:eastAsiaTheme="minorEastAsia"/>
+                <w:noProof/>
+                <w:lang w:eastAsia="en-CA"/>
               </w:rPr>
               <w:tab/>
             </w:r>
             <w:r>
               <w:rPr>
+                <w:rStyle w:val="Hyperlink"/>
+                <w:noProof/>
+              </w:rPr>
+              <w:t>Programming the System</w:t>
+            </w:r>
+            <w:r>
+              <w:rPr>
+                <w:noProof/>
+                <w:webHidden/>
+              </w:rPr>
+              <w:tab/>
+            </w:r>
+            <w:r>
+              <w:rPr>
                 <w:noProof/>
                 <w:webHidden/>
               </w:rPr>
@@ -390,7 +471,7 @@
                 <w:noProof/>
                 <w:webHidden/>
               </w:rPr>
-              <w:instrText xml:space="preserve"> PAGEREF _Toc494744688 \h </w:instrText>
+              <w:instrText xml:space="preserve"> PAGEREF _Toc494748871 \h </w:instrText>
             </w:r>
             <w:r>
               <w:rPr>
@@ -410,7 +491,7 @@
                 <w:noProof/>
                 <w:webHidden/>
               </w:rPr>
-              <w:t>3</w:t>
+              <w:t>2</w:t>
             </w:r>
             <w:r>
               <w:rPr>
@@ -423,8 +504,9 @@
         </w:p>
         <w:p>
           <w:pPr>
-            <w:pStyle w:val="TOC3"/>
+            <w:pStyle w:val="TOC2"/>
             <w:tabs>
+              <w:tab w:val="left" w:pos="880"/>
               <w:tab w:val="right" w:leader="dot" w:pos="9350"/>
             </w:tabs>
             <w:rPr>
@@ -433,23 +515,38 @@
               <w:lang w:eastAsia="en-CA"/>
             </w:rPr>
           </w:pPr>
-          <w:hyperlink w:anchor="_Toc494744689" w:history="1">
+          <w:hyperlink w:anchor="_Toc494748872" w:history="1">
             <w:r>
               <w:rPr>
                 <w:rStyle w:val="Hyperlink"/>
                 <w:noProof/>
               </w:rPr>
-              <w:t>Naming Conventions</w:t>
-            </w:r>
-            <w:r>
-              <w:rPr>
-                <w:noProof/>
-                <w:webHidden/>
+              <w:t>4.1</w:t>
+            </w:r>
+            <w:r>
+              <w:rPr>
+                <w:rFonts w:eastAsiaTheme="minorEastAsia"/>
+                <w:noProof/>
+                <w:lang w:eastAsia="en-CA"/>
               </w:rPr>
               <w:tab/>
             </w:r>
             <w:r>
               <w:rPr>
+                <w:rStyle w:val="Hyperlink"/>
+                <w:noProof/>
+              </w:rPr>
+              <w:t>Coding Practices</w:t>
+            </w:r>
+            <w:r>
+              <w:rPr>
+                <w:noProof/>
+                <w:webHidden/>
+              </w:rPr>
+              <w:tab/>
+            </w:r>
+            <w:r>
+              <w:rPr>
                 <w:noProof/>
                 <w:webHidden/>
               </w:rPr>
@@ -460,7 +557,7 @@
                 <w:noProof/>
                 <w:webHidden/>
               </w:rPr>
-              <w:instrText xml:space="preserve"> PAGEREF _Toc494744689 \h </w:instrText>
+              <w:instrText xml:space="preserve"> PAGEREF _Toc494748872 \h </w:instrText>
             </w:r>
             <w:r>
               <w:rPr>
@@ -495,6 +592,7 @@
           <w:pPr>
             <w:pStyle w:val="TOC3"/>
             <w:tabs>
+              <w:tab w:val="left" w:pos="1320"/>
               <w:tab w:val="right" w:leader="dot" w:pos="9350"/>
             </w:tabs>
             <w:rPr>
@@ -503,23 +601,38 @@
               <w:lang w:eastAsia="en-CA"/>
             </w:rPr>
           </w:pPr>
-          <w:hyperlink w:anchor="_Toc494744690" w:history="1">
+          <w:hyperlink w:anchor="_Toc494748873" w:history="1">
             <w:r>
               <w:rPr>
                 <w:rStyle w:val="Hyperlink"/>
                 <w:noProof/>
               </w:rPr>
-              <w:t>Function Management</w:t>
-            </w:r>
-            <w:r>
-              <w:rPr>
-                <w:noProof/>
-                <w:webHidden/>
+              <w:t>4.1.1</w:t>
+            </w:r>
+            <w:r>
+              <w:rPr>
+                <w:rFonts w:eastAsiaTheme="minorEastAsia"/>
+                <w:noProof/>
+                <w:lang w:eastAsia="en-CA"/>
               </w:rPr>
               <w:tab/>
             </w:r>
             <w:r>
               <w:rPr>
+                <w:rStyle w:val="Hyperlink"/>
+                <w:noProof/>
+              </w:rPr>
+              <w:t>Naming Conventions</w:t>
+            </w:r>
+            <w:r>
+              <w:rPr>
+                <w:noProof/>
+                <w:webHidden/>
+              </w:rPr>
+              <w:tab/>
+            </w:r>
+            <w:r>
+              <w:rPr>
                 <w:noProof/>
                 <w:webHidden/>
               </w:rPr>
@@ -530,7 +643,7 @@
                 <w:noProof/>
                 <w:webHidden/>
               </w:rPr>
-              <w:instrText xml:space="preserve"> PAGEREF _Toc494744690 \h </w:instrText>
+              <w:instrText xml:space="preserve"> PAGEREF _Toc494748873 \h </w:instrText>
             </w:r>
             <w:r>
               <w:rPr>
@@ -563,8 +676,9 @@
         </w:p>
         <w:p>
           <w:pPr>
-            <w:pStyle w:val="TOC1"/>
+            <w:pStyle w:val="TOC3"/>
             <w:tabs>
+              <w:tab w:val="left" w:pos="1320"/>
               <w:tab w:val="right" w:leader="dot" w:pos="9350"/>
             </w:tabs>
             <w:rPr>
@@ -573,23 +687,38 @@
               <w:lang w:eastAsia="en-CA"/>
             </w:rPr>
           </w:pPr>
-          <w:hyperlink w:anchor="_Toc494744691" w:history="1">
+          <w:hyperlink w:anchor="_Toc494748874" w:history="1">
             <w:r>
               <w:rPr>
                 <w:rStyle w:val="Hyperlink"/>
                 <w:noProof/>
               </w:rPr>
-              <w:t>Setup of System Devices</w:t>
-            </w:r>
-            <w:r>
-              <w:rPr>
-                <w:noProof/>
-                <w:webHidden/>
+              <w:t>4.1.2</w:t>
+            </w:r>
+            <w:r>
+              <w:rPr>
+                <w:rFonts w:eastAsiaTheme="minorEastAsia"/>
+                <w:noProof/>
+                <w:lang w:eastAsia="en-CA"/>
               </w:rPr>
               <w:tab/>
             </w:r>
             <w:r>
               <w:rPr>
+                <w:rStyle w:val="Hyperlink"/>
+                <w:noProof/>
+              </w:rPr>
+              <w:t>Function Management</w:t>
+            </w:r>
+            <w:r>
+              <w:rPr>
+                <w:noProof/>
+                <w:webHidden/>
+              </w:rPr>
+              <w:tab/>
+            </w:r>
+            <w:r>
+              <w:rPr>
                 <w:noProof/>
                 <w:webHidden/>
               </w:rPr>
@@ -600,7 +729,7 @@
                 <w:noProof/>
                 <w:webHidden/>
               </w:rPr>
-              <w:instrText xml:space="preserve"> PAGEREF _Toc494744691 \h </w:instrText>
+              <w:instrText xml:space="preserve"> PAGEREF _Toc494748874 \h </w:instrText>
             </w:r>
             <w:r>
               <w:rPr>
@@ -633,8 +762,9 @@
         </w:p>
         <w:p>
           <w:pPr>
-            <w:pStyle w:val="TOC2"/>
+            <w:pStyle w:val="TOC1"/>
             <w:tabs>
+              <w:tab w:val="left" w:pos="440"/>
               <w:tab w:val="right" w:leader="dot" w:pos="9350"/>
             </w:tabs>
             <w:rPr>
@@ -643,23 +773,38 @@
               <w:lang w:eastAsia="en-CA"/>
             </w:rPr>
           </w:pPr>
-          <w:hyperlink w:anchor="_Toc494744692" w:history="1">
+          <w:hyperlink w:anchor="_Toc494748875" w:history="1">
             <w:r>
               <w:rPr>
                 <w:rStyle w:val="Hyperlink"/>
                 <w:noProof/>
               </w:rPr>
-              <w:t>Testing of Device Specifications</w:t>
-            </w:r>
-            <w:r>
-              <w:rPr>
-                <w:noProof/>
-                <w:webHidden/>
+              <w:t>5</w:t>
+            </w:r>
+            <w:r>
+              <w:rPr>
+                <w:rFonts w:eastAsiaTheme="minorEastAsia"/>
+                <w:noProof/>
+                <w:lang w:eastAsia="en-CA"/>
               </w:rPr>
               <w:tab/>
             </w:r>
             <w:r>
               <w:rPr>
+                <w:rStyle w:val="Hyperlink"/>
+                <w:noProof/>
+              </w:rPr>
+              <w:t>Setup of System Devices</w:t>
+            </w:r>
+            <w:r>
+              <w:rPr>
+                <w:noProof/>
+                <w:webHidden/>
+              </w:rPr>
+              <w:tab/>
+            </w:r>
+            <w:r>
+              <w:rPr>
                 <w:noProof/>
                 <w:webHidden/>
               </w:rPr>
@@ -670,7 +815,7 @@
                 <w:noProof/>
                 <w:webHidden/>
               </w:rPr>
-              <w:instrText xml:space="preserve"> PAGEREF _Toc494744692 \h </w:instrText>
+              <w:instrText xml:space="preserve"> PAGEREF _Toc494748875 \h </w:instrText>
             </w:r>
             <w:r>
               <w:rPr>
@@ -705,6 +850,7 @@
           <w:pPr>
             <w:pStyle w:val="TOC2"/>
             <w:tabs>
+              <w:tab w:val="left" w:pos="880"/>
               <w:tab w:val="right" w:leader="dot" w:pos="9350"/>
             </w:tabs>
             <w:rPr>
@@ -713,23 +859,38 @@
               <w:lang w:eastAsia="en-CA"/>
             </w:rPr>
           </w:pPr>
-          <w:hyperlink w:anchor="_Toc494744693" w:history="1">
+          <w:hyperlink w:anchor="_Toc494748876" w:history="1">
             <w:r>
               <w:rPr>
                 <w:rStyle w:val="Hyperlink"/>
                 <w:noProof/>
               </w:rPr>
-              <w:t>Testing Placement of Devices</w:t>
-            </w:r>
-            <w:r>
-              <w:rPr>
-                <w:noProof/>
-                <w:webHidden/>
+              <w:t>5.1</w:t>
+            </w:r>
+            <w:r>
+              <w:rPr>
+                <w:rFonts w:eastAsiaTheme="minorEastAsia"/>
+                <w:noProof/>
+                <w:lang w:eastAsia="en-CA"/>
               </w:rPr>
               <w:tab/>
             </w:r>
             <w:r>
               <w:rPr>
+                <w:rStyle w:val="Hyperlink"/>
+                <w:noProof/>
+              </w:rPr>
+              <w:t>Testing of Device Specifications</w:t>
+            </w:r>
+            <w:r>
+              <w:rPr>
+                <w:noProof/>
+                <w:webHidden/>
+              </w:rPr>
+              <w:tab/>
+            </w:r>
+            <w:r>
+              <w:rPr>
                 <w:noProof/>
                 <w:webHidden/>
               </w:rPr>
@@ -740,7 +901,7 @@
                 <w:noProof/>
                 <w:webHidden/>
               </w:rPr>
-              <w:instrText xml:space="preserve"> PAGEREF _Toc494744693 \h </w:instrText>
+              <w:instrText xml:space="preserve"> PAGEREF _Toc494748876 \h </w:instrText>
             </w:r>
             <w:r>
               <w:rPr>
@@ -760,7 +921,7 @@
                 <w:noProof/>
                 <w:webHidden/>
               </w:rPr>
-              <w:t>5</w:t>
+              <w:t>3</w:t>
             </w:r>
             <w:r>
               <w:rPr>
@@ -773,8 +934,9 @@
         </w:p>
         <w:p>
           <w:pPr>
-            <w:pStyle w:val="TOC1"/>
+            <w:pStyle w:val="TOC2"/>
             <w:tabs>
+              <w:tab w:val="left" w:pos="880"/>
               <w:tab w:val="right" w:leader="dot" w:pos="9350"/>
             </w:tabs>
             <w:rPr>
@@ -783,23 +945,38 @@
               <w:lang w:eastAsia="en-CA"/>
             </w:rPr>
           </w:pPr>
-          <w:hyperlink w:anchor="_Toc494744694" w:history="1">
+          <w:hyperlink w:anchor="_Toc494748877" w:history="1">
             <w:r>
               <w:rPr>
                 <w:rStyle w:val="Hyperlink"/>
                 <w:noProof/>
               </w:rPr>
-              <w:t>Maintenance</w:t>
-            </w:r>
-            <w:r>
-              <w:rPr>
-                <w:noProof/>
-                <w:webHidden/>
+              <w:t>5.2</w:t>
+            </w:r>
+            <w:r>
+              <w:rPr>
+                <w:rFonts w:eastAsiaTheme="minorEastAsia"/>
+                <w:noProof/>
+                <w:lang w:eastAsia="en-CA"/>
               </w:rPr>
               <w:tab/>
             </w:r>
             <w:r>
               <w:rPr>
+                <w:rStyle w:val="Hyperlink"/>
+                <w:noProof/>
+              </w:rPr>
+              <w:t>Testing Placement of Devices</w:t>
+            </w:r>
+            <w:r>
+              <w:rPr>
+                <w:noProof/>
+                <w:webHidden/>
+              </w:rPr>
+              <w:tab/>
+            </w:r>
+            <w:r>
+              <w:rPr>
                 <w:noProof/>
                 <w:webHidden/>
               </w:rPr>
@@ -810,7 +987,7 @@
                 <w:noProof/>
                 <w:webHidden/>
               </w:rPr>
-              <w:instrText xml:space="preserve"> PAGEREF _Toc494744694 \h </w:instrText>
+              <w:instrText xml:space="preserve"> PAGEREF _Toc494748877 \h </w:instrText>
             </w:r>
             <w:r>
               <w:rPr>
@@ -843,8 +1020,9 @@
         </w:p>
         <w:p>
           <w:pPr>
-            <w:pStyle w:val="TOC3"/>
+            <w:pStyle w:val="TOC1"/>
             <w:tabs>
+              <w:tab w:val="left" w:pos="440"/>
               <w:tab w:val="right" w:leader="dot" w:pos="9350"/>
             </w:tabs>
             <w:rPr>
@@ -853,23 +1031,38 @@
               <w:lang w:eastAsia="en-CA"/>
             </w:rPr>
           </w:pPr>
-          <w:hyperlink w:anchor="_Toc494744695" w:history="1">
+          <w:hyperlink w:anchor="_Toc494748878" w:history="1">
             <w:r>
               <w:rPr>
                 <w:rStyle w:val="Hyperlink"/>
                 <w:noProof/>
               </w:rPr>
-              <w:t>Circuit Schematics</w:t>
-            </w:r>
-            <w:r>
-              <w:rPr>
-                <w:noProof/>
-                <w:webHidden/>
+              <w:t>6</w:t>
+            </w:r>
+            <w:r>
+              <w:rPr>
+                <w:rFonts w:eastAsiaTheme="minorEastAsia"/>
+                <w:noProof/>
+                <w:lang w:eastAsia="en-CA"/>
               </w:rPr>
               <w:tab/>
             </w:r>
             <w:r>
               <w:rPr>
+                <w:rStyle w:val="Hyperlink"/>
+                <w:noProof/>
+              </w:rPr>
+              <w:t>Maintenance</w:t>
+            </w:r>
+            <w:r>
+              <w:rPr>
+                <w:noProof/>
+                <w:webHidden/>
+              </w:rPr>
+              <w:tab/>
+            </w:r>
+            <w:r>
+              <w:rPr>
                 <w:noProof/>
                 <w:webHidden/>
               </w:rPr>
@@ -880,7 +1073,7 @@
                 <w:noProof/>
                 <w:webHidden/>
               </w:rPr>
-              <w:instrText xml:space="preserve"> PAGEREF _Toc494744695 \h </w:instrText>
+              <w:instrText xml:space="preserve"> PAGEREF _Toc494748878 \h </w:instrText>
             </w:r>
             <w:r>
               <w:rPr>
@@ -913,8 +1106,9 @@
         </w:p>
         <w:p>
           <w:pPr>
-            <w:pStyle w:val="TOC3"/>
+            <w:pStyle w:val="TOC2"/>
             <w:tabs>
+              <w:tab w:val="left" w:pos="880"/>
               <w:tab w:val="right" w:leader="dot" w:pos="9350"/>
             </w:tabs>
             <w:rPr>
@@ -923,23 +1117,38 @@
               <w:lang w:eastAsia="en-CA"/>
             </w:rPr>
           </w:pPr>
-          <w:hyperlink w:anchor="_Toc494744696" w:history="1">
+          <w:hyperlink w:anchor="_Toc494748879" w:history="1">
             <w:r>
               <w:rPr>
                 <w:rStyle w:val="Hyperlink"/>
                 <w:noProof/>
               </w:rPr>
-              <w:t>Devices and Their Placement in Arduino Files</w:t>
-            </w:r>
-            <w:r>
-              <w:rPr>
-                <w:noProof/>
-                <w:webHidden/>
+              <w:t>6.1</w:t>
+            </w:r>
+            <w:r>
+              <w:rPr>
+                <w:rFonts w:eastAsiaTheme="minorEastAsia"/>
+                <w:noProof/>
+                <w:lang w:eastAsia="en-CA"/>
               </w:rPr>
               <w:tab/>
             </w:r>
             <w:r>
               <w:rPr>
+                <w:rStyle w:val="Hyperlink"/>
+                <w:noProof/>
+              </w:rPr>
+              <w:t>Circuit Schematics</w:t>
+            </w:r>
+            <w:r>
+              <w:rPr>
+                <w:noProof/>
+                <w:webHidden/>
+              </w:rPr>
+              <w:tab/>
+            </w:r>
+            <w:r>
+              <w:rPr>
                 <w:noProof/>
                 <w:webHidden/>
               </w:rPr>
@@ -950,7 +1159,7 @@
                 <w:noProof/>
                 <w:webHidden/>
               </w:rPr>
-              <w:instrText xml:space="preserve"> PAGEREF _Toc494744696 \h </w:instrText>
+              <w:instrText xml:space="preserve"> PAGEREF _Toc494748879 \h </w:instrText>
             </w:r>
             <w:r>
               <w:rPr>
@@ -970,7 +1179,7 @@
                 <w:noProof/>
                 <w:webHidden/>
               </w:rPr>
-              <w:t>10</w:t>
+              <w:t>5</w:t>
             </w:r>
             <w:r>
               <w:rPr>
@@ -985,6 +1194,7 @@
           <w:pPr>
             <w:pStyle w:val="TOC2"/>
             <w:tabs>
+              <w:tab w:val="left" w:pos="880"/>
               <w:tab w:val="right" w:leader="dot" w:pos="9350"/>
             </w:tabs>
             <w:rPr>
@@ -993,23 +1203,38 @@
               <w:lang w:eastAsia="en-CA"/>
             </w:rPr>
           </w:pPr>
-          <w:hyperlink w:anchor="_Toc494744697" w:history="1">
+          <w:hyperlink w:anchor="_Toc494748880" w:history="1">
             <w:r>
               <w:rPr>
                 <w:rStyle w:val="Hyperlink"/>
                 <w:noProof/>
               </w:rPr>
-              <w:t>Maintenance for Adding/Removing Devices</w:t>
-            </w:r>
-            <w:r>
-              <w:rPr>
-                <w:noProof/>
-                <w:webHidden/>
+              <w:t>6.2</w:t>
+            </w:r>
+            <w:r>
+              <w:rPr>
+                <w:rFonts w:eastAsiaTheme="minorEastAsia"/>
+                <w:noProof/>
+                <w:lang w:eastAsia="en-CA"/>
               </w:rPr>
               <w:tab/>
             </w:r>
             <w:r>
               <w:rPr>
+                <w:rStyle w:val="Hyperlink"/>
+                <w:noProof/>
+              </w:rPr>
+              <w:t>Devices and Their Placement in Arduino Files</w:t>
+            </w:r>
+            <w:r>
+              <w:rPr>
+                <w:noProof/>
+                <w:webHidden/>
+              </w:rPr>
+              <w:tab/>
+            </w:r>
+            <w:r>
+              <w:rPr>
                 <w:noProof/>
                 <w:webHidden/>
               </w:rPr>
@@ -1020,7 +1245,7 @@
                 <w:noProof/>
                 <w:webHidden/>
               </w:rPr>
-              <w:instrText xml:space="preserve"> PAGEREF _Toc494744697 \h </w:instrText>
+              <w:instrText xml:space="preserve"> PAGEREF _Toc494748880 \h </w:instrText>
             </w:r>
             <w:r>
               <w:rPr>
@@ -1040,7 +1265,7 @@
                 <w:noProof/>
                 <w:webHidden/>
               </w:rPr>
-              <w:t>11</w:t>
+              <w:t>10</w:t>
             </w:r>
             <w:r>
               <w:rPr>
@@ -1051,11 +1276,11 @@
             </w:r>
           </w:hyperlink>
         </w:p>
-        <w:bookmarkStart w:id="0" w:name="_GoBack"/>
         <w:p>
           <w:pPr>
             <w:pStyle w:val="TOC2"/>
             <w:tabs>
+              <w:tab w:val="left" w:pos="880"/>
               <w:tab w:val="right" w:leader="dot" w:pos="9350"/>
             </w:tabs>
             <w:rPr>
@@ -1064,114 +1289,84 @@
               <w:lang w:eastAsia="en-CA"/>
             </w:rPr>
           </w:pPr>
-          <w:r>
-            <w:rPr>
-              <w:rStyle w:val="Hyperlink"/>
-              <w:noProof/>
-            </w:rPr>
-            <w:fldChar w:fldCharType="begin"/>
-          </w:r>
-          <w:r>
-            <w:rPr>
-              <w:rStyle w:val="Hyperlink"/>
-              <w:noProof/>
-            </w:rPr>
-            <w:instrText xml:space="preserve"> </w:instrText>
-          </w:r>
-          <w:r>
-            <w:rPr>
-              <w:noProof/>
-            </w:rPr>
-            <w:instrText>HYPERLINK \l "_Toc494744698"</w:instrText>
-          </w:r>
-          <w:r>
-            <w:rPr>
-              <w:rStyle w:val="Hyperlink"/>
-              <w:noProof/>
-            </w:rPr>
-            <w:instrText xml:space="preserve"> </w:instrText>
-          </w:r>
-          <w:r>
-            <w:rPr>
-              <w:rStyle w:val="Hyperlink"/>
-              <w:noProof/>
-            </w:rPr>
-          </w:r>
-          <w:r>
-            <w:rPr>
-              <w:rStyle w:val="Hyperlink"/>
-              <w:noProof/>
-            </w:rPr>
-            <w:fldChar w:fldCharType="separate"/>
-          </w:r>
-          <w:r>
-            <w:rPr>
-              <w:rStyle w:val="Hyperlink"/>
-              <w:noProof/>
-            </w:rPr>
-            <w:t>Testing</w:t>
-          </w:r>
-          <w:r>
-            <w:rPr>
-              <w:noProof/>
-              <w:webHidden/>
-            </w:rPr>
-            <w:tab/>
-          </w:r>
-          <w:r>
-            <w:rPr>
-              <w:noProof/>
-              <w:webHidden/>
-            </w:rPr>
-            <w:fldChar w:fldCharType="begin"/>
-          </w:r>
-          <w:r>
-            <w:rPr>
-              <w:noProof/>
-              <w:webHidden/>
-            </w:rPr>
-            <w:instrText xml:space="preserve"> PAGEREF _Toc494744698 \h </w:instrText>
-          </w:r>
-          <w:r>
-            <w:rPr>
-              <w:noProof/>
-              <w:webHidden/>
-            </w:rPr>
-          </w:r>
-          <w:r>
-            <w:rPr>
-              <w:noProof/>
-              <w:webHidden/>
-            </w:rPr>
-            <w:fldChar w:fldCharType="separate"/>
-          </w:r>
-          <w:r>
-            <w:rPr>
-              <w:noProof/>
-              <w:webHidden/>
-            </w:rPr>
-            <w:t>11</w:t>
-          </w:r>
-          <w:r>
-            <w:rPr>
-              <w:noProof/>
-              <w:webHidden/>
-            </w:rPr>
-            <w:fldChar w:fldCharType="end"/>
-          </w:r>
-          <w:r>
-            <w:rPr>
-              <w:rStyle w:val="Hyperlink"/>
-              <w:noProof/>
-            </w:rPr>
-            <w:fldChar w:fldCharType="end"/>
-          </w:r>
+          <w:hyperlink w:anchor="_Toc494748881" w:history="1">
+            <w:r>
+              <w:rPr>
+                <w:rStyle w:val="Hyperlink"/>
+                <w:noProof/>
+              </w:rPr>
+              <w:t>6.3</w:t>
+            </w:r>
+            <w:r>
+              <w:rPr>
+                <w:rFonts w:eastAsiaTheme="minorEastAsia"/>
+                <w:noProof/>
+                <w:lang w:eastAsia="en-CA"/>
+              </w:rPr>
+              <w:tab/>
+            </w:r>
+            <w:r>
+              <w:rPr>
+                <w:rStyle w:val="Hyperlink"/>
+                <w:noProof/>
+              </w:rPr>
+              <w:t>Logic behind the Devices: Coding</w:t>
+            </w:r>
+            <w:r>
+              <w:rPr>
+                <w:noProof/>
+                <w:webHidden/>
+              </w:rPr>
+              <w:tab/>
+            </w:r>
+            <w:r>
+              <w:rPr>
+                <w:noProof/>
+                <w:webHidden/>
+              </w:rPr>
+              <w:fldChar w:fldCharType="begin"/>
+            </w:r>
+            <w:r>
+              <w:rPr>
+                <w:noProof/>
+                <w:webHidden/>
+              </w:rPr>
+              <w:instrText xml:space="preserve"> PAGEREF _Toc494748881 \h </w:instrText>
+            </w:r>
+            <w:r>
+              <w:rPr>
+                <w:noProof/>
+                <w:webHidden/>
+              </w:rPr>
+            </w:r>
+            <w:r>
+              <w:rPr>
+                <w:noProof/>
+                <w:webHidden/>
+              </w:rPr>
+              <w:fldChar w:fldCharType="separate"/>
+            </w:r>
+            <w:r>
+              <w:rPr>
+                <w:noProof/>
+                <w:webHidden/>
+              </w:rPr>
+              <w:t>11</w:t>
+            </w:r>
+            <w:r>
+              <w:rPr>
+                <w:noProof/>
+                <w:webHidden/>
+              </w:rPr>
+              <w:fldChar w:fldCharType="end"/>
+            </w:r>
+          </w:hyperlink>
         </w:p>
-        <w:bookmarkEnd w:id="0"/>
         <w:p>
           <w:pPr>
-            <w:pStyle w:val="TOC1"/>
+            <w:pStyle w:val="TOC3"/>
             <w:tabs>
+              <w:tab w:val="left" w:pos="1320"/>
               <w:tab w:val="right" w:leader="dot" w:pos="9350"/>
             </w:tabs>
             <w:rPr>
@@ -1180,113 +1375,84 @@
               <w:lang w:eastAsia="en-CA"/>
             </w:rPr>
           </w:pPr>
-          <w:r>
-            <w:rPr>
-              <w:rStyle w:val="Hyperlink"/>
-              <w:noProof/>
-            </w:rPr>
-            <w:fldChar w:fldCharType="begin"/>
-          </w:r>
-          <w:r>
-            <w:rPr>
-              <w:rStyle w:val="Hyperlink"/>
-              <w:noProof/>
-            </w:rPr>
-            <w:instrText xml:space="preserve"> </w:instrText>
-          </w:r>
-          <w:r>
-            <w:rPr>
-              <w:noProof/>
-            </w:rPr>
-            <w:instrText>HYPERLINK \l "_Toc494744699"</w:instrText>
-          </w:r>
-          <w:r>
-            <w:rPr>
-              <w:rStyle w:val="Hyperlink"/>
-              <w:noProof/>
-            </w:rPr>
-            <w:instrText xml:space="preserve"> </w:instrText>
-          </w:r>
-          <w:r>
-            <w:rPr>
-              <w:rStyle w:val="Hyperlink"/>
-              <w:noProof/>
-            </w:rPr>
-          </w:r>
-          <w:r>
-            <w:rPr>
-              <w:rStyle w:val="Hyperlink"/>
-              <w:noProof/>
-            </w:rPr>
-            <w:fldChar w:fldCharType="separate"/>
-          </w:r>
-          <w:r>
-            <w:rPr>
-              <w:rStyle w:val="Hyperlink"/>
-              <w:noProof/>
-            </w:rPr>
-            <w:t>Wiring and Enclosures</w:t>
-          </w:r>
-          <w:r>
-            <w:rPr>
-              <w:noProof/>
-              <w:webHidden/>
-            </w:rPr>
-            <w:tab/>
-          </w:r>
-          <w:r>
-            <w:rPr>
-              <w:noProof/>
-              <w:webHidden/>
-            </w:rPr>
-            <w:fldChar w:fldCharType="begin"/>
-          </w:r>
-          <w:r>
-            <w:rPr>
-              <w:noProof/>
-              <w:webHidden/>
-            </w:rPr>
-            <w:instrText xml:space="preserve"> PAGEREF _Toc494744699 \h </w:instrText>
-          </w:r>
-          <w:r>
-            <w:rPr>
-              <w:noProof/>
-              <w:webHidden/>
-            </w:rPr>
-          </w:r>
-          <w:r>
-            <w:rPr>
-              <w:noProof/>
-              <w:webHidden/>
-            </w:rPr>
-            <w:fldChar w:fldCharType="separate"/>
-          </w:r>
-          <w:r>
-            <w:rPr>
-              <w:noProof/>
-              <w:webHidden/>
-            </w:rPr>
-            <w:t>12</w:t>
-          </w:r>
-          <w:r>
-            <w:rPr>
-              <w:noProof/>
-              <w:webHidden/>
-            </w:rPr>
-            <w:fldChar w:fldCharType="end"/>
-          </w:r>
-          <w:r>
-            <w:rPr>
-              <w:rStyle w:val="Hyperlink"/>
-              <w:noProof/>
-            </w:rPr>
-            <w:fldChar w:fldCharType="end"/>
-          </w:r>
+          <w:hyperlink w:anchor="_Toc494748882" w:history="1">
+            <w:r>
+              <w:rPr>
+                <w:rStyle w:val="Hyperlink"/>
+                <w:noProof/>
+              </w:rPr>
+              <w:t>6.3.1</w:t>
+            </w:r>
+            <w:r>
+              <w:rPr>
+                <w:rFonts w:eastAsiaTheme="minorEastAsia"/>
+                <w:noProof/>
+                <w:lang w:eastAsia="en-CA"/>
+              </w:rPr>
+              <w:tab/>
+            </w:r>
+            <w:r>
+              <w:rPr>
+                <w:rStyle w:val="Hyperlink"/>
+                <w:noProof/>
+              </w:rPr>
+              <w:t>NFC Card and El Wire</w:t>
+            </w:r>
+            <w:r>
+              <w:rPr>
+                <w:noProof/>
+                <w:webHidden/>
+              </w:rPr>
+              <w:tab/>
+            </w:r>
+            <w:r>
+              <w:rPr>
+                <w:noProof/>
+                <w:webHidden/>
+              </w:rPr>
+              <w:fldChar w:fldCharType="begin"/>
+            </w:r>
+            <w:r>
+              <w:rPr>
+                <w:noProof/>
+                <w:webHidden/>
+              </w:rPr>
+              <w:instrText xml:space="preserve"> PAGEREF _Toc494748882 \h </w:instrText>
+            </w:r>
+            <w:r>
+              <w:rPr>
+                <w:noProof/>
+                <w:webHidden/>
+              </w:rPr>
+            </w:r>
+            <w:r>
+              <w:rPr>
+                <w:noProof/>
+                <w:webHidden/>
+              </w:rPr>
+              <w:fldChar w:fldCharType="separate"/>
+            </w:r>
+            <w:r>
+              <w:rPr>
+                <w:noProof/>
+                <w:webHidden/>
+              </w:rPr>
+              <w:t>11</w:t>
+            </w:r>
+            <w:r>
+              <w:rPr>
+                <w:noProof/>
+                <w:webHidden/>
+              </w:rPr>
+              <w:fldChar w:fldCharType="end"/>
+            </w:r>
+          </w:hyperlink>
         </w:p>
         <w:p>
           <w:pPr>
-            <w:pStyle w:val="TOC1"/>
+            <w:pStyle w:val="TOC3"/>
             <w:tabs>
+              <w:tab w:val="left" w:pos="1320"/>
               <w:tab w:val="right" w:leader="dot" w:pos="9350"/>
             </w:tabs>
             <w:rPr>
@@ -1295,23 +1461,38 @@
               <w:lang w:eastAsia="en-CA"/>
             </w:rPr>
           </w:pPr>
-          <w:hyperlink w:anchor="_Toc494744700" w:history="1">
+          <w:hyperlink w:anchor="_Toc494748883" w:history="1">
             <w:r>
               <w:rPr>
                 <w:rStyle w:val="Hyperlink"/>
                 <w:noProof/>
               </w:rPr>
-              <w:t>Budget</w:t>
-            </w:r>
-            <w:r>
-              <w:rPr>
-                <w:noProof/>
-                <w:webHidden/>
+              <w:t>6.3.2</w:t>
+            </w:r>
+            <w:r>
+              <w:rPr>
+                <w:rFonts w:eastAsiaTheme="minorEastAsia"/>
+                <w:noProof/>
+                <w:lang w:eastAsia="en-CA"/>
               </w:rPr>
               <w:tab/>
             </w:r>
             <w:r>
               <w:rPr>
+                <w:rStyle w:val="Hyperlink"/>
+                <w:noProof/>
+              </w:rPr>
+              <w:t>Bluetooth Communication</w:t>
+            </w:r>
+            <w:r>
+              <w:rPr>
+                <w:noProof/>
+                <w:webHidden/>
+              </w:rPr>
+              <w:tab/>
+            </w:r>
+            <w:r>
+              <w:rPr>
                 <w:noProof/>
                 <w:webHidden/>
               </w:rPr>
@@ -1322,7 +1503,7 @@
                 <w:noProof/>
                 <w:webHidden/>
               </w:rPr>
-              <w:instrText xml:space="preserve"> PAGEREF _Toc494744700 \h </w:instrText>
+              <w:instrText xml:space="preserve"> PAGEREF _Toc494748883 \h </w:instrText>
             </w:r>
             <w:r>
               <w:rPr>
@@ -1355,8 +1536,9 @@
         </w:p>
         <w:p>
           <w:pPr>
-            <w:pStyle w:val="TOC1"/>
+            <w:pStyle w:val="TOC2"/>
             <w:tabs>
+              <w:tab w:val="left" w:pos="880"/>
               <w:tab w:val="right" w:leader="dot" w:pos="9350"/>
             </w:tabs>
             <w:rPr>
@@ -1365,23 +1547,38 @@
               <w:lang w:eastAsia="en-CA"/>
             </w:rPr>
           </w:pPr>
-          <w:hyperlink w:anchor="_Toc494744701" w:history="1">
+          <w:hyperlink w:anchor="_Toc494748884" w:history="1">
             <w:r>
               <w:rPr>
                 <w:rStyle w:val="Hyperlink"/>
                 <w:noProof/>
               </w:rPr>
-              <w:t>Conclusion</w:t>
-            </w:r>
-            <w:r>
-              <w:rPr>
-                <w:noProof/>
-                <w:webHidden/>
+              <w:t>6.4</w:t>
+            </w:r>
+            <w:r>
+              <w:rPr>
+                <w:rFonts w:eastAsiaTheme="minorEastAsia"/>
+                <w:noProof/>
+                <w:lang w:eastAsia="en-CA"/>
               </w:rPr>
               <w:tab/>
             </w:r>
             <w:r>
               <w:rPr>
+                <w:rStyle w:val="Hyperlink"/>
+                <w:noProof/>
+              </w:rPr>
+              <w:t>Maintenance for Adding/Replacing Devices</w:t>
+            </w:r>
+            <w:r>
+              <w:rPr>
+                <w:noProof/>
+                <w:webHidden/>
+              </w:rPr>
+              <w:tab/>
+            </w:r>
+            <w:r>
+              <w:rPr>
                 <w:noProof/>
                 <w:webHidden/>
               </w:rPr>
@@ -1392,7 +1589,7 @@
                 <w:noProof/>
                 <w:webHidden/>
               </w:rPr>
-              <w:instrText xml:space="preserve"> PAGEREF _Toc494744701 \h </w:instrText>
+              <w:instrText xml:space="preserve"> PAGEREF _Toc494748884 \h </w:instrText>
             </w:r>
             <w:r>
               <w:rPr>
@@ -1412,7 +1609,7 @@
                 <w:noProof/>
                 <w:webHidden/>
               </w:rPr>
-              <w:t>14</w:t>
+              <w:t>12</w:t>
             </w:r>
             <w:r>
               <w:rPr>
@@ -1425,8 +1622,9 @@
         </w:p>
         <w:p>
           <w:pPr>
-            <w:pStyle w:val="TOC1"/>
+            <w:pStyle w:val="TOC3"/>
             <w:tabs>
+              <w:tab w:val="left" w:pos="1320"/>
               <w:tab w:val="right" w:leader="dot" w:pos="9350"/>
             </w:tabs>
             <w:rPr>
@@ -1435,12 +1633,543 @@
               <w:lang w:eastAsia="en-CA"/>
             </w:rPr>
           </w:pPr>
-          <w:hyperlink w:anchor="_Toc494744702" w:history="1">
+          <w:hyperlink w:anchor="_Toc494748885" w:history="1">
             <w:r>
               <w:rPr>
                 <w:rStyle w:val="Hyperlink"/>
                 <w:noProof/>
               </w:rPr>
+              <w:t>6.4.1</w:t>
+            </w:r>
+            <w:r>
+              <w:rPr>
+                <w:rFonts w:eastAsiaTheme="minorEastAsia"/>
+                <w:noProof/>
+                <w:lang w:eastAsia="en-CA"/>
+              </w:rPr>
+              <w:tab/>
+            </w:r>
+            <w:r>
+              <w:rPr>
+                <w:rStyle w:val="Hyperlink"/>
+                <w:noProof/>
+              </w:rPr>
+              <w:t>Replacing Parts</w:t>
+            </w:r>
+            <w:r>
+              <w:rPr>
+                <w:noProof/>
+                <w:webHidden/>
+              </w:rPr>
+              <w:tab/>
+            </w:r>
+            <w:r>
+              <w:rPr>
+                <w:noProof/>
+                <w:webHidden/>
+              </w:rPr>
+              <w:fldChar w:fldCharType="begin"/>
+            </w:r>
+            <w:r>
+              <w:rPr>
+                <w:noProof/>
+                <w:webHidden/>
+              </w:rPr>
+              <w:instrText xml:space="preserve"> PAGEREF _Toc494748885 \h </w:instrText>
+            </w:r>
+            <w:r>
+              <w:rPr>
+                <w:noProof/>
+                <w:webHidden/>
+              </w:rPr>
+            </w:r>
+            <w:r>
+              <w:rPr>
+                <w:noProof/>
+                <w:webHidden/>
+              </w:rPr>
+              <w:fldChar w:fldCharType="separate"/>
+            </w:r>
+            <w:r>
+              <w:rPr>
+                <w:noProof/>
+                <w:webHidden/>
+              </w:rPr>
+              <w:t>12</w:t>
+            </w:r>
+            <w:r>
+              <w:rPr>
+                <w:noProof/>
+                <w:webHidden/>
+              </w:rPr>
+              <w:fldChar w:fldCharType="end"/>
+            </w:r>
+          </w:hyperlink>
+        </w:p>
+        <w:p>
+          <w:pPr>
+            <w:pStyle w:val="TOC3"/>
+            <w:tabs>
+              <w:tab w:val="left" w:pos="1320"/>
+              <w:tab w:val="right" w:leader="dot" w:pos="9350"/>
+            </w:tabs>
+            <w:rPr>
+              <w:rFonts w:eastAsiaTheme="minorEastAsia"/>
+              <w:noProof/>
+              <w:lang w:eastAsia="en-CA"/>
+            </w:rPr>
+          </w:pPr>
+          <w:hyperlink w:anchor="_Toc494748886" w:history="1">
+            <w:r>
+              <w:rPr>
+                <w:rStyle w:val="Hyperlink"/>
+                <w:noProof/>
+              </w:rPr>
+              <w:t>6.4.2</w:t>
+            </w:r>
+            <w:r>
+              <w:rPr>
+                <w:rFonts w:eastAsiaTheme="minorEastAsia"/>
+                <w:noProof/>
+                <w:lang w:eastAsia="en-CA"/>
+              </w:rPr>
+              <w:tab/>
+            </w:r>
+            <w:r>
+              <w:rPr>
+                <w:rStyle w:val="Hyperlink"/>
+                <w:noProof/>
+              </w:rPr>
+              <w:t>Adding Parts</w:t>
+            </w:r>
+            <w:r>
+              <w:rPr>
+                <w:noProof/>
+                <w:webHidden/>
+              </w:rPr>
+              <w:tab/>
+            </w:r>
+            <w:r>
+              <w:rPr>
+                <w:noProof/>
+                <w:webHidden/>
+              </w:rPr>
+              <w:fldChar w:fldCharType="begin"/>
+            </w:r>
+            <w:r>
+              <w:rPr>
+                <w:noProof/>
+                <w:webHidden/>
+              </w:rPr>
+              <w:instrText xml:space="preserve"> PAGEREF _Toc494748886 \h </w:instrText>
+            </w:r>
+            <w:r>
+              <w:rPr>
+                <w:noProof/>
+                <w:webHidden/>
+              </w:rPr>
+            </w:r>
+            <w:r>
+              <w:rPr>
+                <w:noProof/>
+                <w:webHidden/>
+              </w:rPr>
+              <w:fldChar w:fldCharType="separate"/>
+            </w:r>
+            <w:r>
+              <w:rPr>
+                <w:noProof/>
+                <w:webHidden/>
+              </w:rPr>
+              <w:t>12</w:t>
+            </w:r>
+            <w:r>
+              <w:rPr>
+                <w:noProof/>
+                <w:webHidden/>
+              </w:rPr>
+              <w:fldChar w:fldCharType="end"/>
+            </w:r>
+          </w:hyperlink>
+        </w:p>
+        <w:p>
+          <w:pPr>
+            <w:pStyle w:val="TOC2"/>
+            <w:tabs>
+              <w:tab w:val="left" w:pos="880"/>
+              <w:tab w:val="right" w:leader="dot" w:pos="9350"/>
+            </w:tabs>
+            <w:rPr>
+              <w:rFonts w:eastAsiaTheme="minorEastAsia"/>
+              <w:noProof/>
+              <w:lang w:eastAsia="en-CA"/>
+            </w:rPr>
+          </w:pPr>
+          <w:hyperlink w:anchor="_Toc494748887" w:history="1">
+            <w:r>
+              <w:rPr>
+                <w:rStyle w:val="Hyperlink"/>
+                <w:noProof/>
+              </w:rPr>
+              <w:t>6.5</w:t>
+            </w:r>
+            <w:r>
+              <w:rPr>
+                <w:rFonts w:eastAsiaTheme="minorEastAsia"/>
+                <w:noProof/>
+                <w:lang w:eastAsia="en-CA"/>
+              </w:rPr>
+              <w:tab/>
+            </w:r>
+            <w:r>
+              <w:rPr>
+                <w:rStyle w:val="Hyperlink"/>
+                <w:noProof/>
+              </w:rPr>
+              <w:t>Testing</w:t>
+            </w:r>
+            <w:r>
+              <w:rPr>
+                <w:noProof/>
+                <w:webHidden/>
+              </w:rPr>
+              <w:tab/>
+            </w:r>
+            <w:r>
+              <w:rPr>
+                <w:noProof/>
+                <w:webHidden/>
+              </w:rPr>
+              <w:fldChar w:fldCharType="begin"/>
+            </w:r>
+            <w:r>
+              <w:rPr>
+                <w:noProof/>
+                <w:webHidden/>
+              </w:rPr>
+              <w:instrText xml:space="preserve"> PAGEREF _Toc494748887 \h </w:instrText>
+            </w:r>
+            <w:r>
+              <w:rPr>
+                <w:noProof/>
+                <w:webHidden/>
+              </w:rPr>
+            </w:r>
+            <w:r>
+              <w:rPr>
+                <w:noProof/>
+                <w:webHidden/>
+              </w:rPr>
+              <w:fldChar w:fldCharType="separate"/>
+            </w:r>
+            <w:r>
+              <w:rPr>
+                <w:noProof/>
+                <w:webHidden/>
+              </w:rPr>
+              <w:t>13</w:t>
+            </w:r>
+            <w:r>
+              <w:rPr>
+                <w:noProof/>
+                <w:webHidden/>
+              </w:rPr>
+              <w:fldChar w:fldCharType="end"/>
+            </w:r>
+          </w:hyperlink>
+        </w:p>
+        <w:p>
+          <w:pPr>
+            <w:pStyle w:val="TOC1"/>
+            <w:tabs>
+              <w:tab w:val="left" w:pos="440"/>
+              <w:tab w:val="right" w:leader="dot" w:pos="9350"/>
+            </w:tabs>
+            <w:rPr>
+              <w:rFonts w:eastAsiaTheme="minorEastAsia"/>
+              <w:noProof/>
+              <w:lang w:eastAsia="en-CA"/>
+            </w:rPr>
+          </w:pPr>
+          <w:hyperlink w:anchor="_Toc494748888" w:history="1">
+            <w:r>
+              <w:rPr>
+                <w:rStyle w:val="Hyperlink"/>
+                <w:noProof/>
+              </w:rPr>
+              <w:t>7</w:t>
+            </w:r>
+            <w:r>
+              <w:rPr>
+                <w:rFonts w:eastAsiaTheme="minorEastAsia"/>
+                <w:noProof/>
+                <w:lang w:eastAsia="en-CA"/>
+              </w:rPr>
+              <w:tab/>
+            </w:r>
+            <w:r>
+              <w:rPr>
+                <w:rStyle w:val="Hyperlink"/>
+                <w:noProof/>
+              </w:rPr>
+              <w:t>Wiring and Enclosures</w:t>
+            </w:r>
+            <w:r>
+              <w:rPr>
+                <w:noProof/>
+                <w:webHidden/>
+              </w:rPr>
+              <w:tab/>
+            </w:r>
+            <w:r>
+              <w:rPr>
+                <w:noProof/>
+                <w:webHidden/>
+              </w:rPr>
+              <w:fldChar w:fldCharType="begin"/>
+            </w:r>
+            <w:r>
+              <w:rPr>
+                <w:noProof/>
+                <w:webHidden/>
+              </w:rPr>
+              <w:instrText xml:space="preserve"> PAGEREF _Toc494748888 \h </w:instrText>
+            </w:r>
+            <w:r>
+              <w:rPr>
+                <w:noProof/>
+                <w:webHidden/>
+              </w:rPr>
+            </w:r>
+            <w:r>
+              <w:rPr>
+                <w:noProof/>
+                <w:webHidden/>
+              </w:rPr>
+              <w:fldChar w:fldCharType="separate"/>
+            </w:r>
+            <w:r>
+              <w:rPr>
+                <w:noProof/>
+                <w:webHidden/>
+              </w:rPr>
+              <w:t>13</w:t>
+            </w:r>
+            <w:r>
+              <w:rPr>
+                <w:noProof/>
+                <w:webHidden/>
+              </w:rPr>
+              <w:fldChar w:fldCharType="end"/>
+            </w:r>
+          </w:hyperlink>
+        </w:p>
+        <w:p>
+          <w:pPr>
+            <w:pStyle w:val="TOC1"/>
+            <w:tabs>
+              <w:tab w:val="left" w:pos="440"/>
+              <w:tab w:val="right" w:leader="dot" w:pos="9350"/>
+            </w:tabs>
+            <w:rPr>
+              <w:rFonts w:eastAsiaTheme="minorEastAsia"/>
+              <w:noProof/>
+              <w:lang w:eastAsia="en-CA"/>
+            </w:rPr>
+          </w:pPr>
+          <w:hyperlink w:anchor="_Toc494748889" w:history="1">
+            <w:r>
+              <w:rPr>
+                <w:rStyle w:val="Hyperlink"/>
+                <w:noProof/>
+              </w:rPr>
+              <w:t>8</w:t>
+            </w:r>
+            <w:r>
+              <w:rPr>
+                <w:rFonts w:eastAsiaTheme="minorEastAsia"/>
+                <w:noProof/>
+                <w:lang w:eastAsia="en-CA"/>
+              </w:rPr>
+              <w:tab/>
+            </w:r>
+            <w:r>
+              <w:rPr>
+                <w:rStyle w:val="Hyperlink"/>
+                <w:noProof/>
+              </w:rPr>
+              <w:t>Budget</w:t>
+            </w:r>
+            <w:r>
+              <w:rPr>
+                <w:noProof/>
+                <w:webHidden/>
+              </w:rPr>
+              <w:tab/>
+            </w:r>
+            <w:r>
+              <w:rPr>
+                <w:noProof/>
+                <w:webHidden/>
+              </w:rPr>
+              <w:fldChar w:fldCharType="begin"/>
+            </w:r>
+            <w:r>
+              <w:rPr>
+                <w:noProof/>
+                <w:webHidden/>
+              </w:rPr>
+              <w:instrText xml:space="preserve"> PAGEREF _Toc494748889 \h </w:instrText>
+            </w:r>
+            <w:r>
+              <w:rPr>
+                <w:noProof/>
+                <w:webHidden/>
+              </w:rPr>
+            </w:r>
+            <w:r>
+              <w:rPr>
+                <w:noProof/>
+                <w:webHidden/>
+              </w:rPr>
+              <w:fldChar w:fldCharType="separate"/>
+            </w:r>
+            <w:r>
+              <w:rPr>
+                <w:noProof/>
+                <w:webHidden/>
+              </w:rPr>
+              <w:t>13</w:t>
+            </w:r>
+            <w:r>
+              <w:rPr>
+                <w:noProof/>
+                <w:webHidden/>
+              </w:rPr>
+              <w:fldChar w:fldCharType="end"/>
+            </w:r>
+          </w:hyperlink>
+        </w:p>
+        <w:p>
+          <w:pPr>
+            <w:pStyle w:val="TOC1"/>
+            <w:tabs>
+              <w:tab w:val="left" w:pos="440"/>
+              <w:tab w:val="right" w:leader="dot" w:pos="9350"/>
+            </w:tabs>
+            <w:rPr>
+              <w:rFonts w:eastAsiaTheme="minorEastAsia"/>
+              <w:noProof/>
+              <w:lang w:eastAsia="en-CA"/>
+            </w:rPr>
+          </w:pPr>
+          <w:hyperlink w:anchor="_Toc494748890" w:history="1">
+            <w:r>
+              <w:rPr>
+                <w:rStyle w:val="Hyperlink"/>
+                <w:noProof/>
+              </w:rPr>
+              <w:t>9</w:t>
+            </w:r>
+            <w:r>
+              <w:rPr>
+                <w:rFonts w:eastAsiaTheme="minorEastAsia"/>
+                <w:noProof/>
+                <w:lang w:eastAsia="en-CA"/>
+              </w:rPr>
+              <w:tab/>
+            </w:r>
+            <w:r>
+              <w:rPr>
+                <w:rStyle w:val="Hyperlink"/>
+                <w:noProof/>
+              </w:rPr>
+              <w:t>Conclusion</w:t>
+            </w:r>
+            <w:r>
+              <w:rPr>
+                <w:noProof/>
+                <w:webHidden/>
+              </w:rPr>
+              <w:tab/>
+            </w:r>
+            <w:r>
+              <w:rPr>
+                <w:noProof/>
+                <w:webHidden/>
+              </w:rPr>
+              <w:fldChar w:fldCharType="begin"/>
+            </w:r>
+            <w:r>
+              <w:rPr>
+                <w:noProof/>
+                <w:webHidden/>
+              </w:rPr>
+              <w:instrText xml:space="preserve"> PAGEREF _Toc494748890 \h </w:instrText>
+            </w:r>
+            <w:r>
+              <w:rPr>
+                <w:noProof/>
+                <w:webHidden/>
+              </w:rPr>
+            </w:r>
+            <w:r>
+              <w:rPr>
+                <w:noProof/>
+                <w:webHidden/>
+              </w:rPr>
+              <w:fldChar w:fldCharType="separate"/>
+            </w:r>
+            <w:r>
+              <w:rPr>
+                <w:noProof/>
+                <w:webHidden/>
+              </w:rPr>
+              <w:t>15</w:t>
+            </w:r>
+            <w:r>
+              <w:rPr>
+                <w:noProof/>
+                <w:webHidden/>
+              </w:rPr>
+              <w:fldChar w:fldCharType="end"/>
+            </w:r>
+          </w:hyperlink>
+        </w:p>
+        <w:p>
+          <w:pPr>
+            <w:pStyle w:val="TOC1"/>
+            <w:tabs>
+              <w:tab w:val="left" w:pos="660"/>
+              <w:tab w:val="right" w:leader="dot" w:pos="9350"/>
+            </w:tabs>
+            <w:rPr>
+              <w:rFonts w:eastAsiaTheme="minorEastAsia"/>
+              <w:noProof/>
+              <w:lang w:eastAsia="en-CA"/>
+            </w:rPr>
+          </w:pPr>
+          <w:hyperlink w:anchor="_Toc494748891" w:history="1">
+            <w:r>
+              <w:rPr>
+                <w:rStyle w:val="Hyperlink"/>
+                <w:noProof/>
+              </w:rPr>
+              <w:t>10</w:t>
+            </w:r>
+            <w:r>
+              <w:rPr>
+                <w:rFonts w:eastAsiaTheme="minorEastAsia"/>
+                <w:noProof/>
+                <w:lang w:eastAsia="en-CA"/>
+              </w:rPr>
+              <w:tab/>
+            </w:r>
+            <w:r>
+              <w:rPr>
+                <w:rStyle w:val="Hyperlink"/>
+                <w:noProof/>
+              </w:rPr>
               <w:t>References</w:t>
             </w:r>
             <w:r>
@@ -1462,7 +2191,7 @@
                 <w:noProof/>
                 <w:webHidden/>
               </w:rPr>
-              <w:instrText xml:space="preserve"> PAGEREF _Toc494744702 \h </w:instrText>
+              <w:instrText xml:space="preserve"> PAGEREF _Toc494748891 \h </w:instrText>
             </w:r>
             <w:r>
               <w:rPr>
@@ -1482,7 +2211,7 @@
                 <w:noProof/>
                 <w:webHidden/>
               </w:rPr>
-              <w:t>14</w:t>
+              <w:t>15</w:t>
             </w:r>
             <w:r>
               <w:rPr>
@@ -1518,10 +2247,10 @@
           <w:tab w:val="left" w:pos="8001"/>
         </w:tabs>
         <w:sectPr>
-          <w:headerReference w:type="default" r:id="rId8"/>
+          <w:headerReference w:type="default" r:id="rId9"/>
           <w:pgSz w:w="12240" w:h="15840"/>
           <w:pgMar w:top="1440" w:right="1440" w:bottom="1440" w:left="1440" w:header="708" w:footer="708" w:gutter="0"/>
-          <w:pgNumType w:start="1"/>
+          <w:pgNumType w:fmt="lowerRoman" w:start="1"/>
           <w:cols w:space="708"/>
           <w:docGrid w:linePitch="360"/>
         </w:sectPr>
@@ -1531,7 +2260,7 @@
       <w:pPr>
         <w:pStyle w:val="Heading1"/>
       </w:pPr>
-      <w:bookmarkStart w:id="1" w:name="_Toc494744684"/>
+      <w:bookmarkStart w:id="1" w:name="_Toc494748868"/>
       <w:r>
         <w:lastRenderedPageBreak/>
         <w:t>Objective</w:t>
@@ -1781,7 +2510,7 @@
       <w:pPr>
         <w:pStyle w:val="Heading2"/>
       </w:pPr>
-      <w:bookmarkStart w:id="2" w:name="_Toc494744685"/>
+      <w:bookmarkStart w:id="2" w:name="_Toc494748869"/>
       <w:r>
         <w:t>Background</w:t>
       </w:r>
@@ -1919,7 +2648,7 @@
       <w:pPr>
         <w:pStyle w:val="Heading1"/>
       </w:pPr>
-      <w:bookmarkStart w:id="3" w:name="_Toc494744686"/>
+      <w:bookmarkStart w:id="3" w:name="_Toc494748870"/>
       <w:r>
         <w:t>System Overview</w:t>
       </w:r>
@@ -2131,7 +2860,7 @@
           <w:lang w:eastAsia="en-CA"/>
         </w:rPr>
         <w:drawing>
-          <wp:inline distT="0" distB="0" distL="0" distR="0" wp14:anchorId="27621EA0" wp14:editId="7A3DAD86">
+          <wp:inline distT="0" distB="0" distL="0" distR="0" wp14:anchorId="2A21BD9E" wp14:editId="6B742512">
             <wp:extent cx="5947576" cy="3424939"/>
             <wp:effectExtent l="0" t="0" r="0" b="4445"/>
             <wp:docPr id="1" name="Picture 1"/>
@@ -2146,7 +2875,7 @@
                     <pic:cNvPicPr/>
                   </pic:nvPicPr>
                   <pic:blipFill>
-                    <a:blip r:embed="rId9">
+                    <a:blip r:embed="rId10">
                       <a:extLst>
                         <a:ext uri="{28A0092B-C50C-407E-A947-70E740481C1C}">
                           <a14:useLocalDpi xmlns:a14="http://schemas.microsoft.com/office/drawing/2010/main" val="0"/>
@@ -2210,7 +2939,7 @@
       <w:pPr>
         <w:pStyle w:val="Heading1"/>
       </w:pPr>
-      <w:bookmarkStart w:id="4" w:name="_Toc494744687"/>
+      <w:bookmarkStart w:id="4" w:name="_Toc494748871"/>
       <w:r>
         <w:t>Programming the System</w:t>
       </w:r>
@@ -2361,7 +3090,7 @@
       <w:pPr>
         <w:pStyle w:val="Heading2"/>
       </w:pPr>
-      <w:bookmarkStart w:id="5" w:name="_Toc494744688"/>
+      <w:bookmarkStart w:id="5" w:name="_Toc494748872"/>
       <w:r>
         <w:t>Coding Practices</w:t>
       </w:r>
@@ -2410,7 +3139,7 @@
       <w:pPr>
         <w:pStyle w:val="Heading3"/>
       </w:pPr>
-      <w:bookmarkStart w:id="6" w:name="_Toc494744689"/>
+      <w:bookmarkStart w:id="6" w:name="_Toc494748873"/>
       <w:r>
         <w:t>Naming Conventions</w:t>
       </w:r>
@@ -2528,7 +3257,7 @@
       <w:pPr>
         <w:pStyle w:val="Heading3"/>
       </w:pPr>
-      <w:bookmarkStart w:id="7" w:name="_Toc494744690"/>
+      <w:bookmarkStart w:id="7" w:name="_Toc494748874"/>
       <w:r>
         <w:t>Function Management</w:t>
       </w:r>
@@ -2616,7 +3345,7 @@
       <w:pPr>
         <w:pStyle w:val="Heading1"/>
       </w:pPr>
-      <w:bookmarkStart w:id="8" w:name="_Toc494744691"/>
+      <w:bookmarkStart w:id="8" w:name="_Toc494748875"/>
       <w:r>
         <w:t>Setup of System Devices</w:t>
       </w:r>
@@ -2642,7 +3371,7 @@
       <w:pPr>
         <w:pStyle w:val="Heading2"/>
       </w:pPr>
-      <w:bookmarkStart w:id="9" w:name="_Toc494744692"/>
+      <w:bookmarkStart w:id="9" w:name="_Toc494748876"/>
       <w:r>
         <w:t>Testing of Device Specifications</w:t>
       </w:r>
@@ -3139,14 +3868,6 @@
         </w:rPr>
         <w:t xml:space="preserve"> </w:t>
       </w:r>
-    </w:p>
-    <w:p>
-      <w:pPr>
-        <w:rPr>
-          <w:rFonts w:ascii="Times New Roman" w:hAnsi="Times New Roman" w:cs="Times New Roman"/>
-          <w:sz w:val="24"/>
-        </w:rPr>
-      </w:pPr>
     </w:p>
     <w:p>
       <w:pPr>
@@ -3167,7 +3888,7 @@
       <w:pPr>
         <w:pStyle w:val="Heading2"/>
       </w:pPr>
-      <w:bookmarkStart w:id="10" w:name="_Toc494744693"/>
+      <w:bookmarkStart w:id="10" w:name="_Toc494748877"/>
       <w:r>
         <w:lastRenderedPageBreak/>
         <w:t>Testing Placement of Devices</w:t>
@@ -3272,7 +3993,7 @@
       <w:pPr>
         <w:pStyle w:val="Heading1"/>
       </w:pPr>
-      <w:bookmarkStart w:id="11" w:name="_Toc494744694"/>
+      <w:bookmarkStart w:id="11" w:name="_Toc494748878"/>
       <w:r>
         <w:t>Maintenance</w:t>
       </w:r>
@@ -3348,9 +4069,9 @@
     </w:p>
     <w:p>
       <w:pPr>
-        <w:pStyle w:val="Heading3"/>
+        <w:pStyle w:val="Heading2"/>
       </w:pPr>
-      <w:bookmarkStart w:id="12" w:name="_Toc494744695"/>
+      <w:bookmarkStart w:id="12" w:name="_Toc494748879"/>
       <w:r>
         <w:t>Circuit Schematics</w:t>
       </w:r>
@@ -3434,7 +4155,7 @@
           <w:lang w:eastAsia="en-CA"/>
         </w:rPr>
         <w:drawing>
-          <wp:inline distT="0" distB="0" distL="0" distR="0" wp14:anchorId="2B36DFDF" wp14:editId="733740F4">
+          <wp:inline distT="0" distB="0" distL="0" distR="0" wp14:anchorId="61BF191A" wp14:editId="7B32D422">
             <wp:extent cx="323850" cy="219075"/>
             <wp:effectExtent l="0" t="0" r="0" b="9525"/>
             <wp:docPr id="2" name="Picture 2"/>
@@ -3449,7 +4170,7 @@
                     <pic:cNvPicPr/>
                   </pic:nvPicPr>
                   <pic:blipFill>
-                    <a:blip r:embed="rId10">
+                    <a:blip r:embed="rId11">
                       <a:extLst>
                         <a:ext uri="{28A0092B-C50C-407E-A947-70E740481C1C}">
                           <a14:useLocalDpi xmlns:a14="http://schemas.microsoft.com/office/drawing/2010/main" val="0"/>
@@ -3540,7 +4261,7 @@
             <o:lock v:ext="edit" aspectratio="t"/>
           </v:shapetype>
           <v:shape id="_x0000_i1025" type="#_x0000_t75" style="width:319.3pt;height:209.75pt">
-            <v:imagedata r:id="rId11" o:title="btMod"/>
+            <v:imagedata r:id="rId12" o:title="btMod"/>
           </v:shape>
         </w:pict>
       </w:r>
@@ -3584,7 +4305,7 @@
       <w:r>
         <w:pict>
           <v:shape id="_x0000_i1026" type="#_x0000_t75" style="width:254.2pt;height:95.15pt">
-            <v:imagedata r:id="rId12" o:title="glowingWire"/>
+            <v:imagedata r:id="rId13" o:title="glowingWire"/>
           </v:shape>
         </w:pict>
       </w:r>
@@ -3636,7 +4357,7 @@
       <w:r>
         <w:pict>
           <v:shape id="_x0000_i1027" type="#_x0000_t75" style="width:262.35pt;height:144.65pt">
-            <v:imagedata r:id="rId13" o:title="keypad"/>
+            <v:imagedata r:id="rId14" o:title="keypad"/>
           </v:shape>
         </w:pict>
       </w:r>
@@ -3689,7 +4410,7 @@
         <w:lastRenderedPageBreak/>
         <w:pict>
           <v:shape id="_x0000_i1028" type="#_x0000_t75" style="width:467.7pt;height:326.8pt">
-            <v:imagedata r:id="rId14" o:title="laser_ADCs"/>
+            <v:imagedata r:id="rId15" o:title="laser_ADCs"/>
           </v:shape>
         </w:pict>
       </w:r>
@@ -3739,7 +4460,7 @@
       <w:r>
         <w:pict>
           <v:shape id="_x0000_i1029" type="#_x0000_t75" style="width:189.7pt;height:79.5pt">
-            <v:imagedata r:id="rId15" o:title="laser"/>
+            <v:imagedata r:id="rId16" o:title="laser"/>
           </v:shape>
         </w:pict>
       </w:r>
@@ -3784,7 +4505,7 @@
         <w:lastRenderedPageBreak/>
         <w:pict>
           <v:shape id="_x0000_i1030" type="#_x0000_t75" style="width:383.8pt;height:246.05pt">
-            <v:imagedata r:id="rId16" o:title="ledStrip"/>
+            <v:imagedata r:id="rId17" o:title="ledStrip"/>
           </v:shape>
         </w:pict>
       </w:r>
@@ -3828,7 +4549,7 @@
       <w:r>
         <w:pict>
           <v:shape id="_x0000_i1031" type="#_x0000_t75" style="width:467.7pt;height:313.65pt">
-            <v:imagedata r:id="rId17" o:title="laser_arduino"/>
+            <v:imagedata r:id="rId18" o:title="laser_arduino"/>
           </v:shape>
         </w:pict>
       </w:r>
@@ -3879,7 +4600,7 @@
         <w:lastRenderedPageBreak/>
         <w:pict>
           <v:shape id="_x0000_i1032" type="#_x0000_t75" style="width:241.65pt;height:186.55pt">
-            <v:imagedata r:id="rId18" o:title="lolShield"/>
+            <v:imagedata r:id="rId19" o:title="lolShield"/>
           </v:shape>
         </w:pict>
       </w:r>
@@ -3931,7 +4652,7 @@
       <w:r>
         <w:pict>
           <v:shape id="_x0000_i1033" type="#_x0000_t75" style="width:467.7pt;height:165.9pt">
-            <v:imagedata r:id="rId19" o:title="magnet_magnetLED"/>
+            <v:imagedata r:id="rId20" o:title="magnet_magnetLED"/>
           </v:shape>
         </w:pict>
       </w:r>
@@ -3976,7 +4697,7 @@
       <w:r>
         <w:pict>
           <v:shape id="_x0000_i1034" type="#_x0000_t75" style="width:203.5pt;height:78.25pt">
-            <v:imagedata r:id="rId20" o:title="sensor"/>
+            <v:imagedata r:id="rId21" o:title="sensor"/>
           </v:shape>
         </w:pict>
       </w:r>
@@ -4019,16 +4740,83 @@
         <w:t>.</w:t>
       </w:r>
     </w:p>
-    <w:p/>
-    <w:p/>
+    <w:p>
+      <w:pPr>
+        <w:rPr>
+          <w:rFonts w:ascii="Times New Roman" w:hAnsi="Times New Roman" w:cs="Times New Roman"/>
+          <w:sz w:val="28"/>
+          <w:szCs w:val="28"/>
+        </w:rPr>
+      </w:pPr>
+    </w:p>
+    <w:p>
+      <w:pPr>
+        <w:rPr>
+          <w:rFonts w:ascii="Times New Roman" w:hAnsi="Times New Roman" w:cs="Times New Roman"/>
+          <w:sz w:val="28"/>
+          <w:szCs w:val="28"/>
+          <w:highlight w:val="yellow"/>
+        </w:rPr>
+      </w:pPr>
+      <w:r>
+        <w:rPr>
+          <w:rFonts w:ascii="Times New Roman" w:hAnsi="Times New Roman" w:cs="Times New Roman"/>
+          <w:sz w:val="28"/>
+          <w:szCs w:val="28"/>
+          <w:highlight w:val="yellow"/>
+        </w:rPr>
+        <w:t>NFC Arduino schematic needed still</w:t>
+      </w:r>
+    </w:p>
+    <w:p>
+      <w:pPr>
+        <w:rPr>
+          <w:rFonts w:ascii="Times New Roman" w:hAnsi="Times New Roman" w:cs="Times New Roman"/>
+          <w:sz w:val="28"/>
+          <w:szCs w:val="28"/>
+          <w:highlight w:val="yellow"/>
+        </w:rPr>
+      </w:pPr>
+      <w:r>
+        <w:rPr>
+          <w:rFonts w:ascii="Times New Roman" w:hAnsi="Times New Roman" w:cs="Times New Roman"/>
+          <w:sz w:val="28"/>
+          <w:szCs w:val="28"/>
+          <w:highlight w:val="yellow"/>
+        </w:rPr>
+        <w:t>Magnet Arduino schematic needed still</w:t>
+      </w:r>
+    </w:p>
+    <w:p>
+      <w:proofErr w:type="spellStart"/>
+      <w:r>
+        <w:rPr>
+          <w:rFonts w:ascii="Times New Roman" w:hAnsi="Times New Roman" w:cs="Times New Roman"/>
+          <w:sz w:val="28"/>
+          <w:szCs w:val="28"/>
+          <w:highlight w:val="yellow"/>
+        </w:rPr>
+        <w:lastRenderedPageBreak/>
+        <w:t>LoL</w:t>
+      </w:r>
+      <w:proofErr w:type="spellEnd"/>
+      <w:r>
+        <w:rPr>
+          <w:rFonts w:ascii="Times New Roman" w:hAnsi="Times New Roman" w:cs="Times New Roman"/>
+          <w:sz w:val="28"/>
+          <w:szCs w:val="28"/>
+          <w:highlight w:val="yellow"/>
+        </w:rPr>
+        <w:t xml:space="preserve"> Shield Arduino schematic needed still</w:t>
+      </w:r>
+    </w:p>
     <w:p/>
     <w:p>
       <w:pPr>
-        <w:pStyle w:val="Heading3"/>
+        <w:pStyle w:val="Heading2"/>
       </w:pPr>
-      <w:bookmarkStart w:id="13" w:name="_Toc494744696"/>
-      <w:r>
-        <w:lastRenderedPageBreak/>
+      <w:bookmarkStart w:id="13" w:name="_Toc494748880"/>
+      <w:r>
         <w:t>Devices and Their Placement in Arduino Files</w:t>
       </w:r>
       <w:bookmarkEnd w:id="13"/>
@@ -4569,7 +5357,15 @@
           <w:rFonts w:ascii="Times New Roman" w:hAnsi="Times New Roman" w:cs="Times New Roman"/>
           <w:sz w:val="24"/>
         </w:rPr>
-        <w:t xml:space="preserve"> learning ADC tutorial.  As you can see, it takes a SDA,</w:t>
+        <w:t xml:space="preserve"> learning ADC </w:t>
+      </w:r>
+      <w:r>
+        <w:rPr>
+          <w:rFonts w:ascii="Times New Roman" w:hAnsi="Times New Roman" w:cs="Times New Roman"/>
+          <w:sz w:val="24"/>
+        </w:rPr>
+        <w:lastRenderedPageBreak/>
+        <w:t>tutorial.  As you can see, it takes a SDA,</w:t>
       </w:r>
       <w:r>
         <w:rPr>
@@ -4604,7 +5400,6 @@
           <w:rFonts w:ascii="Times New Roman" w:hAnsi="Times New Roman" w:cs="Times New Roman"/>
           <w:sz w:val="24"/>
         </w:rPr>
-        <w:lastRenderedPageBreak/>
         <w:t>Laser Arduino</w:t>
       </w:r>
       <w:r>
@@ -4853,11 +5648,14 @@
       <w:pPr>
         <w:pStyle w:val="Heading2"/>
       </w:pPr>
-      <w:bookmarkStart w:id="14" w:name="_Toc494744697"/>
-      <w:r>
-        <w:t>Maintenance for Adding/Removing Devices</w:t>
+      <w:bookmarkStart w:id="14" w:name="_Toc494748881"/>
+      <w:r>
+        <w:t>Logic behind the Devices: Coding</w:t>
       </w:r>
       <w:bookmarkEnd w:id="14"/>
+      <w:r>
+        <w:t xml:space="preserve"> </w:t>
+      </w:r>
     </w:p>
     <w:p>
       <w:pPr>
@@ -4867,6 +5665,210 @@
           <w:sz w:val="24"/>
         </w:rPr>
       </w:pPr>
+      <w:r>
+        <w:rPr>
+          <w:rFonts w:ascii="Times New Roman" w:hAnsi="Times New Roman" w:cs="Times New Roman"/>
+          <w:sz w:val="24"/>
+        </w:rPr>
+        <w:t>This section describes the possibly confusing coding done within the System that may be difficult for a new System administrator/modifier to understand.  As you may see later in this section, there are parts to the System that are not currently modular but could become modular in the future and there are parts to the System that are currently modular but could become non-modular in the future due to System administrator’s/modifier’s opinions.</w:t>
+      </w:r>
+    </w:p>
+    <w:p>
+      <w:pPr>
+        <w:pStyle w:val="NoSpacing"/>
+        <w:rPr>
+          <w:rFonts w:ascii="Times New Roman" w:hAnsi="Times New Roman" w:cs="Times New Roman"/>
+          <w:sz w:val="24"/>
+        </w:rPr>
+      </w:pPr>
+    </w:p>
+    <w:p>
+      <w:pPr>
+        <w:pStyle w:val="Heading3"/>
+      </w:pPr>
+      <w:bookmarkStart w:id="15" w:name="_Toc494748882"/>
+      <w:r>
+        <w:t>NFC Card and El Wire</w:t>
+      </w:r>
+      <w:bookmarkEnd w:id="15"/>
+    </w:p>
+    <w:p>
+      <w:pPr>
+        <w:pStyle w:val="NoSpacing"/>
+        <w:rPr>
+          <w:rFonts w:ascii="Times New Roman" w:hAnsi="Times New Roman" w:cs="Times New Roman"/>
+          <w:sz w:val="24"/>
+        </w:rPr>
+      </w:pPr>
+      <w:r>
+        <w:rPr>
+          <w:rFonts w:ascii="Times New Roman" w:hAnsi="Times New Roman" w:cs="Times New Roman"/>
+          <w:sz w:val="24"/>
+        </w:rPr>
+        <w:t xml:space="preserve">The most complex part within the System in terms of Arduino programming code, are the code that manage the NFC cards in the NFC Arduino and the code that manages the glowing El wire which is located in the </w:t>
+      </w:r>
+      <w:proofErr w:type="spellStart"/>
+      <w:r>
+        <w:rPr>
+          <w:rFonts w:ascii="Times New Roman" w:hAnsi="Times New Roman" w:cs="Times New Roman"/>
+          <w:sz w:val="24"/>
+        </w:rPr>
+        <w:t>LoL</w:t>
+      </w:r>
+      <w:proofErr w:type="spellEnd"/>
+      <w:r>
+        <w:rPr>
+          <w:rFonts w:ascii="Times New Roman" w:hAnsi="Times New Roman" w:cs="Times New Roman"/>
+          <w:sz w:val="24"/>
+        </w:rPr>
+        <w:t xml:space="preserve"> Shield Arduino. Both of these were primarily created to be modular and therefore use function pointers.  In both instances, we create an object that has the </w:t>
+      </w:r>
+      <w:r>
+        <w:rPr>
+          <w:rFonts w:ascii="Times New Roman" w:hAnsi="Times New Roman" w:cs="Times New Roman"/>
+          <w:sz w:val="24"/>
+        </w:rPr>
+        <w:lastRenderedPageBreak/>
+        <w:t>appropriate functions within and has an array of said functions.  We then create an array of events, and then trigger the function within the object that corresponds with the observed event.</w:t>
+      </w:r>
+    </w:p>
+    <w:p>
+      <w:pPr>
+        <w:pStyle w:val="NoSpacing"/>
+        <w:rPr>
+          <w:rFonts w:ascii="Times New Roman" w:hAnsi="Times New Roman" w:cs="Times New Roman"/>
+          <w:sz w:val="24"/>
+        </w:rPr>
+      </w:pPr>
+    </w:p>
+    <w:p>
+      <w:pPr>
+        <w:pStyle w:val="NoSpacing"/>
+        <w:rPr>
+          <w:rFonts w:ascii="Times New Roman" w:hAnsi="Times New Roman" w:cs="Times New Roman"/>
+          <w:sz w:val="24"/>
+        </w:rPr>
+      </w:pPr>
+      <w:r>
+        <w:rPr>
+          <w:rFonts w:ascii="Times New Roman" w:hAnsi="Times New Roman" w:cs="Times New Roman"/>
+          <w:sz w:val="24"/>
+        </w:rPr>
+        <w:t xml:space="preserve">A good example of this setup is the setup for the NFC cards.  For the NFC cards we have two important components, where the first important component was a major array which contains the UID (unique identification number) of all acceptable NFC cards and the second important component is the NFC card manager object which contains all the functionality </w:t>
+      </w:r>
+      <w:r>
+        <w:rPr>
+          <w:rFonts w:ascii="Times New Roman" w:hAnsi="Times New Roman" w:cs="Times New Roman"/>
+          <w:sz w:val="24"/>
+        </w:rPr>
+        <w:t>when an acceptable NFC card is tapped.  We then go through the first array when we observe an NFC card is tapped, and then we trigger the associated function from within the NFC card manager object.  This works because the functions within the NFC card manager object are arranged into an array structure, where the first function in the NFC card manager object corresponds to the first UID in the NFC card array. This setup also requires the exact number of cards (and therefore functions in the NFC card manager) to be known and modified within the file.</w:t>
+      </w:r>
+    </w:p>
+    <w:p>
+      <w:pPr>
+        <w:pStyle w:val="NoSpacing"/>
+        <w:rPr>
+          <w:rFonts w:ascii="Times New Roman" w:hAnsi="Times New Roman" w:cs="Times New Roman"/>
+          <w:sz w:val="24"/>
+        </w:rPr>
+      </w:pPr>
+    </w:p>
+    <w:p>
+      <w:pPr>
+        <w:pStyle w:val="Heading3"/>
+      </w:pPr>
+      <w:bookmarkStart w:id="16" w:name="_Toc494748883"/>
+      <w:r>
+        <w:t>Bluetooth Communication</w:t>
+      </w:r>
+      <w:bookmarkEnd w:id="16"/>
+    </w:p>
+    <w:p>
+      <w:pPr>
+        <w:pStyle w:val="NoSpacing"/>
+        <w:rPr>
+          <w:rFonts w:ascii="Times New Roman" w:hAnsi="Times New Roman" w:cs="Times New Roman"/>
+          <w:sz w:val="24"/>
+        </w:rPr>
+      </w:pPr>
+      <w:r>
+        <w:rPr>
+          <w:rFonts w:ascii="Times New Roman" w:hAnsi="Times New Roman" w:cs="Times New Roman"/>
+          <w:sz w:val="24"/>
+        </w:rPr>
+        <w:t xml:space="preserve">The code for the Bluetooth communication may be a little confusing since we used Arduino </w:t>
+      </w:r>
+      <w:proofErr w:type="spellStart"/>
+      <w:r>
+        <w:rPr>
+          <w:rFonts w:ascii="Times New Roman" w:hAnsi="Times New Roman" w:cs="Times New Roman"/>
+          <w:sz w:val="24"/>
+        </w:rPr>
+        <w:t>Megas</w:t>
+      </w:r>
+      <w:proofErr w:type="spellEnd"/>
+      <w:r>
+        <w:rPr>
+          <w:rFonts w:ascii="Times New Roman" w:hAnsi="Times New Roman" w:cs="Times New Roman"/>
+          <w:sz w:val="24"/>
+        </w:rPr>
+        <w:t xml:space="preserve"> for this System.  There is an addition in the Arduino library </w:t>
+      </w:r>
+      <w:r>
+        <w:rPr>
+          <w:rFonts w:ascii="Times New Roman" w:hAnsi="Times New Roman" w:cs="Times New Roman"/>
+          <w:sz w:val="24"/>
+        </w:rPr>
+        <w:t xml:space="preserve">to ensure communication over </w:t>
+      </w:r>
+      <w:proofErr w:type="spellStart"/>
+      <w:proofErr w:type="gramStart"/>
+      <w:r>
+        <w:rPr>
+          <w:rFonts w:ascii="Times New Roman" w:hAnsi="Times New Roman" w:cs="Times New Roman"/>
+          <w:sz w:val="24"/>
+        </w:rPr>
+        <w:t>Tx</w:t>
+      </w:r>
+      <w:proofErr w:type="spellEnd"/>
+      <w:proofErr w:type="gramEnd"/>
+      <w:r>
+        <w:rPr>
+          <w:rFonts w:ascii="Times New Roman" w:hAnsi="Times New Roman" w:cs="Times New Roman"/>
+          <w:sz w:val="24"/>
+        </w:rPr>
+        <w:t xml:space="preserve"> and Rx</w:t>
+      </w:r>
+      <w:r>
+        <w:rPr>
+          <w:rFonts w:ascii="Times New Roman" w:hAnsi="Times New Roman" w:cs="Times New Roman"/>
+          <w:sz w:val="24"/>
+        </w:rPr>
+        <w:t xml:space="preserve"> pins are easier to manage in modern times in comparison to several years ago.  This is important because we </w:t>
+      </w:r>
+      <w:r>
+        <w:rPr>
+          <w:rFonts w:ascii="Times New Roman" w:hAnsi="Times New Roman" w:cs="Times New Roman"/>
+          <w:sz w:val="24"/>
+        </w:rPr>
+        <w:t xml:space="preserve">used the Serial1 object within our System where it explicitly deals with communication with Tx1 and Rx1 pins.  If Tx2 and Rx2 or Tx3 and Rx3 combinations are used, then change all Serial1 objects to either Serial2 or Serial3 consecutively.  The software for the Bluetooth module will also depend on the Arduino used so please do some research on how to use Bluetooth with your unique device if you are not using Arduino </w:t>
+      </w:r>
+      <w:proofErr w:type="spellStart"/>
+      <w:r>
+        <w:rPr>
+          <w:rFonts w:ascii="Times New Roman" w:hAnsi="Times New Roman" w:cs="Times New Roman"/>
+          <w:sz w:val="24"/>
+        </w:rPr>
+        <w:t>Megas</w:t>
+      </w:r>
+      <w:proofErr w:type="spellEnd"/>
+      <w:r>
+        <w:rPr>
+          <w:rFonts w:ascii="Times New Roman" w:hAnsi="Times New Roman" w:cs="Times New Roman"/>
+          <w:sz w:val="24"/>
+        </w:rPr>
+        <w:t>.</w:t>
+      </w:r>
     </w:p>
     <w:p>
       <w:pPr>
@@ -4881,11 +5883,219 @@
       <w:pPr>
         <w:pStyle w:val="Heading2"/>
       </w:pPr>
-      <w:bookmarkStart w:id="15" w:name="_Toc494744698"/>
-      <w:r>
+      <w:bookmarkStart w:id="17" w:name="_Toc494748884"/>
+      <w:r>
+        <w:t>Maintenance for Adding/Re</w:t>
+      </w:r>
+      <w:r>
+        <w:t>placing</w:t>
+      </w:r>
+      <w:r>
+        <w:t xml:space="preserve"> Devices</w:t>
+      </w:r>
+      <w:bookmarkEnd w:id="17"/>
+    </w:p>
+    <w:p>
+      <w:pPr>
+        <w:pStyle w:val="NoSpacing"/>
+        <w:rPr>
+          <w:rFonts w:ascii="Times New Roman" w:hAnsi="Times New Roman" w:cs="Times New Roman"/>
+          <w:sz w:val="24"/>
+        </w:rPr>
+      </w:pPr>
+      <w:r>
+        <w:rPr>
+          <w:rFonts w:ascii="Times New Roman" w:hAnsi="Times New Roman" w:cs="Times New Roman"/>
+          <w:sz w:val="24"/>
+        </w:rPr>
+        <w:t xml:space="preserve">For adding or removing device to the System, please see the Circuit Schematics section to see what Arduino pins are available for devices and/or what pins to connect the replacement part to. </w:t>
+      </w:r>
+    </w:p>
+    <w:p>
+      <w:pPr>
+        <w:pStyle w:val="NoSpacing"/>
+        <w:rPr>
+          <w:rFonts w:ascii="Times New Roman" w:hAnsi="Times New Roman" w:cs="Times New Roman"/>
+          <w:sz w:val="24"/>
+        </w:rPr>
+      </w:pPr>
+    </w:p>
+    <w:p>
+      <w:pPr>
+        <w:pStyle w:val="Heading3"/>
+      </w:pPr>
+      <w:bookmarkStart w:id="18" w:name="_Toc494748885"/>
+      <w:r>
+        <w:t>Replacing P</w:t>
+      </w:r>
+      <w:r>
+        <w:t>arts</w:t>
+      </w:r>
+      <w:bookmarkEnd w:id="18"/>
+    </w:p>
+    <w:p>
+      <w:pPr>
+        <w:pStyle w:val="NoSpacing"/>
+        <w:rPr>
+          <w:rFonts w:ascii="Times New Roman" w:hAnsi="Times New Roman" w:cs="Times New Roman"/>
+          <w:sz w:val="24"/>
+          <w:szCs w:val="24"/>
+        </w:rPr>
+      </w:pPr>
+      <w:r>
+        <w:rPr>
+          <w:rFonts w:ascii="Times New Roman" w:hAnsi="Times New Roman" w:cs="Times New Roman"/>
+          <w:sz w:val="24"/>
+          <w:szCs w:val="24"/>
+        </w:rPr>
+        <w:t xml:space="preserve">Please refer to </w:t>
+      </w:r>
+      <w:r>
+        <w:rPr>
+          <w:rFonts w:ascii="Times New Roman" w:hAnsi="Times New Roman" w:cs="Times New Roman"/>
+          <w:sz w:val="24"/>
+          <w:szCs w:val="24"/>
+        </w:rPr>
+        <w:t>Devices and Their Placement in Arduino Files</w:t>
+      </w:r>
+      <w:r>
+        <w:rPr>
+          <w:rFonts w:ascii="Times New Roman" w:hAnsi="Times New Roman" w:cs="Times New Roman"/>
+          <w:sz w:val="24"/>
+          <w:szCs w:val="24"/>
+        </w:rPr>
+        <w:t xml:space="preserve"> in order to modify any necessary code for the new replacement part, read the </w:t>
+      </w:r>
+      <w:r>
+        <w:rPr>
+          <w:rFonts w:ascii="Times New Roman" w:hAnsi="Times New Roman" w:cs="Times New Roman"/>
+          <w:sz w:val="24"/>
+        </w:rPr>
+        <w:t>Circuit Schematics section</w:t>
+      </w:r>
+      <w:r>
+        <w:rPr>
+          <w:rFonts w:ascii="Times New Roman" w:hAnsi="Times New Roman" w:cs="Times New Roman"/>
+          <w:sz w:val="24"/>
+        </w:rPr>
+        <w:t xml:space="preserve"> to see </w:t>
+      </w:r>
+      <w:r>
+        <w:rPr>
+          <w:rFonts w:ascii="Times New Roman" w:hAnsi="Times New Roman" w:cs="Times New Roman"/>
+          <w:sz w:val="24"/>
+        </w:rPr>
+        <w:t>what pins to connect the replacement part t</w:t>
+      </w:r>
+      <w:r>
+        <w:rPr>
+          <w:rFonts w:ascii="Times New Roman" w:hAnsi="Times New Roman" w:cs="Times New Roman"/>
+          <w:sz w:val="24"/>
+        </w:rPr>
+        <w:t>o, and the Testing section to see where the necessary testing code is located to ensure correct behaviour of the device.</w:t>
+      </w:r>
+    </w:p>
+    <w:p>
+      <w:pPr>
+        <w:pStyle w:val="NoSpacing"/>
+        <w:rPr>
+          <w:rFonts w:ascii="Times New Roman" w:hAnsi="Times New Roman" w:cs="Times New Roman"/>
+          <w:sz w:val="24"/>
+        </w:rPr>
+      </w:pPr>
+    </w:p>
+    <w:p>
+      <w:pPr>
+        <w:pStyle w:val="Heading3"/>
+      </w:pPr>
+      <w:bookmarkStart w:id="19" w:name="_Toc494748886"/>
+      <w:r>
+        <w:t>Adding P</w:t>
+      </w:r>
+      <w:r>
+        <w:t>arts</w:t>
+      </w:r>
+      <w:bookmarkEnd w:id="19"/>
+    </w:p>
+    <w:p>
+      <w:pPr>
+        <w:pStyle w:val="NoSpacing"/>
+        <w:rPr>
+          <w:rFonts w:ascii="Times New Roman" w:hAnsi="Times New Roman" w:cs="Times New Roman"/>
+          <w:sz w:val="24"/>
+        </w:rPr>
+      </w:pPr>
+      <w:r>
+        <w:rPr>
+          <w:rFonts w:ascii="Times New Roman" w:hAnsi="Times New Roman" w:cs="Times New Roman"/>
+          <w:sz w:val="24"/>
+        </w:rPr>
+        <w:t>P</w:t>
+      </w:r>
+      <w:r>
+        <w:rPr>
+          <w:rFonts w:ascii="Times New Roman" w:hAnsi="Times New Roman" w:cs="Times New Roman"/>
+          <w:sz w:val="24"/>
+        </w:rPr>
+        <w:t>lease see the Circuit Schematics section to see what Arduino pins are available for devices</w:t>
+      </w:r>
+      <w:r>
+        <w:rPr>
+          <w:rFonts w:ascii="Times New Roman" w:hAnsi="Times New Roman" w:cs="Times New Roman"/>
+          <w:sz w:val="24"/>
+        </w:rPr>
+        <w:t xml:space="preserve"> </w:t>
+      </w:r>
+      <w:r>
+        <w:rPr>
+          <w:rFonts w:ascii="Times New Roman" w:hAnsi="Times New Roman" w:cs="Times New Roman"/>
+          <w:sz w:val="24"/>
+        </w:rPr>
+        <w:t>and ensure the necessary pins needed for the new device(s) are available and the new device(s) are compatible with the Arduino.  In addition add the necessary code into the Arduino program (.</w:t>
+      </w:r>
+      <w:proofErr w:type="spellStart"/>
+      <w:r>
+        <w:rPr>
+          <w:rFonts w:ascii="Times New Roman" w:hAnsi="Times New Roman" w:cs="Times New Roman"/>
+          <w:sz w:val="24"/>
+        </w:rPr>
+        <w:t>ino</w:t>
+      </w:r>
+      <w:proofErr w:type="spellEnd"/>
+      <w:r>
+        <w:rPr>
+          <w:rFonts w:ascii="Times New Roman" w:hAnsi="Times New Roman" w:cs="Times New Roman"/>
+          <w:sz w:val="24"/>
+        </w:rPr>
+        <w:t>) file, add the necessary testing code into the file mentioned in the Testing section of this document, update the Circuit Schematics section</w:t>
+      </w:r>
+      <w:r>
+        <w:rPr>
+          <w:rFonts w:ascii="Times New Roman" w:hAnsi="Times New Roman" w:cs="Times New Roman"/>
+          <w:sz w:val="24"/>
+        </w:rPr>
+        <w:t>, and follow all the coding rules mentioned in the Coding Practices section.</w:t>
+      </w:r>
+    </w:p>
+    <w:p>
+      <w:pPr>
+        <w:pStyle w:val="NoSpacing"/>
+        <w:rPr>
+          <w:rFonts w:ascii="Times New Roman" w:hAnsi="Times New Roman" w:cs="Times New Roman"/>
+          <w:sz w:val="24"/>
+        </w:rPr>
+      </w:pPr>
+    </w:p>
+    <w:p>
+      <w:pPr>
+        <w:pStyle w:val="Heading2"/>
+      </w:pPr>
+      <w:bookmarkStart w:id="20" w:name="_Toc494748887"/>
+      <w:r>
+        <w:lastRenderedPageBreak/>
         <w:t>Testing</w:t>
       </w:r>
-      <w:bookmarkEnd w:id="15"/>
+      <w:bookmarkEnd w:id="20"/>
       <w:r>
         <w:t xml:space="preserve"> </w:t>
       </w:r>
@@ -5067,7 +6277,6 @@
           <w:rFonts w:ascii="Times New Roman" w:hAnsi="Times New Roman" w:cs="Times New Roman"/>
           <w:sz w:val="24"/>
         </w:rPr>
-        <w:lastRenderedPageBreak/>
         <w:t xml:space="preserve">The testing for the </w:t>
       </w:r>
       <w:proofErr w:type="spellStart"/>
@@ -5103,14 +6312,14 @@
       <w:pPr>
         <w:pStyle w:val="Heading1"/>
       </w:pPr>
-      <w:bookmarkStart w:id="16" w:name="_Toc494744699"/>
+      <w:bookmarkStart w:id="21" w:name="_Toc494748888"/>
       <w:r>
         <w:t xml:space="preserve">Wiring and </w:t>
       </w:r>
       <w:r>
         <w:t>Enclosures</w:t>
       </w:r>
-      <w:bookmarkEnd w:id="16"/>
+      <w:bookmarkEnd w:id="21"/>
     </w:p>
     <w:p>
       <w:pPr>
@@ -5125,11 +6334,11 @@
       <w:pPr>
         <w:pStyle w:val="Heading1"/>
       </w:pPr>
-      <w:bookmarkStart w:id="17" w:name="_Toc494744700"/>
+      <w:bookmarkStart w:id="22" w:name="_Toc494748889"/>
       <w:r>
         <w:t>Budget</w:t>
       </w:r>
-      <w:bookmarkEnd w:id="17"/>
+      <w:bookmarkEnd w:id="22"/>
     </w:p>
     <w:p>
       <w:pPr>
@@ -6649,6 +7858,7 @@
                 <w:rFonts w:ascii="Times New Roman" w:hAnsi="Times New Roman" w:cs="Times New Roman"/>
                 <w:sz w:val="24"/>
               </w:rPr>
+              <w:lastRenderedPageBreak/>
               <w:t>headlight/cube LED</w:t>
             </w:r>
           </w:p>
@@ -8028,7 +9238,6 @@
                 <w:rFonts w:ascii="Times New Roman" w:hAnsi="Times New Roman" w:cs="Times New Roman"/>
                 <w:sz w:val="24"/>
               </w:rPr>
-              <w:lastRenderedPageBreak/>
               <w:t>neopixel</w:t>
             </w:r>
             <w:proofErr w:type="spellEnd"/>
@@ -10842,6 +12051,7 @@
                 <w:rFonts w:ascii="Times New Roman" w:hAnsi="Times New Roman" w:cs="Times New Roman"/>
                 <w:sz w:val="24"/>
               </w:rPr>
+              <w:lastRenderedPageBreak/>
               <w:t>lol shield</w:t>
             </w:r>
           </w:p>
@@ -12144,15 +13354,7 @@
                 <w:rFonts w:ascii="Times New Roman" w:hAnsi="Times New Roman" w:cs="Times New Roman"/>
                 <w:sz w:val="24"/>
               </w:rPr>
-              <w:t xml:space="preserve"> dongle (do we </w:t>
-            </w:r>
-            <w:r>
-              <w:rPr>
-                <w:rFonts w:ascii="Times New Roman" w:hAnsi="Times New Roman" w:cs="Times New Roman"/>
-                <w:sz w:val="24"/>
-              </w:rPr>
-              <w:lastRenderedPageBreak/>
-              <w:t>use it?)</w:t>
+              <w:t xml:space="preserve"> dongle (do we use it?)</w:t>
             </w:r>
           </w:p>
         </w:tc>
@@ -12175,7 +13377,6 @@
                 <w:rFonts w:ascii="Times New Roman" w:hAnsi="Times New Roman" w:cs="Times New Roman"/>
                 <w:sz w:val="24"/>
               </w:rPr>
-              <w:lastRenderedPageBreak/>
               <w:t>1</w:t>
             </w:r>
           </w:p>
@@ -12273,7 +13474,6 @@
                 <w:rFonts w:ascii="Times New Roman" w:hAnsi="Times New Roman" w:cs="Times New Roman"/>
                 <w:sz w:val="24"/>
               </w:rPr>
-              <w:lastRenderedPageBreak/>
               <w:t>12VDC -800mA wall charger</w:t>
             </w:r>
           </w:p>
@@ -13869,11 +15069,11 @@
       <w:pPr>
         <w:pStyle w:val="Heading1"/>
       </w:pPr>
-      <w:bookmarkStart w:id="18" w:name="_Toc494744701"/>
+      <w:bookmarkStart w:id="23" w:name="_Toc494748890"/>
       <w:r>
         <w:t>Conclusion</w:t>
       </w:r>
-      <w:bookmarkEnd w:id="18"/>
+      <w:bookmarkEnd w:id="23"/>
     </w:p>
     <w:p>
       <w:pPr>
@@ -13925,11 +15125,11 @@
       <w:pPr>
         <w:pStyle w:val="Heading1"/>
       </w:pPr>
-      <w:bookmarkStart w:id="19" w:name="_Toc494744702"/>
+      <w:bookmarkStart w:id="24" w:name="_Toc494748891"/>
       <w:r>
         <w:t>References</w:t>
       </w:r>
-      <w:bookmarkEnd w:id="19"/>
+      <w:bookmarkEnd w:id="24"/>
     </w:p>
     <w:p>
       <w:r>
@@ -13948,18 +15148,11 @@
       <w:r>
         <w:t xml:space="preserve"> Retrieved October 01, 2017, from https://learn.adafruit.com/adafruit-pn532-rfid-nfc/mifare</w:t>
       </w:r>
-    </w:p>
-    <w:p>
-      <w:pPr>
-        <w:pStyle w:val="NoSpacing"/>
-        <w:rPr>
-          <w:rFonts w:ascii="Times New Roman" w:hAnsi="Times New Roman" w:cs="Times New Roman"/>
-          <w:sz w:val="24"/>
-        </w:rPr>
-      </w:pPr>
+      <w:bookmarkStart w:id="25" w:name="_GoBack"/>
+      <w:bookmarkEnd w:id="25"/>
     </w:p>
     <w:sectPr>
-      <w:headerReference w:type="default" r:id="rId21"/>
+      <w:headerReference w:type="default" r:id="rId22"/>
       <w:pgSz w:w="12240" w:h="15840"/>
       <w:pgMar w:top="1440" w:right="1440" w:bottom="1440" w:left="1440" w:header="708" w:footer="708" w:gutter="0"/>
       <w:pgNumType w:start="1"/>
@@ -14022,11 +15215,49 @@
 
 <file path=word/header1.xml><?xml version="1.0" encoding="utf-8"?>
 <w:hdr xmlns:wpc="http://schemas.microsoft.com/office/word/2010/wordprocessingCanvas" xmlns:mc="http://schemas.openxmlformats.org/markup-compatibility/2006" xmlns:o="urn:schemas-microsoft-com:office:office" xmlns:r="http://schemas.openxmlformats.org/officeDocument/2006/relationships" xmlns:m="http://schemas.openxmlformats.org/officeDocument/2006/math" xmlns:v="urn:schemas-microsoft-com:vml" xmlns:wp14="http://schemas.microsoft.com/office/word/2010/wordprocessingDrawing" xmlns:wp="http://schemas.openxmlformats.org/drawingml/2006/wordprocessingDrawing" xmlns:w10="urn:schemas-microsoft-com:office:word" xmlns:w="http://schemas.openxmlformats.org/wordprocessingml/2006/main" xmlns:w14="http://schemas.microsoft.com/office/word/2010/wordml" xmlns:wpg="http://schemas.microsoft.com/office/word/2010/wordprocessingGroup" xmlns:wpi="http://schemas.microsoft.com/office/word/2010/wordprocessingInk" xmlns:wne="http://schemas.microsoft.com/office/word/2006/wordml" xmlns:wps="http://schemas.microsoft.com/office/word/2010/wordprocessingShape" mc:Ignorable="w14 wp14">
-  <w:p>
-    <w:pPr>
-      <w:pStyle w:val="Header"/>
-    </w:pPr>
-  </w:p>
+  <w:sdt>
+    <w:sdtPr>
+      <w:id w:val="814452161"/>
+      <w:docPartObj>
+        <w:docPartGallery w:val="Page Numbers (Top of Page)"/>
+        <w:docPartUnique/>
+      </w:docPartObj>
+    </w:sdtPr>
+    <w:sdtEndPr>
+      <w:rPr>
+        <w:noProof/>
+      </w:rPr>
+    </w:sdtEndPr>
+    <w:sdtContent>
+      <w:p>
+        <w:pPr>
+          <w:pStyle w:val="Header"/>
+          <w:jc w:val="right"/>
+        </w:pPr>
+        <w:r>
+          <w:fldChar w:fldCharType="begin"/>
+        </w:r>
+        <w:r>
+          <w:instrText xml:space="preserve"> PAGE   \* MERGEFORMAT </w:instrText>
+        </w:r>
+        <w:r>
+          <w:fldChar w:fldCharType="separate"/>
+        </w:r>
+        <w:r>
+          <w:rPr>
+            <w:noProof/>
+          </w:rPr>
+          <w:t>i</w:t>
+        </w:r>
+        <w:r>
+          <w:rPr>
+            <w:noProof/>
+          </w:rPr>
+          <w:fldChar w:fldCharType="end"/>
+        </w:r>
+      </w:p>
+    </w:sdtContent>
+  </w:sdt>
   <w:p>
     <w:pPr>
       <w:pStyle w:val="Header"/>
@@ -14086,6 +15317,109 @@
     </w:pPr>
   </w:p>
 </w:hdr>
+</file>
+
+<file path=word/numbering.xml><?xml version="1.0" encoding="utf-8"?>
+<w:numbering xmlns:wpc="http://schemas.microsoft.com/office/word/2010/wordprocessingCanvas" xmlns:mc="http://schemas.openxmlformats.org/markup-compatibility/2006" xmlns:o="urn:schemas-microsoft-com:office:office" xmlns:r="http://schemas.openxmlformats.org/officeDocument/2006/relationships" xmlns:m="http://schemas.openxmlformats.org/officeDocument/2006/math" xmlns:v="urn:schemas-microsoft-com:vml" xmlns:wp14="http://schemas.microsoft.com/office/word/2010/wordprocessingDrawing" xmlns:wp="http://schemas.openxmlformats.org/drawingml/2006/wordprocessingDrawing" xmlns:w10="urn:schemas-microsoft-com:office:word" xmlns:w="http://schemas.openxmlformats.org/wordprocessingml/2006/main" xmlns:w14="http://schemas.microsoft.com/office/word/2010/wordml" xmlns:wpg="http://schemas.microsoft.com/office/word/2010/wordprocessingGroup" xmlns:wpi="http://schemas.microsoft.com/office/word/2010/wordprocessingInk" xmlns:wne="http://schemas.microsoft.com/office/word/2006/wordml" xmlns:wps="http://schemas.microsoft.com/office/word/2010/wordprocessingShape" mc:Ignorable="w14 wp14">
+  <w:abstractNum w:abstractNumId="0">
+    <w:nsid w:val="28EC1DBA"/>
+    <w:multiLevelType w:val="multilevel"/>
+    <w:tmpl w:val="10090025"/>
+    <w:lvl w:ilvl="0">
+      <w:start w:val="1"/>
+      <w:numFmt w:val="decimal"/>
+      <w:pStyle w:val="Heading1"/>
+      <w:lvlText w:val="%1"/>
+      <w:lvlJc w:val="left"/>
+      <w:pPr>
+        <w:ind w:left="432" w:hanging="432"/>
+      </w:pPr>
+    </w:lvl>
+    <w:lvl w:ilvl="1">
+      <w:start w:val="1"/>
+      <w:numFmt w:val="decimal"/>
+      <w:pStyle w:val="Heading2"/>
+      <w:lvlText w:val="%1.%2"/>
+      <w:lvlJc w:val="left"/>
+      <w:pPr>
+        <w:ind w:left="576" w:hanging="576"/>
+      </w:pPr>
+    </w:lvl>
+    <w:lvl w:ilvl="2">
+      <w:start w:val="1"/>
+      <w:numFmt w:val="decimal"/>
+      <w:pStyle w:val="Heading3"/>
+      <w:lvlText w:val="%1.%2.%3"/>
+      <w:lvlJc w:val="left"/>
+      <w:pPr>
+        <w:ind w:left="720" w:hanging="720"/>
+      </w:pPr>
+    </w:lvl>
+    <w:lvl w:ilvl="3">
+      <w:start w:val="1"/>
+      <w:numFmt w:val="decimal"/>
+      <w:pStyle w:val="Heading4"/>
+      <w:lvlText w:val="%1.%2.%3.%4"/>
+      <w:lvlJc w:val="left"/>
+      <w:pPr>
+        <w:ind w:left="864" w:hanging="864"/>
+      </w:pPr>
+    </w:lvl>
+    <w:lvl w:ilvl="4">
+      <w:start w:val="1"/>
+      <w:numFmt w:val="decimal"/>
+      <w:pStyle w:val="Heading5"/>
+      <w:lvlText w:val="%1.%2.%3.%4.%5"/>
+      <w:lvlJc w:val="left"/>
+      <w:pPr>
+        <w:ind w:left="1008" w:hanging="1008"/>
+      </w:pPr>
+    </w:lvl>
+    <w:lvl w:ilvl="5">
+      <w:start w:val="1"/>
+      <w:numFmt w:val="decimal"/>
+      <w:pStyle w:val="Heading6"/>
+      <w:lvlText w:val="%1.%2.%3.%4.%5.%6"/>
+      <w:lvlJc w:val="left"/>
+      <w:pPr>
+        <w:ind w:left="1152" w:hanging="1152"/>
+      </w:pPr>
+    </w:lvl>
+    <w:lvl w:ilvl="6">
+      <w:start w:val="1"/>
+      <w:numFmt w:val="decimal"/>
+      <w:pStyle w:val="Heading7"/>
+      <w:lvlText w:val="%1.%2.%3.%4.%5.%6.%7"/>
+      <w:lvlJc w:val="left"/>
+      <w:pPr>
+        <w:ind w:left="1296" w:hanging="1296"/>
+      </w:pPr>
+    </w:lvl>
+    <w:lvl w:ilvl="7">
+      <w:start w:val="1"/>
+      <w:numFmt w:val="decimal"/>
+      <w:pStyle w:val="Heading8"/>
+      <w:lvlText w:val="%1.%2.%3.%4.%5.%6.%7.%8"/>
+      <w:lvlJc w:val="left"/>
+      <w:pPr>
+        <w:ind w:left="1440" w:hanging="1440"/>
+      </w:pPr>
+    </w:lvl>
+    <w:lvl w:ilvl="8">
+      <w:start w:val="1"/>
+      <w:numFmt w:val="decimal"/>
+      <w:pStyle w:val="Heading9"/>
+      <w:lvlText w:val="%1.%2.%3.%4.%5.%6.%7.%8.%9"/>
+      <w:lvlJc w:val="left"/>
+      <w:pPr>
+        <w:ind w:left="1584" w:hanging="1584"/>
+      </w:pPr>
+    </w:lvl>
+  </w:abstractNum>
+  <w:num w:numId="1">
+    <w:abstractNumId w:val="0"/>
+  </w:num>
+</w:numbering>
 </file>
 
 <file path=word/styles.xml><?xml version="1.0" encoding="utf-8"?>
@@ -14255,10 +15589,13 @@
     <w:link w:val="Heading1Char"/>
     <w:uiPriority w:val="9"/>
     <w:qFormat/>
-    <w:rsid w:val="00C15671"/>
+    <w:rsid w:val="00FD6460"/>
     <w:pPr>
       <w:keepNext/>
       <w:keepLines/>
+      <w:numPr>
+        <w:numId w:val="1"/>
+      </w:numPr>
       <w:spacing w:before="360" w:after="0" w:line="240" w:lineRule="auto"/>
       <w:outlineLvl w:val="0"/>
     </w:pPr>
@@ -14283,6 +15620,10 @@
     <w:pPr>
       <w:keepNext/>
       <w:keepLines/>
+      <w:numPr>
+        <w:ilvl w:val="1"/>
+        <w:numId w:val="1"/>
+      </w:numPr>
       <w:spacing w:before="200" w:after="0"/>
       <w:outlineLvl w:val="1"/>
     </w:pPr>
@@ -14303,10 +15644,14 @@
     <w:uiPriority w:val="9"/>
     <w:unhideWhenUsed/>
     <w:qFormat/>
-    <w:rsid w:val="00263D3A"/>
+    <w:rsid w:val="00663F44"/>
     <w:pPr>
       <w:keepNext/>
       <w:keepLines/>
+      <w:numPr>
+        <w:ilvl w:val="2"/>
+        <w:numId w:val="1"/>
+      </w:numPr>
       <w:spacing w:before="200" w:after="0"/>
       <w:outlineLvl w:val="2"/>
     </w:pPr>
@@ -14315,6 +15660,171 @@
       <w:b/>
       <w:bCs/>
       <w:color w:val="4F81BD" w:themeColor="accent1"/>
+      <w:sz w:val="24"/>
+    </w:rPr>
+  </w:style>
+  <w:style w:type="paragraph" w:styleId="Heading4">
+    <w:name w:val="heading 4"/>
+    <w:basedOn w:val="Normal"/>
+    <w:next w:val="Normal"/>
+    <w:link w:val="Heading4Char"/>
+    <w:uiPriority w:val="9"/>
+    <w:semiHidden/>
+    <w:unhideWhenUsed/>
+    <w:qFormat/>
+    <w:rsid w:val="00FD6460"/>
+    <w:pPr>
+      <w:keepNext/>
+      <w:keepLines/>
+      <w:numPr>
+        <w:ilvl w:val="3"/>
+        <w:numId w:val="1"/>
+      </w:numPr>
+      <w:spacing w:before="200" w:after="0"/>
+      <w:outlineLvl w:val="3"/>
+    </w:pPr>
+    <w:rPr>
+      <w:rFonts w:asciiTheme="majorHAnsi" w:eastAsiaTheme="majorEastAsia" w:hAnsiTheme="majorHAnsi" w:cstheme="majorBidi"/>
+      <w:b/>
+      <w:bCs/>
+      <w:i/>
+      <w:iCs/>
+      <w:color w:val="4F81BD" w:themeColor="accent1"/>
+    </w:rPr>
+  </w:style>
+  <w:style w:type="paragraph" w:styleId="Heading5">
+    <w:name w:val="heading 5"/>
+    <w:basedOn w:val="Normal"/>
+    <w:next w:val="Normal"/>
+    <w:link w:val="Heading5Char"/>
+    <w:uiPriority w:val="9"/>
+    <w:semiHidden/>
+    <w:unhideWhenUsed/>
+    <w:qFormat/>
+    <w:rsid w:val="00FD6460"/>
+    <w:pPr>
+      <w:keepNext/>
+      <w:keepLines/>
+      <w:numPr>
+        <w:ilvl w:val="4"/>
+        <w:numId w:val="1"/>
+      </w:numPr>
+      <w:spacing w:before="200" w:after="0"/>
+      <w:outlineLvl w:val="4"/>
+    </w:pPr>
+    <w:rPr>
+      <w:rFonts w:asciiTheme="majorHAnsi" w:eastAsiaTheme="majorEastAsia" w:hAnsiTheme="majorHAnsi" w:cstheme="majorBidi"/>
+      <w:color w:val="243F60" w:themeColor="accent1" w:themeShade="7F"/>
+    </w:rPr>
+  </w:style>
+  <w:style w:type="paragraph" w:styleId="Heading6">
+    <w:name w:val="heading 6"/>
+    <w:basedOn w:val="Normal"/>
+    <w:next w:val="Normal"/>
+    <w:link w:val="Heading6Char"/>
+    <w:uiPriority w:val="9"/>
+    <w:semiHidden/>
+    <w:unhideWhenUsed/>
+    <w:qFormat/>
+    <w:rsid w:val="00FD6460"/>
+    <w:pPr>
+      <w:keepNext/>
+      <w:keepLines/>
+      <w:numPr>
+        <w:ilvl w:val="5"/>
+        <w:numId w:val="1"/>
+      </w:numPr>
+      <w:spacing w:before="200" w:after="0"/>
+      <w:outlineLvl w:val="5"/>
+    </w:pPr>
+    <w:rPr>
+      <w:rFonts w:asciiTheme="majorHAnsi" w:eastAsiaTheme="majorEastAsia" w:hAnsiTheme="majorHAnsi" w:cstheme="majorBidi"/>
+      <w:i/>
+      <w:iCs/>
+      <w:color w:val="243F60" w:themeColor="accent1" w:themeShade="7F"/>
+    </w:rPr>
+  </w:style>
+  <w:style w:type="paragraph" w:styleId="Heading7">
+    <w:name w:val="heading 7"/>
+    <w:basedOn w:val="Normal"/>
+    <w:next w:val="Normal"/>
+    <w:link w:val="Heading7Char"/>
+    <w:uiPriority w:val="9"/>
+    <w:semiHidden/>
+    <w:unhideWhenUsed/>
+    <w:qFormat/>
+    <w:rsid w:val="00FD6460"/>
+    <w:pPr>
+      <w:keepNext/>
+      <w:keepLines/>
+      <w:numPr>
+        <w:ilvl w:val="6"/>
+        <w:numId w:val="1"/>
+      </w:numPr>
+      <w:spacing w:before="200" w:after="0"/>
+      <w:outlineLvl w:val="6"/>
+    </w:pPr>
+    <w:rPr>
+      <w:rFonts w:asciiTheme="majorHAnsi" w:eastAsiaTheme="majorEastAsia" w:hAnsiTheme="majorHAnsi" w:cstheme="majorBidi"/>
+      <w:i/>
+      <w:iCs/>
+      <w:color w:val="404040" w:themeColor="text1" w:themeTint="BF"/>
+    </w:rPr>
+  </w:style>
+  <w:style w:type="paragraph" w:styleId="Heading8">
+    <w:name w:val="heading 8"/>
+    <w:basedOn w:val="Normal"/>
+    <w:next w:val="Normal"/>
+    <w:link w:val="Heading8Char"/>
+    <w:uiPriority w:val="9"/>
+    <w:semiHidden/>
+    <w:unhideWhenUsed/>
+    <w:qFormat/>
+    <w:rsid w:val="00FD6460"/>
+    <w:pPr>
+      <w:keepNext/>
+      <w:keepLines/>
+      <w:numPr>
+        <w:ilvl w:val="7"/>
+        <w:numId w:val="1"/>
+      </w:numPr>
+      <w:spacing w:before="200" w:after="0"/>
+      <w:outlineLvl w:val="7"/>
+    </w:pPr>
+    <w:rPr>
+      <w:rFonts w:asciiTheme="majorHAnsi" w:eastAsiaTheme="majorEastAsia" w:hAnsiTheme="majorHAnsi" w:cstheme="majorBidi"/>
+      <w:color w:val="404040" w:themeColor="text1" w:themeTint="BF"/>
+      <w:sz w:val="20"/>
+      <w:szCs w:val="20"/>
+    </w:rPr>
+  </w:style>
+  <w:style w:type="paragraph" w:styleId="Heading9">
+    <w:name w:val="heading 9"/>
+    <w:basedOn w:val="Normal"/>
+    <w:next w:val="Normal"/>
+    <w:link w:val="Heading9Char"/>
+    <w:uiPriority w:val="9"/>
+    <w:semiHidden/>
+    <w:unhideWhenUsed/>
+    <w:qFormat/>
+    <w:rsid w:val="00FD6460"/>
+    <w:pPr>
+      <w:keepNext/>
+      <w:keepLines/>
+      <w:numPr>
+        <w:ilvl w:val="8"/>
+        <w:numId w:val="1"/>
+      </w:numPr>
+      <w:spacing w:before="200" w:after="0"/>
+      <w:outlineLvl w:val="8"/>
+    </w:pPr>
+    <w:rPr>
+      <w:rFonts w:asciiTheme="majorHAnsi" w:eastAsiaTheme="majorEastAsia" w:hAnsiTheme="majorHAnsi" w:cstheme="majorBidi"/>
+      <w:i/>
+      <w:iCs/>
+      <w:color w:val="404040" w:themeColor="text1" w:themeTint="BF"/>
+      <w:sz w:val="20"/>
+      <w:szCs w:val="20"/>
     </w:rPr>
   </w:style>
   <w:style w:type="character" w:default="1" w:styleId="DefaultParagraphFont">
@@ -14357,7 +15867,7 @@
     <w:basedOn w:val="DefaultParagraphFont"/>
     <w:link w:val="Heading1"/>
     <w:uiPriority w:val="9"/>
-    <w:rsid w:val="00C15671"/>
+    <w:rsid w:val="00FD6460"/>
     <w:rPr>
       <w:rFonts w:asciiTheme="majorHAnsi" w:eastAsiaTheme="majorEastAsia" w:hAnsiTheme="majorHAnsi" w:cstheme="majorBidi"/>
       <w:b/>
@@ -14436,12 +15946,13 @@
     <w:basedOn w:val="DefaultParagraphFont"/>
     <w:link w:val="Heading3"/>
     <w:uiPriority w:val="9"/>
-    <w:rsid w:val="00263D3A"/>
+    <w:rsid w:val="00663F44"/>
     <w:rPr>
       <w:rFonts w:asciiTheme="majorHAnsi" w:eastAsiaTheme="majorEastAsia" w:hAnsiTheme="majorHAnsi" w:cstheme="majorBidi"/>
       <w:b/>
       <w:bCs/>
       <w:color w:val="4F81BD" w:themeColor="accent1"/>
+      <w:sz w:val="24"/>
     </w:rPr>
   </w:style>
   <w:style w:type="character" w:styleId="Hyperlink">
@@ -14572,6 +16083,92 @@
     <w:link w:val="Footer"/>
     <w:uiPriority w:val="99"/>
     <w:rsid w:val="00800C77"/>
+  </w:style>
+  <w:style w:type="character" w:customStyle="1" w:styleId="Heading4Char">
+    <w:name w:val="Heading 4 Char"/>
+    <w:basedOn w:val="DefaultParagraphFont"/>
+    <w:link w:val="Heading4"/>
+    <w:uiPriority w:val="9"/>
+    <w:semiHidden/>
+    <w:rsid w:val="00FD6460"/>
+    <w:rPr>
+      <w:rFonts w:asciiTheme="majorHAnsi" w:eastAsiaTheme="majorEastAsia" w:hAnsiTheme="majorHAnsi" w:cstheme="majorBidi"/>
+      <w:b/>
+      <w:bCs/>
+      <w:i/>
+      <w:iCs/>
+      <w:color w:val="4F81BD" w:themeColor="accent1"/>
+    </w:rPr>
+  </w:style>
+  <w:style w:type="character" w:customStyle="1" w:styleId="Heading5Char">
+    <w:name w:val="Heading 5 Char"/>
+    <w:basedOn w:val="DefaultParagraphFont"/>
+    <w:link w:val="Heading5"/>
+    <w:uiPriority w:val="9"/>
+    <w:semiHidden/>
+    <w:rsid w:val="00FD6460"/>
+    <w:rPr>
+      <w:rFonts w:asciiTheme="majorHAnsi" w:eastAsiaTheme="majorEastAsia" w:hAnsiTheme="majorHAnsi" w:cstheme="majorBidi"/>
+      <w:color w:val="243F60" w:themeColor="accent1" w:themeShade="7F"/>
+    </w:rPr>
+  </w:style>
+  <w:style w:type="character" w:customStyle="1" w:styleId="Heading6Char">
+    <w:name w:val="Heading 6 Char"/>
+    <w:basedOn w:val="DefaultParagraphFont"/>
+    <w:link w:val="Heading6"/>
+    <w:uiPriority w:val="9"/>
+    <w:semiHidden/>
+    <w:rsid w:val="00FD6460"/>
+    <w:rPr>
+      <w:rFonts w:asciiTheme="majorHAnsi" w:eastAsiaTheme="majorEastAsia" w:hAnsiTheme="majorHAnsi" w:cstheme="majorBidi"/>
+      <w:i/>
+      <w:iCs/>
+      <w:color w:val="243F60" w:themeColor="accent1" w:themeShade="7F"/>
+    </w:rPr>
+  </w:style>
+  <w:style w:type="character" w:customStyle="1" w:styleId="Heading7Char">
+    <w:name w:val="Heading 7 Char"/>
+    <w:basedOn w:val="DefaultParagraphFont"/>
+    <w:link w:val="Heading7"/>
+    <w:uiPriority w:val="9"/>
+    <w:semiHidden/>
+    <w:rsid w:val="00FD6460"/>
+    <w:rPr>
+      <w:rFonts w:asciiTheme="majorHAnsi" w:eastAsiaTheme="majorEastAsia" w:hAnsiTheme="majorHAnsi" w:cstheme="majorBidi"/>
+      <w:i/>
+      <w:iCs/>
+      <w:color w:val="404040" w:themeColor="text1" w:themeTint="BF"/>
+    </w:rPr>
+  </w:style>
+  <w:style w:type="character" w:customStyle="1" w:styleId="Heading8Char">
+    <w:name w:val="Heading 8 Char"/>
+    <w:basedOn w:val="DefaultParagraphFont"/>
+    <w:link w:val="Heading8"/>
+    <w:uiPriority w:val="9"/>
+    <w:semiHidden/>
+    <w:rsid w:val="00FD6460"/>
+    <w:rPr>
+      <w:rFonts w:asciiTheme="majorHAnsi" w:eastAsiaTheme="majorEastAsia" w:hAnsiTheme="majorHAnsi" w:cstheme="majorBidi"/>
+      <w:color w:val="404040" w:themeColor="text1" w:themeTint="BF"/>
+      <w:sz w:val="20"/>
+      <w:szCs w:val="20"/>
+    </w:rPr>
+  </w:style>
+  <w:style w:type="character" w:customStyle="1" w:styleId="Heading9Char">
+    <w:name w:val="Heading 9 Char"/>
+    <w:basedOn w:val="DefaultParagraphFont"/>
+    <w:link w:val="Heading9"/>
+    <w:uiPriority w:val="9"/>
+    <w:semiHidden/>
+    <w:rsid w:val="00FD6460"/>
+    <w:rPr>
+      <w:rFonts w:asciiTheme="majorHAnsi" w:eastAsiaTheme="majorEastAsia" w:hAnsiTheme="majorHAnsi" w:cstheme="majorBidi"/>
+      <w:i/>
+      <w:iCs/>
+      <w:color w:val="404040" w:themeColor="text1" w:themeTint="BF"/>
+      <w:sz w:val="20"/>
+      <w:szCs w:val="20"/>
+    </w:rPr>
   </w:style>
 </w:styles>
 </file>
@@ -14743,10 +16340,13 @@
     <w:link w:val="Heading1Char"/>
     <w:uiPriority w:val="9"/>
     <w:qFormat/>
-    <w:rsid w:val="00C15671"/>
+    <w:rsid w:val="00FD6460"/>
     <w:pPr>
       <w:keepNext/>
       <w:keepLines/>
+      <w:numPr>
+        <w:numId w:val="1"/>
+      </w:numPr>
       <w:spacing w:before="360" w:after="0" w:line="240" w:lineRule="auto"/>
       <w:outlineLvl w:val="0"/>
     </w:pPr>
@@ -14771,6 +16371,10 @@
     <w:pPr>
       <w:keepNext/>
       <w:keepLines/>
+      <w:numPr>
+        <w:ilvl w:val="1"/>
+        <w:numId w:val="1"/>
+      </w:numPr>
       <w:spacing w:before="200" w:after="0"/>
       <w:outlineLvl w:val="1"/>
     </w:pPr>
@@ -14791,10 +16395,14 @@
     <w:uiPriority w:val="9"/>
     <w:unhideWhenUsed/>
     <w:qFormat/>
-    <w:rsid w:val="00263D3A"/>
+    <w:rsid w:val="00663F44"/>
     <w:pPr>
       <w:keepNext/>
       <w:keepLines/>
+      <w:numPr>
+        <w:ilvl w:val="2"/>
+        <w:numId w:val="1"/>
+      </w:numPr>
       <w:spacing w:before="200" w:after="0"/>
       <w:outlineLvl w:val="2"/>
     </w:pPr>
@@ -14803,6 +16411,171 @@
       <w:b/>
       <w:bCs/>
       <w:color w:val="4F81BD" w:themeColor="accent1"/>
+      <w:sz w:val="24"/>
+    </w:rPr>
+  </w:style>
+  <w:style w:type="paragraph" w:styleId="Heading4">
+    <w:name w:val="heading 4"/>
+    <w:basedOn w:val="Normal"/>
+    <w:next w:val="Normal"/>
+    <w:link w:val="Heading4Char"/>
+    <w:uiPriority w:val="9"/>
+    <w:semiHidden/>
+    <w:unhideWhenUsed/>
+    <w:qFormat/>
+    <w:rsid w:val="00FD6460"/>
+    <w:pPr>
+      <w:keepNext/>
+      <w:keepLines/>
+      <w:numPr>
+        <w:ilvl w:val="3"/>
+        <w:numId w:val="1"/>
+      </w:numPr>
+      <w:spacing w:before="200" w:after="0"/>
+      <w:outlineLvl w:val="3"/>
+    </w:pPr>
+    <w:rPr>
+      <w:rFonts w:asciiTheme="majorHAnsi" w:eastAsiaTheme="majorEastAsia" w:hAnsiTheme="majorHAnsi" w:cstheme="majorBidi"/>
+      <w:b/>
+      <w:bCs/>
+      <w:i/>
+      <w:iCs/>
+      <w:color w:val="4F81BD" w:themeColor="accent1"/>
+    </w:rPr>
+  </w:style>
+  <w:style w:type="paragraph" w:styleId="Heading5">
+    <w:name w:val="heading 5"/>
+    <w:basedOn w:val="Normal"/>
+    <w:next w:val="Normal"/>
+    <w:link w:val="Heading5Char"/>
+    <w:uiPriority w:val="9"/>
+    <w:semiHidden/>
+    <w:unhideWhenUsed/>
+    <w:qFormat/>
+    <w:rsid w:val="00FD6460"/>
+    <w:pPr>
+      <w:keepNext/>
+      <w:keepLines/>
+      <w:numPr>
+        <w:ilvl w:val="4"/>
+        <w:numId w:val="1"/>
+      </w:numPr>
+      <w:spacing w:before="200" w:after="0"/>
+      <w:outlineLvl w:val="4"/>
+    </w:pPr>
+    <w:rPr>
+      <w:rFonts w:asciiTheme="majorHAnsi" w:eastAsiaTheme="majorEastAsia" w:hAnsiTheme="majorHAnsi" w:cstheme="majorBidi"/>
+      <w:color w:val="243F60" w:themeColor="accent1" w:themeShade="7F"/>
+    </w:rPr>
+  </w:style>
+  <w:style w:type="paragraph" w:styleId="Heading6">
+    <w:name w:val="heading 6"/>
+    <w:basedOn w:val="Normal"/>
+    <w:next w:val="Normal"/>
+    <w:link w:val="Heading6Char"/>
+    <w:uiPriority w:val="9"/>
+    <w:semiHidden/>
+    <w:unhideWhenUsed/>
+    <w:qFormat/>
+    <w:rsid w:val="00FD6460"/>
+    <w:pPr>
+      <w:keepNext/>
+      <w:keepLines/>
+      <w:numPr>
+        <w:ilvl w:val="5"/>
+        <w:numId w:val="1"/>
+      </w:numPr>
+      <w:spacing w:before="200" w:after="0"/>
+      <w:outlineLvl w:val="5"/>
+    </w:pPr>
+    <w:rPr>
+      <w:rFonts w:asciiTheme="majorHAnsi" w:eastAsiaTheme="majorEastAsia" w:hAnsiTheme="majorHAnsi" w:cstheme="majorBidi"/>
+      <w:i/>
+      <w:iCs/>
+      <w:color w:val="243F60" w:themeColor="accent1" w:themeShade="7F"/>
+    </w:rPr>
+  </w:style>
+  <w:style w:type="paragraph" w:styleId="Heading7">
+    <w:name w:val="heading 7"/>
+    <w:basedOn w:val="Normal"/>
+    <w:next w:val="Normal"/>
+    <w:link w:val="Heading7Char"/>
+    <w:uiPriority w:val="9"/>
+    <w:semiHidden/>
+    <w:unhideWhenUsed/>
+    <w:qFormat/>
+    <w:rsid w:val="00FD6460"/>
+    <w:pPr>
+      <w:keepNext/>
+      <w:keepLines/>
+      <w:numPr>
+        <w:ilvl w:val="6"/>
+        <w:numId w:val="1"/>
+      </w:numPr>
+      <w:spacing w:before="200" w:after="0"/>
+      <w:outlineLvl w:val="6"/>
+    </w:pPr>
+    <w:rPr>
+      <w:rFonts w:asciiTheme="majorHAnsi" w:eastAsiaTheme="majorEastAsia" w:hAnsiTheme="majorHAnsi" w:cstheme="majorBidi"/>
+      <w:i/>
+      <w:iCs/>
+      <w:color w:val="404040" w:themeColor="text1" w:themeTint="BF"/>
+    </w:rPr>
+  </w:style>
+  <w:style w:type="paragraph" w:styleId="Heading8">
+    <w:name w:val="heading 8"/>
+    <w:basedOn w:val="Normal"/>
+    <w:next w:val="Normal"/>
+    <w:link w:val="Heading8Char"/>
+    <w:uiPriority w:val="9"/>
+    <w:semiHidden/>
+    <w:unhideWhenUsed/>
+    <w:qFormat/>
+    <w:rsid w:val="00FD6460"/>
+    <w:pPr>
+      <w:keepNext/>
+      <w:keepLines/>
+      <w:numPr>
+        <w:ilvl w:val="7"/>
+        <w:numId w:val="1"/>
+      </w:numPr>
+      <w:spacing w:before="200" w:after="0"/>
+      <w:outlineLvl w:val="7"/>
+    </w:pPr>
+    <w:rPr>
+      <w:rFonts w:asciiTheme="majorHAnsi" w:eastAsiaTheme="majorEastAsia" w:hAnsiTheme="majorHAnsi" w:cstheme="majorBidi"/>
+      <w:color w:val="404040" w:themeColor="text1" w:themeTint="BF"/>
+      <w:sz w:val="20"/>
+      <w:szCs w:val="20"/>
+    </w:rPr>
+  </w:style>
+  <w:style w:type="paragraph" w:styleId="Heading9">
+    <w:name w:val="heading 9"/>
+    <w:basedOn w:val="Normal"/>
+    <w:next w:val="Normal"/>
+    <w:link w:val="Heading9Char"/>
+    <w:uiPriority w:val="9"/>
+    <w:semiHidden/>
+    <w:unhideWhenUsed/>
+    <w:qFormat/>
+    <w:rsid w:val="00FD6460"/>
+    <w:pPr>
+      <w:keepNext/>
+      <w:keepLines/>
+      <w:numPr>
+        <w:ilvl w:val="8"/>
+        <w:numId w:val="1"/>
+      </w:numPr>
+      <w:spacing w:before="200" w:after="0"/>
+      <w:outlineLvl w:val="8"/>
+    </w:pPr>
+    <w:rPr>
+      <w:rFonts w:asciiTheme="majorHAnsi" w:eastAsiaTheme="majorEastAsia" w:hAnsiTheme="majorHAnsi" w:cstheme="majorBidi"/>
+      <w:i/>
+      <w:iCs/>
+      <w:color w:val="404040" w:themeColor="text1" w:themeTint="BF"/>
+      <w:sz w:val="20"/>
+      <w:szCs w:val="20"/>
     </w:rPr>
   </w:style>
   <w:style w:type="character" w:default="1" w:styleId="DefaultParagraphFont">
@@ -14845,7 +16618,7 @@
     <w:basedOn w:val="DefaultParagraphFont"/>
     <w:link w:val="Heading1"/>
     <w:uiPriority w:val="9"/>
-    <w:rsid w:val="00C15671"/>
+    <w:rsid w:val="00FD6460"/>
     <w:rPr>
       <w:rFonts w:asciiTheme="majorHAnsi" w:eastAsiaTheme="majorEastAsia" w:hAnsiTheme="majorHAnsi" w:cstheme="majorBidi"/>
       <w:b/>
@@ -14924,12 +16697,13 @@
     <w:basedOn w:val="DefaultParagraphFont"/>
     <w:link w:val="Heading3"/>
     <w:uiPriority w:val="9"/>
-    <w:rsid w:val="00263D3A"/>
+    <w:rsid w:val="00663F44"/>
     <w:rPr>
       <w:rFonts w:asciiTheme="majorHAnsi" w:eastAsiaTheme="majorEastAsia" w:hAnsiTheme="majorHAnsi" w:cstheme="majorBidi"/>
       <w:b/>
       <w:bCs/>
       <w:color w:val="4F81BD" w:themeColor="accent1"/>
+      <w:sz w:val="24"/>
     </w:rPr>
   </w:style>
   <w:style w:type="character" w:styleId="Hyperlink">
@@ -15060,6 +16834,92 @@
     <w:link w:val="Footer"/>
     <w:uiPriority w:val="99"/>
     <w:rsid w:val="00800C77"/>
+  </w:style>
+  <w:style w:type="character" w:customStyle="1" w:styleId="Heading4Char">
+    <w:name w:val="Heading 4 Char"/>
+    <w:basedOn w:val="DefaultParagraphFont"/>
+    <w:link w:val="Heading4"/>
+    <w:uiPriority w:val="9"/>
+    <w:semiHidden/>
+    <w:rsid w:val="00FD6460"/>
+    <w:rPr>
+      <w:rFonts w:asciiTheme="majorHAnsi" w:eastAsiaTheme="majorEastAsia" w:hAnsiTheme="majorHAnsi" w:cstheme="majorBidi"/>
+      <w:b/>
+      <w:bCs/>
+      <w:i/>
+      <w:iCs/>
+      <w:color w:val="4F81BD" w:themeColor="accent1"/>
+    </w:rPr>
+  </w:style>
+  <w:style w:type="character" w:customStyle="1" w:styleId="Heading5Char">
+    <w:name w:val="Heading 5 Char"/>
+    <w:basedOn w:val="DefaultParagraphFont"/>
+    <w:link w:val="Heading5"/>
+    <w:uiPriority w:val="9"/>
+    <w:semiHidden/>
+    <w:rsid w:val="00FD6460"/>
+    <w:rPr>
+      <w:rFonts w:asciiTheme="majorHAnsi" w:eastAsiaTheme="majorEastAsia" w:hAnsiTheme="majorHAnsi" w:cstheme="majorBidi"/>
+      <w:color w:val="243F60" w:themeColor="accent1" w:themeShade="7F"/>
+    </w:rPr>
+  </w:style>
+  <w:style w:type="character" w:customStyle="1" w:styleId="Heading6Char">
+    <w:name w:val="Heading 6 Char"/>
+    <w:basedOn w:val="DefaultParagraphFont"/>
+    <w:link w:val="Heading6"/>
+    <w:uiPriority w:val="9"/>
+    <w:semiHidden/>
+    <w:rsid w:val="00FD6460"/>
+    <w:rPr>
+      <w:rFonts w:asciiTheme="majorHAnsi" w:eastAsiaTheme="majorEastAsia" w:hAnsiTheme="majorHAnsi" w:cstheme="majorBidi"/>
+      <w:i/>
+      <w:iCs/>
+      <w:color w:val="243F60" w:themeColor="accent1" w:themeShade="7F"/>
+    </w:rPr>
+  </w:style>
+  <w:style w:type="character" w:customStyle="1" w:styleId="Heading7Char">
+    <w:name w:val="Heading 7 Char"/>
+    <w:basedOn w:val="DefaultParagraphFont"/>
+    <w:link w:val="Heading7"/>
+    <w:uiPriority w:val="9"/>
+    <w:semiHidden/>
+    <w:rsid w:val="00FD6460"/>
+    <w:rPr>
+      <w:rFonts w:asciiTheme="majorHAnsi" w:eastAsiaTheme="majorEastAsia" w:hAnsiTheme="majorHAnsi" w:cstheme="majorBidi"/>
+      <w:i/>
+      <w:iCs/>
+      <w:color w:val="404040" w:themeColor="text1" w:themeTint="BF"/>
+    </w:rPr>
+  </w:style>
+  <w:style w:type="character" w:customStyle="1" w:styleId="Heading8Char">
+    <w:name w:val="Heading 8 Char"/>
+    <w:basedOn w:val="DefaultParagraphFont"/>
+    <w:link w:val="Heading8"/>
+    <w:uiPriority w:val="9"/>
+    <w:semiHidden/>
+    <w:rsid w:val="00FD6460"/>
+    <w:rPr>
+      <w:rFonts w:asciiTheme="majorHAnsi" w:eastAsiaTheme="majorEastAsia" w:hAnsiTheme="majorHAnsi" w:cstheme="majorBidi"/>
+      <w:color w:val="404040" w:themeColor="text1" w:themeTint="BF"/>
+      <w:sz w:val="20"/>
+      <w:szCs w:val="20"/>
+    </w:rPr>
+  </w:style>
+  <w:style w:type="character" w:customStyle="1" w:styleId="Heading9Char">
+    <w:name w:val="Heading 9 Char"/>
+    <w:basedOn w:val="DefaultParagraphFont"/>
+    <w:link w:val="Heading9"/>
+    <w:uiPriority w:val="9"/>
+    <w:semiHidden/>
+    <w:rsid w:val="00FD6460"/>
+    <w:rPr>
+      <w:rFonts w:asciiTheme="majorHAnsi" w:eastAsiaTheme="majorEastAsia" w:hAnsiTheme="majorHAnsi" w:cstheme="majorBidi"/>
+      <w:i/>
+      <w:iCs/>
+      <w:color w:val="404040" w:themeColor="text1" w:themeTint="BF"/>
+      <w:sz w:val="20"/>
+      <w:szCs w:val="20"/>
+    </w:rPr>
   </w:style>
 </w:styles>
 </file>
@@ -15354,7 +17214,7 @@
 </file>
 
 <file path=customXml/itemProps1.xml><?xml version="1.0" encoding="utf-8"?>
-<ds:datastoreItem xmlns:ds="http://schemas.openxmlformats.org/officeDocument/2006/customXml" ds:itemID="{4E868BD9-DABA-4727-A118-4958AE64AB8D}">
+<ds:datastoreItem xmlns:ds="http://schemas.openxmlformats.org/officeDocument/2006/customXml" ds:itemID="{550C6D48-C9A1-4FA9-9E0C-FD77878342AF}">
   <ds:schemaRefs>
     <ds:schemaRef ds:uri="http://schemas.openxmlformats.org/officeDocument/2006/bibliography"/>
   </ds:schemaRefs>

</xml_diff>

<commit_message>
added all schematics for arduinos
</commit_message>
<xml_diff>
--- a/escapeRoom/Documents/EscapeRoomSeason1_SystemDesign.docx
+++ b/escapeRoom/Documents/EscapeRoomSeason1_SystemDesign.docx
@@ -38,6 +38,14 @@
     <w:bookmarkStart w:id="0" w:name="_Toc494748867" w:displacedByCustomXml="next"/>
     <w:sdt>
       <w:sdtPr>
+        <w:rPr>
+          <w:rFonts w:asciiTheme="minorHAnsi" w:eastAsiaTheme="minorHAnsi" w:hAnsiTheme="minorHAnsi" w:cstheme="minorBidi"/>
+          <w:b w:val="0"/>
+          <w:bCs w:val="0"/>
+          <w:color w:val="auto"/>
+          <w:sz w:val="22"/>
+          <w:szCs w:val="22"/>
+        </w:rPr>
         <w:id w:val="480885974"/>
         <w:docPartObj>
           <w:docPartGallery w:val="Table of Contents"/>
@@ -46,11 +54,7 @@
       </w:sdtPr>
       <w:sdtEndPr>
         <w:rPr>
-          <w:rFonts w:asciiTheme="minorHAnsi" w:eastAsiaTheme="minorHAnsi" w:hAnsiTheme="minorHAnsi" w:cstheme="minorBidi"/>
           <w:noProof/>
-          <w:color w:val="auto"/>
-          <w:sz w:val="22"/>
-          <w:szCs w:val="22"/>
         </w:rPr>
       </w:sdtEndPr>
       <w:sdtContent>
@@ -2243,21 +2247,6 @@
     </w:sdt>
     <w:p>
       <w:pPr>
-        <w:tabs>
-          <w:tab w:val="left" w:pos="8001"/>
-        </w:tabs>
-        <w:sectPr>
-          <w:headerReference w:type="default" r:id="rId9"/>
-          <w:pgSz w:w="12240" w:h="15840"/>
-          <w:pgMar w:top="1440" w:right="1440" w:bottom="1440" w:left="1440" w:header="708" w:footer="708" w:gutter="0"/>
-          <w:pgNumType w:fmt="lowerRoman" w:start="1"/>
-          <w:cols w:space="708"/>
-          <w:docGrid w:linePitch="360"/>
-        </w:sectPr>
-      </w:pPr>
-    </w:p>
-    <w:p>
-      <w:pPr>
         <w:pStyle w:val="Heading1"/>
       </w:pPr>
       <w:bookmarkStart w:id="1" w:name="_Toc494748868"/>
@@ -2875,7 +2864,7 @@
                     <pic:cNvPicPr/>
                   </pic:nvPicPr>
                   <pic:blipFill>
-                    <a:blip r:embed="rId10">
+                    <a:blip r:embed="rId9">
                       <a:extLst>
                         <a:ext uri="{28A0092B-C50C-407E-A947-70E740481C1C}">
                           <a14:useLocalDpi xmlns:a14="http://schemas.microsoft.com/office/drawing/2010/main" val="0"/>
@@ -2909,27 +2898,14 @@
       <w:r>
         <w:t xml:space="preserve">Figure </w:t>
       </w:r>
-      <w:r>
-        <w:fldChar w:fldCharType="begin"/>
-      </w:r>
-      <w:r>
-        <w:instrText xml:space="preserve"> SEQ Figure \* ARABIC </w:instrText>
-      </w:r>
-      <w:r>
-        <w:fldChar w:fldCharType="separate"/>
-      </w:r>
-      <w:r>
-        <w:rPr>
-          <w:noProof/>
-        </w:rPr>
-        <w:t>1</w:t>
-      </w:r>
-      <w:r>
-        <w:rPr>
-          <w:noProof/>
-        </w:rPr>
-        <w:fldChar w:fldCharType="end"/>
-      </w:r>
+      <w:fldSimple w:instr=" SEQ Figure \* ARABIC ">
+        <w:r>
+          <w:rPr>
+            <w:noProof/>
+          </w:rPr>
+          <w:t>1</w:t>
+        </w:r>
+      </w:fldSimple>
       <w:r>
         <w:t>: Device Structure of Escape Room 1.</w:t>
       </w:r>
@@ -4170,7 +4146,7 @@
                     <pic:cNvPicPr/>
                   </pic:nvPicPr>
                   <pic:blipFill>
-                    <a:blip r:embed="rId11">
+                    <a:blip r:embed="rId10">
                       <a:extLst>
                         <a:ext uri="{28A0092B-C50C-407E-A947-70E740481C1C}">
                           <a14:useLocalDpi xmlns:a14="http://schemas.microsoft.com/office/drawing/2010/main" val="0"/>
@@ -4261,7 +4237,7 @@
             <o:lock v:ext="edit" aspectratio="t"/>
           </v:shapetype>
           <v:shape id="_x0000_i1025" type="#_x0000_t75" style="width:319.3pt;height:209.75pt">
-            <v:imagedata r:id="rId12" o:title="btMod"/>
+            <v:imagedata r:id="rId11" o:title="btMod"/>
           </v:shape>
         </w:pict>
       </w:r>
@@ -4273,27 +4249,14 @@
       <w:r>
         <w:t xml:space="preserve">Figure </w:t>
       </w:r>
-      <w:r>
-        <w:fldChar w:fldCharType="begin"/>
-      </w:r>
-      <w:r>
-        <w:instrText xml:space="preserve"> SEQ Figure \* ARABIC </w:instrText>
-      </w:r>
-      <w:r>
-        <w:fldChar w:fldCharType="separate"/>
-      </w:r>
-      <w:r>
-        <w:rPr>
-          <w:noProof/>
-        </w:rPr>
-        <w:t>2</w:t>
-      </w:r>
-      <w:r>
-        <w:rPr>
-          <w:noProof/>
-        </w:rPr>
-        <w:fldChar w:fldCharType="end"/>
-      </w:r>
+      <w:fldSimple w:instr=" SEQ Figure \* ARABIC ">
+        <w:r>
+          <w:rPr>
+            <w:noProof/>
+          </w:rPr>
+          <w:t>2</w:t>
+        </w:r>
+      </w:fldSimple>
       <w:r>
         <w:t>: Circuit used for Bluetooth Module. Each Arduino has one.</w:t>
       </w:r>
@@ -4305,7 +4268,7 @@
       <w:r>
         <w:pict>
           <v:shape id="_x0000_i1026" type="#_x0000_t75" style="width:254.2pt;height:95.15pt">
-            <v:imagedata r:id="rId13" o:title="glowingWire"/>
+            <v:imagedata r:id="rId12" o:title="glowingWire"/>
           </v:shape>
         </w:pict>
       </w:r>
@@ -4317,27 +4280,14 @@
       <w:r>
         <w:t xml:space="preserve">Figure </w:t>
       </w:r>
-      <w:r>
-        <w:fldChar w:fldCharType="begin"/>
-      </w:r>
-      <w:r>
-        <w:instrText xml:space="preserve"> SEQ Figure \* ARABIC </w:instrText>
-      </w:r>
-      <w:r>
-        <w:fldChar w:fldCharType="separate"/>
-      </w:r>
-      <w:r>
-        <w:rPr>
-          <w:noProof/>
-        </w:rPr>
-        <w:t>3</w:t>
-      </w:r>
-      <w:r>
-        <w:rPr>
-          <w:noProof/>
-        </w:rPr>
-        <w:fldChar w:fldCharType="end"/>
-      </w:r>
+      <w:fldSimple w:instr=" SEQ Figure \* ARABIC ">
+        <w:r>
+          <w:rPr>
+            <w:noProof/>
+          </w:rPr>
+          <w:t>3</w:t>
+        </w:r>
+      </w:fldSimple>
       <w:r>
         <w:t>: The Arduino tells when the switch (</w:t>
       </w:r>
@@ -4357,7 +4307,7 @@
       <w:r>
         <w:pict>
           <v:shape id="_x0000_i1027" type="#_x0000_t75" style="width:262.35pt;height:144.65pt">
-            <v:imagedata r:id="rId14" o:title="keypad"/>
+            <v:imagedata r:id="rId13" o:title="keypad"/>
           </v:shape>
         </w:pict>
       </w:r>
@@ -4369,27 +4319,14 @@
       <w:r>
         <w:t xml:space="preserve">Figure </w:t>
       </w:r>
-      <w:r>
-        <w:fldChar w:fldCharType="begin"/>
-      </w:r>
-      <w:r>
-        <w:instrText xml:space="preserve"> SEQ Figure \* ARABIC </w:instrText>
-      </w:r>
-      <w:r>
-        <w:fldChar w:fldCharType="separate"/>
-      </w:r>
-      <w:r>
-        <w:rPr>
-          <w:noProof/>
-        </w:rPr>
-        <w:t>4</w:t>
-      </w:r>
-      <w:r>
-        <w:rPr>
-          <w:noProof/>
-        </w:rPr>
-        <w:fldChar w:fldCharType="end"/>
-      </w:r>
+      <w:fldSimple w:instr=" SEQ Figure \* ARABIC ">
+        <w:r>
+          <w:rPr>
+            <w:noProof/>
+          </w:rPr>
+          <w:t>4</w:t>
+        </w:r>
+      </w:fldSimple>
       <w:r>
         <w:t xml:space="preserve">: The planned connection between the keypad </w:t>
       </w:r>
@@ -4410,7 +4347,7 @@
         <w:lastRenderedPageBreak/>
         <w:pict>
           <v:shape id="_x0000_i1028" type="#_x0000_t75" style="width:467.7pt;height:326.8pt">
-            <v:imagedata r:id="rId15" o:title="laser_ADCs"/>
+            <v:imagedata r:id="rId14" o:title="laser_ADCs"/>
           </v:shape>
         </w:pict>
       </w:r>
@@ -4422,27 +4359,14 @@
       <w:r>
         <w:t xml:space="preserve">Figure </w:t>
       </w:r>
-      <w:r>
-        <w:fldChar w:fldCharType="begin"/>
-      </w:r>
-      <w:r>
-        <w:instrText xml:space="preserve"> SEQ Figure \* ARABIC </w:instrText>
-      </w:r>
-      <w:r>
-        <w:fldChar w:fldCharType="separate"/>
-      </w:r>
-      <w:r>
-        <w:rPr>
-          <w:noProof/>
-        </w:rPr>
-        <w:t>5</w:t>
-      </w:r>
-      <w:r>
-        <w:rPr>
-          <w:noProof/>
-        </w:rPr>
-        <w:fldChar w:fldCharType="end"/>
-      </w:r>
+      <w:fldSimple w:instr=" SEQ Figure \* ARABIC ">
+        <w:r>
+          <w:rPr>
+            <w:noProof/>
+          </w:rPr>
+          <w:t>5</w:t>
+        </w:r>
+      </w:fldSimple>
       <w:r>
         <w:t xml:space="preserve">: The wiring of the several ADCs needed for the System to one Arduino, the </w:t>
       </w:r>
@@ -4460,7 +4384,7 @@
       <w:r>
         <w:pict>
           <v:shape id="_x0000_i1029" type="#_x0000_t75" style="width:189.7pt;height:79.5pt">
-            <v:imagedata r:id="rId16" o:title="laser"/>
+            <v:imagedata r:id="rId15" o:title="laser"/>
           </v:shape>
         </w:pict>
       </w:r>
@@ -4472,27 +4396,14 @@
       <w:r>
         <w:t xml:space="preserve">Figure </w:t>
       </w:r>
-      <w:r>
-        <w:fldChar w:fldCharType="begin"/>
-      </w:r>
-      <w:r>
-        <w:instrText xml:space="preserve"> SEQ Figure \* ARABIC </w:instrText>
-      </w:r>
-      <w:r>
-        <w:fldChar w:fldCharType="separate"/>
-      </w:r>
-      <w:r>
-        <w:rPr>
-          <w:noProof/>
-        </w:rPr>
-        <w:t>6</w:t>
-      </w:r>
-      <w:r>
-        <w:rPr>
-          <w:noProof/>
-        </w:rPr>
-        <w:fldChar w:fldCharType="end"/>
-      </w:r>
+      <w:fldSimple w:instr=" SEQ Figure \* ARABIC ">
+        <w:r>
+          <w:rPr>
+            <w:noProof/>
+          </w:rPr>
+          <w:t>6</w:t>
+        </w:r>
+      </w:fldSimple>
       <w:r>
         <w:t>: The final circuitry decided on to ensure the long life of the laser.</w:t>
       </w:r>
@@ -4505,7 +4416,7 @@
         <w:lastRenderedPageBreak/>
         <w:pict>
           <v:shape id="_x0000_i1030" type="#_x0000_t75" style="width:383.8pt;height:246.05pt">
-            <v:imagedata r:id="rId17" o:title="ledStrip"/>
+            <v:imagedata r:id="rId16" o:title="ledStrip"/>
           </v:shape>
         </w:pict>
       </w:r>
@@ -4517,27 +4428,14 @@
       <w:r>
         <w:t xml:space="preserve">Figure </w:t>
       </w:r>
-      <w:r>
-        <w:fldChar w:fldCharType="begin"/>
-      </w:r>
-      <w:r>
-        <w:instrText xml:space="preserve"> SEQ Figure \* ARABIC </w:instrText>
-      </w:r>
-      <w:r>
-        <w:fldChar w:fldCharType="separate"/>
-      </w:r>
-      <w:r>
-        <w:rPr>
-          <w:noProof/>
-        </w:rPr>
-        <w:t>7</w:t>
-      </w:r>
-      <w:r>
-        <w:rPr>
-          <w:noProof/>
-        </w:rPr>
-        <w:fldChar w:fldCharType="end"/>
-      </w:r>
+      <w:fldSimple w:instr=" SEQ Figure \* ARABIC ">
+        <w:r>
+          <w:rPr>
+            <w:noProof/>
+          </w:rPr>
+          <w:t>7</w:t>
+        </w:r>
+      </w:fldSimple>
       <w:r>
         <w:t>: The circuit to ensure the programmatic use of the LED light strip where an analog signal can be used.</w:t>
       </w:r>
@@ -4549,7 +4447,7 @@
       <w:r>
         <w:pict>
           <v:shape id="_x0000_i1031" type="#_x0000_t75" style="width:467.7pt;height:313.65pt">
-            <v:imagedata r:id="rId18" o:title="laser_arduino"/>
+            <v:imagedata r:id="rId17" o:title="laser_arduino"/>
           </v:shape>
         </w:pict>
       </w:r>
@@ -4561,27 +4459,14 @@
       <w:r>
         <w:t xml:space="preserve">Figure </w:t>
       </w:r>
-      <w:r>
-        <w:fldChar w:fldCharType="begin"/>
-      </w:r>
-      <w:r>
-        <w:instrText xml:space="preserve"> SEQ Figure \* ARABIC </w:instrText>
-      </w:r>
-      <w:r>
-        <w:fldChar w:fldCharType="separate"/>
-      </w:r>
-      <w:r>
-        <w:rPr>
-          <w:noProof/>
-        </w:rPr>
-        <w:t>8</w:t>
-      </w:r>
-      <w:r>
-        <w:rPr>
-          <w:noProof/>
-        </w:rPr>
-        <w:fldChar w:fldCharType="end"/>
-      </w:r>
+      <w:fldSimple w:instr=" SEQ Figure \* ARABIC ">
+        <w:r>
+          <w:rPr>
+            <w:noProof/>
+          </w:rPr>
+          <w:t>8</w:t>
+        </w:r>
+      </w:fldSimple>
       <w:r>
         <w:t xml:space="preserve">: The layout of the pins and what uses them on the </w:t>
       </w:r>
@@ -4597,12 +4482,52 @@
         <w:keepNext/>
       </w:pPr>
       <w:r>
+        <w:rPr>
+          <w:noProof/>
+          <w:lang w:eastAsia="en-CA"/>
+        </w:rPr>
         <w:lastRenderedPageBreak/>
-        <w:pict>
-          <v:shape id="_x0000_i1032" type="#_x0000_t75" style="width:241.65pt;height:186.55pt">
-            <v:imagedata r:id="rId19" o:title="lolShield"/>
-          </v:shape>
-        </w:pict>
+        <w:drawing>
+          <wp:inline distT="0" distB="0" distL="0" distR="0">
+            <wp:extent cx="2991268" cy="4248743"/>
+            <wp:effectExtent l="0" t="0" r="0" b="0"/>
+            <wp:docPr id="3" name="Picture 3"/>
+            <wp:cNvGraphicFramePr>
+              <a:graphicFrameLocks xmlns:a="http://schemas.openxmlformats.org/drawingml/2006/main" noChangeAspect="1"/>
+            </wp:cNvGraphicFramePr>
+            <a:graphic xmlns:a="http://schemas.openxmlformats.org/drawingml/2006/main">
+              <a:graphicData uri="http://schemas.openxmlformats.org/drawingml/2006/picture">
+                <pic:pic xmlns:pic="http://schemas.openxmlformats.org/drawingml/2006/picture">
+                  <pic:nvPicPr>
+                    <pic:cNvPr id="0" name="lolShield.PNG"/>
+                    <pic:cNvPicPr/>
+                  </pic:nvPicPr>
+                  <pic:blipFill>
+                    <a:blip r:embed="rId18">
+                      <a:extLst>
+                        <a:ext uri="{28A0092B-C50C-407E-A947-70E740481C1C}">
+                          <a14:useLocalDpi xmlns:a14="http://schemas.microsoft.com/office/drawing/2010/main" val="0"/>
+                        </a:ext>
+                      </a:extLst>
+                    </a:blip>
+                    <a:stretch>
+                      <a:fillRect/>
+                    </a:stretch>
+                  </pic:blipFill>
+                  <pic:spPr>
+                    <a:xfrm>
+                      <a:off x="0" y="0"/>
+                      <a:ext cx="2991268" cy="4248743"/>
+                    </a:xfrm>
+                    <a:prstGeom prst="rect">
+                      <a:avLst/>
+                    </a:prstGeom>
+                  </pic:spPr>
+                </pic:pic>
+              </a:graphicData>
+            </a:graphic>
+          </wp:inline>
+        </w:drawing>
       </w:r>
     </w:p>
     <w:p>
@@ -4612,27 +4537,14 @@
       <w:r>
         <w:t xml:space="preserve">Figure </w:t>
       </w:r>
-      <w:r>
-        <w:fldChar w:fldCharType="begin"/>
-      </w:r>
-      <w:r>
-        <w:instrText xml:space="preserve"> SEQ Figure \* ARABIC </w:instrText>
-      </w:r>
-      <w:r>
-        <w:fldChar w:fldCharType="separate"/>
-      </w:r>
-      <w:r>
-        <w:rPr>
-          <w:noProof/>
-        </w:rPr>
-        <w:t>9</w:t>
-      </w:r>
-      <w:r>
-        <w:rPr>
-          <w:noProof/>
-        </w:rPr>
-        <w:fldChar w:fldCharType="end"/>
-      </w:r>
+      <w:fldSimple w:instr=" SEQ Figure \* ARABIC ">
+        <w:r>
+          <w:rPr>
+            <w:noProof/>
+          </w:rPr>
+          <w:t>9</w:t>
+        </w:r>
+      </w:fldSimple>
       <w:r>
         <w:t xml:space="preserve">: The pins the </w:t>
       </w:r>
@@ -4651,8 +4563,8 @@
       </w:pPr>
       <w:r>
         <w:pict>
-          <v:shape id="_x0000_i1033" type="#_x0000_t75" style="width:467.7pt;height:165.9pt">
-            <v:imagedata r:id="rId20" o:title="magnet_magnetLED"/>
+          <v:shape id="_x0000_i1032" type="#_x0000_t75" style="width:467.7pt;height:165.9pt">
+            <v:imagedata r:id="rId19" o:title="magnet_magnetLED"/>
           </v:shape>
         </w:pict>
       </w:r>
@@ -4664,27 +4576,14 @@
       <w:r>
         <w:t xml:space="preserve">Figure </w:t>
       </w:r>
-      <w:r>
-        <w:fldChar w:fldCharType="begin"/>
-      </w:r>
-      <w:r>
-        <w:instrText xml:space="preserve"> SEQ Figure \* ARABIC </w:instrText>
-      </w:r>
-      <w:r>
-        <w:fldChar w:fldCharType="separate"/>
-      </w:r>
-      <w:r>
-        <w:rPr>
-          <w:noProof/>
-        </w:rPr>
-        <w:t>10</w:t>
-      </w:r>
-      <w:r>
-        <w:rPr>
-          <w:noProof/>
-        </w:rPr>
-        <w:fldChar w:fldCharType="end"/>
-      </w:r>
+      <w:fldSimple w:instr=" SEQ Figure \* ARABIC ">
+        <w:r>
+          <w:rPr>
+            <w:noProof/>
+          </w:rPr>
+          <w:t>10</w:t>
+        </w:r>
+      </w:fldSimple>
       <w:r>
         <w:t>: Circuit for both the door Magnet and the magnet arming LED.</w:t>
       </w:r>
@@ -4695,9 +4594,10 @@
         <w:keepNext/>
       </w:pPr>
       <w:r>
+        <w:lastRenderedPageBreak/>
         <w:pict>
-          <v:shape id="_x0000_i1034" type="#_x0000_t75" style="width:203.5pt;height:78.25pt">
-            <v:imagedata r:id="rId21" o:title="sensor"/>
+          <v:shape id="_x0000_i1033" type="#_x0000_t75" style="width:203.5pt;height:78.25pt">
+            <v:imagedata r:id="rId20" o:title="sensor"/>
           </v:shape>
         </w:pict>
       </w:r>
@@ -4709,27 +4609,14 @@
       <w:r>
         <w:t xml:space="preserve">Figure </w:t>
       </w:r>
-      <w:r>
-        <w:fldChar w:fldCharType="begin"/>
-      </w:r>
-      <w:r>
-        <w:instrText xml:space="preserve"> SEQ Figure \* ARABIC </w:instrText>
-      </w:r>
-      <w:r>
-        <w:fldChar w:fldCharType="separate"/>
-      </w:r>
-      <w:r>
-        <w:rPr>
-          <w:noProof/>
-        </w:rPr>
-        <w:t>11</w:t>
-      </w:r>
-      <w:r>
-        <w:rPr>
-          <w:noProof/>
-        </w:rPr>
-        <w:fldChar w:fldCharType="end"/>
-      </w:r>
+      <w:fldSimple w:instr=" SEQ Figure \* ARABIC ">
+        <w:r>
+          <w:rPr>
+            <w:noProof/>
+          </w:rPr>
+          <w:t>11</w:t>
+        </w:r>
+      </w:fldSimple>
       <w:r>
         <w:t xml:space="preserve">: Circuit used for the solar cells when they are used as sensors.  NOTE: ‘pin out’ is a wire which is then connected to an ADN channel which is then converted to a digital number for processing by the </w:t>
       </w:r>
@@ -4751,6 +4638,142 @@
     </w:p>
     <w:p>
       <w:pPr>
+        <w:keepNext/>
+      </w:pPr>
+      <w:r>
+        <w:rPr>
+          <w:rFonts w:ascii="Times New Roman" w:hAnsi="Times New Roman" w:cs="Times New Roman"/>
+          <w:noProof/>
+          <w:sz w:val="28"/>
+          <w:szCs w:val="28"/>
+          <w:lang w:eastAsia="en-CA"/>
+        </w:rPr>
+        <w:drawing>
+          <wp:inline distT="0" distB="0" distL="0" distR="0" wp14:anchorId="2BE3B575" wp14:editId="59B518ED">
+            <wp:extent cx="3753374" cy="4220164"/>
+            <wp:effectExtent l="0" t="0" r="0" b="9525"/>
+            <wp:docPr id="4" name="Picture 4"/>
+            <wp:cNvGraphicFramePr>
+              <a:graphicFrameLocks xmlns:a="http://schemas.openxmlformats.org/drawingml/2006/main" noChangeAspect="1"/>
+            </wp:cNvGraphicFramePr>
+            <a:graphic xmlns:a="http://schemas.openxmlformats.org/drawingml/2006/main">
+              <a:graphicData uri="http://schemas.openxmlformats.org/drawingml/2006/picture">
+                <pic:pic xmlns:pic="http://schemas.openxmlformats.org/drawingml/2006/picture">
+                  <pic:nvPicPr>
+                    <pic:cNvPr id="0" name="NFCreader.PNG"/>
+                    <pic:cNvPicPr/>
+                  </pic:nvPicPr>
+                  <pic:blipFill>
+                    <a:blip r:embed="rId21">
+                      <a:extLst>
+                        <a:ext uri="{28A0092B-C50C-407E-A947-70E740481C1C}">
+                          <a14:useLocalDpi xmlns:a14="http://schemas.microsoft.com/office/drawing/2010/main" val="0"/>
+                        </a:ext>
+                      </a:extLst>
+                    </a:blip>
+                    <a:stretch>
+                      <a:fillRect/>
+                    </a:stretch>
+                  </pic:blipFill>
+                  <pic:spPr>
+                    <a:xfrm>
+                      <a:off x="0" y="0"/>
+                      <a:ext cx="3753374" cy="4220164"/>
+                    </a:xfrm>
+                    <a:prstGeom prst="rect">
+                      <a:avLst/>
+                    </a:prstGeom>
+                  </pic:spPr>
+                </pic:pic>
+              </a:graphicData>
+            </a:graphic>
+          </wp:inline>
+        </w:drawing>
+      </w:r>
+    </w:p>
+    <w:p>
+      <w:pPr>
+        <w:pStyle w:val="Caption"/>
+        <w:rPr>
+          <w:rFonts w:ascii="Times New Roman" w:hAnsi="Times New Roman" w:cs="Times New Roman"/>
+          <w:sz w:val="28"/>
+          <w:szCs w:val="28"/>
+        </w:rPr>
+      </w:pPr>
+      <w:r>
+        <w:t xml:space="preserve">Figure </w:t>
+      </w:r>
+      <w:fldSimple w:instr=" SEQ Figure \* ARABIC ">
+        <w:r>
+          <w:rPr>
+            <w:noProof/>
+          </w:rPr>
+          <w:t>12</w:t>
+        </w:r>
+      </w:fldSimple>
+      <w:r>
+        <w:t>: Schematic on which pins are used on the NFC (PN532) shield.</w:t>
+      </w:r>
+    </w:p>
+    <w:p>
+      <w:pPr>
+        <w:keepNext/>
+      </w:pPr>
+      <w:r>
+        <w:rPr>
+          <w:rFonts w:ascii="Times New Roman" w:hAnsi="Times New Roman" w:cs="Times New Roman"/>
+          <w:noProof/>
+          <w:sz w:val="28"/>
+          <w:szCs w:val="28"/>
+          <w:lang w:eastAsia="en-CA"/>
+        </w:rPr>
+        <w:lastRenderedPageBreak/>
+        <w:drawing>
+          <wp:inline distT="0" distB="0" distL="0" distR="0" wp14:anchorId="1E343743" wp14:editId="5438C2A1">
+            <wp:extent cx="5553851" cy="4610744"/>
+            <wp:effectExtent l="0" t="0" r="8890" b="0"/>
+            <wp:docPr id="5" name="Picture 5"/>
+            <wp:cNvGraphicFramePr>
+              <a:graphicFrameLocks xmlns:a="http://schemas.openxmlformats.org/drawingml/2006/main" noChangeAspect="1"/>
+            </wp:cNvGraphicFramePr>
+            <a:graphic xmlns:a="http://schemas.openxmlformats.org/drawingml/2006/main">
+              <a:graphicData uri="http://schemas.openxmlformats.org/drawingml/2006/picture">
+                <pic:pic xmlns:pic="http://schemas.openxmlformats.org/drawingml/2006/picture">
+                  <pic:nvPicPr>
+                    <pic:cNvPr id="0" name="NFCArduino.PNG"/>
+                    <pic:cNvPicPr/>
+                  </pic:nvPicPr>
+                  <pic:blipFill>
+                    <a:blip r:embed="rId22">
+                      <a:extLst>
+                        <a:ext uri="{28A0092B-C50C-407E-A947-70E740481C1C}">
+                          <a14:useLocalDpi xmlns:a14="http://schemas.microsoft.com/office/drawing/2010/main" val="0"/>
+                        </a:ext>
+                      </a:extLst>
+                    </a:blip>
+                    <a:stretch>
+                      <a:fillRect/>
+                    </a:stretch>
+                  </pic:blipFill>
+                  <pic:spPr>
+                    <a:xfrm>
+                      <a:off x="0" y="0"/>
+                      <a:ext cx="5553851" cy="4610744"/>
+                    </a:xfrm>
+                    <a:prstGeom prst="rect">
+                      <a:avLst/>
+                    </a:prstGeom>
+                  </pic:spPr>
+                </pic:pic>
+              </a:graphicData>
+            </a:graphic>
+          </wp:inline>
+        </w:drawing>
+      </w:r>
+    </w:p>
+    <w:p>
+      <w:pPr>
+        <w:pStyle w:val="Caption"/>
         <w:rPr>
           <w:rFonts w:ascii="Times New Roman" w:hAnsi="Times New Roman" w:cs="Times New Roman"/>
           <w:sz w:val="28"/>
@@ -4759,55 +4782,184 @@
         </w:rPr>
       </w:pPr>
       <w:r>
+        <w:t xml:space="preserve">Figure </w:t>
+      </w:r>
+      <w:fldSimple w:instr=" SEQ Figure \* ARABIC ">
+        <w:r>
+          <w:rPr>
+            <w:noProof/>
+          </w:rPr>
+          <w:t>13</w:t>
+        </w:r>
+      </w:fldSimple>
+      <w:proofErr w:type="gramStart"/>
+      <w:r>
+        <w:t>:Schematic</w:t>
+      </w:r>
+      <w:proofErr w:type="gramEnd"/>
+      <w:r>
+        <w:t xml:space="preserve"> on which pins are used on the Arduino that controls the NFC shield.</w:t>
+      </w:r>
+    </w:p>
+    <w:p>
+      <w:pPr>
+        <w:keepNext/>
+      </w:pPr>
+      <w:r>
+        <w:rPr>
+          <w:rFonts w:ascii="Times New Roman" w:hAnsi="Times New Roman" w:cs="Times New Roman"/>
+          <w:noProof/>
+          <w:sz w:val="28"/>
+          <w:szCs w:val="28"/>
+          <w:lang w:eastAsia="en-CA"/>
+        </w:rPr>
+        <w:lastRenderedPageBreak/>
+        <w:drawing>
+          <wp:inline distT="0" distB="0" distL="0" distR="0" wp14:anchorId="0E25527B" wp14:editId="48D9EF62">
+            <wp:extent cx="5943600" cy="4677410"/>
+            <wp:effectExtent l="0" t="0" r="0" b="8890"/>
+            <wp:docPr id="6" name="Picture 6"/>
+            <wp:cNvGraphicFramePr>
+              <a:graphicFrameLocks xmlns:a="http://schemas.openxmlformats.org/drawingml/2006/main" noChangeAspect="1"/>
+            </wp:cNvGraphicFramePr>
+            <a:graphic xmlns:a="http://schemas.openxmlformats.org/drawingml/2006/main">
+              <a:graphicData uri="http://schemas.openxmlformats.org/drawingml/2006/picture">
+                <pic:pic xmlns:pic="http://schemas.openxmlformats.org/drawingml/2006/picture">
+                  <pic:nvPicPr>
+                    <pic:cNvPr id="0" name="magnetArduino.PNG"/>
+                    <pic:cNvPicPr/>
+                  </pic:nvPicPr>
+                  <pic:blipFill>
+                    <a:blip r:embed="rId23">
+                      <a:extLst>
+                        <a:ext uri="{28A0092B-C50C-407E-A947-70E740481C1C}">
+                          <a14:useLocalDpi xmlns:a14="http://schemas.microsoft.com/office/drawing/2010/main" val="0"/>
+                        </a:ext>
+                      </a:extLst>
+                    </a:blip>
+                    <a:stretch>
+                      <a:fillRect/>
+                    </a:stretch>
+                  </pic:blipFill>
+                  <pic:spPr>
+                    <a:xfrm>
+                      <a:off x="0" y="0"/>
+                      <a:ext cx="5943600" cy="4677410"/>
+                    </a:xfrm>
+                    <a:prstGeom prst="rect">
+                      <a:avLst/>
+                    </a:prstGeom>
+                  </pic:spPr>
+                </pic:pic>
+              </a:graphicData>
+            </a:graphic>
+          </wp:inline>
+        </w:drawing>
+      </w:r>
+    </w:p>
+    <w:p>
+      <w:pPr>
+        <w:pStyle w:val="Caption"/>
         <w:rPr>
           <w:rFonts w:ascii="Times New Roman" w:hAnsi="Times New Roman" w:cs="Times New Roman"/>
           <w:sz w:val="28"/>
           <w:szCs w:val="28"/>
           <w:highlight w:val="yellow"/>
         </w:rPr>
-        <w:t>NFC Arduino schematic needed still</w:t>
+      </w:pPr>
+      <w:r>
+        <w:t xml:space="preserve">Figure </w:t>
+      </w:r>
+      <w:fldSimple w:instr=" SEQ Figure \* ARABIC ">
+        <w:r>
+          <w:rPr>
+            <w:noProof/>
+          </w:rPr>
+          <w:t>14</w:t>
+        </w:r>
+      </w:fldSimple>
+      <w:r>
+        <w:t>: Schematic that shows what pins are used for the magnet and LED strip lighting.</w:t>
       </w:r>
     </w:p>
     <w:p>
       <w:pPr>
-        <w:rPr>
-          <w:rFonts w:ascii="Times New Roman" w:hAnsi="Times New Roman" w:cs="Times New Roman"/>
-          <w:sz w:val="28"/>
-          <w:szCs w:val="28"/>
-          <w:highlight w:val="yellow"/>
-        </w:rPr>
+        <w:keepNext/>
       </w:pPr>
       <w:r>
         <w:rPr>
-          <w:rFonts w:ascii="Times New Roman" w:hAnsi="Times New Roman" w:cs="Times New Roman"/>
-          <w:sz w:val="28"/>
-          <w:szCs w:val="28"/>
-          <w:highlight w:val="yellow"/>
-        </w:rPr>
-        <w:t>Magnet Arduino schematic needed still</w:t>
+          <w:noProof/>
+          <w:lang w:eastAsia="en-CA"/>
+        </w:rPr>
+        <w:lastRenderedPageBreak/>
+        <w:drawing>
+          <wp:inline distT="0" distB="0" distL="0" distR="0">
+            <wp:extent cx="5943600" cy="4464050"/>
+            <wp:effectExtent l="0" t="0" r="0" b="0"/>
+            <wp:docPr id="8" name="Picture 8"/>
+            <wp:cNvGraphicFramePr>
+              <a:graphicFrameLocks xmlns:a="http://schemas.openxmlformats.org/drawingml/2006/main" noChangeAspect="1"/>
+            </wp:cNvGraphicFramePr>
+            <a:graphic xmlns:a="http://schemas.openxmlformats.org/drawingml/2006/main">
+              <a:graphicData uri="http://schemas.openxmlformats.org/drawingml/2006/picture">
+                <pic:pic xmlns:pic="http://schemas.openxmlformats.org/drawingml/2006/picture">
+                  <pic:nvPicPr>
+                    <pic:cNvPr id="0" name="lolShieldArduino.PNG"/>
+                    <pic:cNvPicPr/>
+                  </pic:nvPicPr>
+                  <pic:blipFill>
+                    <a:blip r:embed="rId24">
+                      <a:extLst>
+                        <a:ext uri="{28A0092B-C50C-407E-A947-70E740481C1C}">
+                          <a14:useLocalDpi xmlns:a14="http://schemas.microsoft.com/office/drawing/2010/main" val="0"/>
+                        </a:ext>
+                      </a:extLst>
+                    </a:blip>
+                    <a:stretch>
+                      <a:fillRect/>
+                    </a:stretch>
+                  </pic:blipFill>
+                  <pic:spPr>
+                    <a:xfrm>
+                      <a:off x="0" y="0"/>
+                      <a:ext cx="5943600" cy="4464050"/>
+                    </a:xfrm>
+                    <a:prstGeom prst="rect">
+                      <a:avLst/>
+                    </a:prstGeom>
+                  </pic:spPr>
+                </pic:pic>
+              </a:graphicData>
+            </a:graphic>
+          </wp:inline>
+        </w:drawing>
       </w:r>
     </w:p>
     <w:p>
+      <w:pPr>
+        <w:pStyle w:val="Caption"/>
+      </w:pPr>
+      <w:r>
+        <w:t xml:space="preserve">Figure </w:t>
+      </w:r>
+      <w:fldSimple w:instr=" SEQ Figure \* ARABIC ">
+        <w:r>
+          <w:rPr>
+            <w:noProof/>
+          </w:rPr>
+          <w:t>15</w:t>
+        </w:r>
+      </w:fldSimple>
+      <w:r>
+        <w:t xml:space="preserve">: Schematic that shows what pins are used on the Arduino that controls the </w:t>
+      </w:r>
       <w:proofErr w:type="spellStart"/>
       <w:r>
-        <w:rPr>
-          <w:rFonts w:ascii="Times New Roman" w:hAnsi="Times New Roman" w:cs="Times New Roman"/>
-          <w:sz w:val="28"/>
-          <w:szCs w:val="28"/>
-          <w:highlight w:val="yellow"/>
-        </w:rPr>
-        <w:lastRenderedPageBreak/>
         <w:t>LoL</w:t>
       </w:r>
       <w:proofErr w:type="spellEnd"/>
       <w:r>
-        <w:rPr>
-          <w:rFonts w:ascii="Times New Roman" w:hAnsi="Times New Roman" w:cs="Times New Roman"/>
-          <w:sz w:val="28"/>
-          <w:szCs w:val="28"/>
-          <w:highlight w:val="yellow"/>
-        </w:rPr>
-        <w:t xml:space="preserve"> Shield Arduino schematic needed still</w:t>
+        <w:t xml:space="preserve"> shield.</w:t>
       </w:r>
     </w:p>
     <w:p/>
@@ -4939,7 +5091,15 @@
           <w:rFonts w:ascii="Times New Roman" w:hAnsi="Times New Roman" w:cs="Times New Roman"/>
           <w:sz w:val="24"/>
         </w:rPr>
-        <w:t>place the module into AT state which is done by setting the ENABLE pin to 3.3V and then turning on the module.  We then used the following configuration values:</w:t>
+        <w:t xml:space="preserve">place the module into AT state which is done by </w:t>
+      </w:r>
+      <w:r>
+        <w:rPr>
+          <w:rFonts w:ascii="Times New Roman" w:hAnsi="Times New Roman" w:cs="Times New Roman"/>
+          <w:sz w:val="24"/>
+        </w:rPr>
+        <w:lastRenderedPageBreak/>
+        <w:t>setting the ENABLE pin to 3.3V and then turning on the module.  We then used the following configuration values:</w:t>
       </w:r>
     </w:p>
     <w:p>
@@ -5357,15 +5517,7 @@
           <w:rFonts w:ascii="Times New Roman" w:hAnsi="Times New Roman" w:cs="Times New Roman"/>
           <w:sz w:val="24"/>
         </w:rPr>
-        <w:t xml:space="preserve"> learning ADC </w:t>
-      </w:r>
-      <w:r>
-        <w:rPr>
-          <w:rFonts w:ascii="Times New Roman" w:hAnsi="Times New Roman" w:cs="Times New Roman"/>
-          <w:sz w:val="24"/>
-        </w:rPr>
-        <w:lastRenderedPageBreak/>
-        <w:t>tutorial.  As you can see, it takes a SDA,</w:t>
+        <w:t xml:space="preserve"> learning ADC tutorial.  As you can see, it takes a SDA,</w:t>
       </w:r>
       <w:r>
         <w:rPr>
@@ -5529,6 +5681,7 @@
           <w:rFonts w:ascii="Times New Roman" w:hAnsi="Times New Roman" w:cs="Times New Roman"/>
           <w:sz w:val="24"/>
         </w:rPr>
+        <w:lastRenderedPageBreak/>
         <w:t xml:space="preserve">The schematic of the </w:t>
       </w:r>
       <w:proofErr w:type="spellStart"/>
@@ -5728,7 +5881,6 @@
           <w:rFonts w:ascii="Times New Roman" w:hAnsi="Times New Roman" w:cs="Times New Roman"/>
           <w:sz w:val="24"/>
         </w:rPr>
-        <w:lastRenderedPageBreak/>
         <w:t>appropriate functions within and has an array of said functions.  We then create an array of events, and then trigger the function within the object that corresponds with the observed event.</w:t>
       </w:r>
     </w:p>
@@ -5844,7 +5996,15 @@
           <w:rFonts w:ascii="Times New Roman" w:hAnsi="Times New Roman" w:cs="Times New Roman"/>
           <w:sz w:val="24"/>
         </w:rPr>
-        <w:t xml:space="preserve"> pins are easier to manage in modern times in comparison to several years ago.  This is important because we </w:t>
+        <w:t xml:space="preserve"> pins are easier to manage in modern times in comparison to several years ago.  </w:t>
+      </w:r>
+      <w:r>
+        <w:rPr>
+          <w:rFonts w:ascii="Times New Roman" w:hAnsi="Times New Roman" w:cs="Times New Roman"/>
+          <w:sz w:val="24"/>
+        </w:rPr>
+        <w:lastRenderedPageBreak/>
+        <w:t xml:space="preserve">This is important because we </w:t>
       </w:r>
       <w:r>
         <w:rPr>
@@ -5971,28 +6131,7 @@
           <w:rFonts w:ascii="Times New Roman" w:hAnsi="Times New Roman" w:cs="Times New Roman"/>
           <w:sz w:val="24"/>
         </w:rPr>
-        <w:t>Circuit Schematics section</w:t>
-      </w:r>
-      <w:r>
-        <w:rPr>
-          <w:rFonts w:ascii="Times New Roman" w:hAnsi="Times New Roman" w:cs="Times New Roman"/>
-          <w:sz w:val="24"/>
-        </w:rPr>
-        <w:t xml:space="preserve"> to see </w:t>
-      </w:r>
-      <w:r>
-        <w:rPr>
-          <w:rFonts w:ascii="Times New Roman" w:hAnsi="Times New Roman" w:cs="Times New Roman"/>
-          <w:sz w:val="24"/>
-        </w:rPr>
-        <w:t>what pins to connect the replacement part t</w:t>
-      </w:r>
-      <w:r>
-        <w:rPr>
-          <w:rFonts w:ascii="Times New Roman" w:hAnsi="Times New Roman" w:cs="Times New Roman"/>
-          <w:sz w:val="24"/>
-        </w:rPr>
-        <w:t>o, and the Testing section to see where the necessary testing code is located to ensure correct behaviour of the device.</w:t>
+        <w:t>Circuit Schematics section to see what pins to connect the replacement part to, and the Testing section to see where the necessary testing code is located to ensure correct behaviour of the device.</w:t>
       </w:r>
     </w:p>
     <w:p>
@@ -6010,10 +6149,7 @@
       </w:pPr>
       <w:bookmarkStart w:id="19" w:name="_Toc494748886"/>
       <w:r>
-        <w:t>Adding P</w:t>
-      </w:r>
-      <w:r>
-        <w:t>arts</w:t>
+        <w:t>Adding Parts</w:t>
       </w:r>
       <w:bookmarkEnd w:id="19"/>
     </w:p>
@@ -6037,14 +6173,7 @@
           <w:rFonts w:ascii="Times New Roman" w:hAnsi="Times New Roman" w:cs="Times New Roman"/>
           <w:sz w:val="24"/>
         </w:rPr>
-        <w:t>lease see the Circuit Schematics section to see what Arduino pins are available for devices</w:t>
-      </w:r>
-      <w:r>
-        <w:rPr>
-          <w:rFonts w:ascii="Times New Roman" w:hAnsi="Times New Roman" w:cs="Times New Roman"/>
-          <w:sz w:val="24"/>
-        </w:rPr>
-        <w:t xml:space="preserve"> </w:t>
+        <w:t xml:space="preserve">lease see the Circuit Schematics section to see what Arduino pins are available for devices </w:t>
       </w:r>
       <w:r>
         <w:rPr>
@@ -6092,7 +6221,6 @@
       </w:pPr>
       <w:bookmarkStart w:id="20" w:name="_Toc494748887"/>
       <w:r>
-        <w:lastRenderedPageBreak/>
         <w:t>Testing</w:t>
       </w:r>
       <w:bookmarkEnd w:id="20"/>
@@ -6302,33 +6430,38 @@
         </w:rPr>
         <w:t xml:space="preserve"> can be completed by following the same steps as mentioned for the NFC Arduino but replacing all ‘NFC Arduino’</w:t>
       </w:r>
-    </w:p>
-    <w:p>
-      <w:pPr>
-        <w:pStyle w:val="NoSpacing"/>
-      </w:pPr>
-    </w:p>
-    <w:p>
-      <w:pPr>
-        <w:pStyle w:val="Heading1"/>
-      </w:pPr>
-      <w:bookmarkStart w:id="21" w:name="_Toc494748888"/>
-      <w:r>
-        <w:t xml:space="preserve">Wiring and </w:t>
-      </w:r>
-      <w:r>
-        <w:t>Enclosures</w:t>
-      </w:r>
+      <w:r>
+        <w:rPr>
+          <w:rFonts w:ascii="Times New Roman" w:hAnsi="Times New Roman" w:cs="Times New Roman"/>
+          <w:sz w:val="24"/>
+        </w:rPr>
+        <w:t xml:space="preserve"> with ‘</w:t>
+      </w:r>
+      <w:proofErr w:type="spellStart"/>
+      <w:r>
+        <w:rPr>
+          <w:rFonts w:ascii="Times New Roman" w:hAnsi="Times New Roman" w:cs="Times New Roman"/>
+          <w:sz w:val="24"/>
+        </w:rPr>
+        <w:t>Lo</w:t>
+      </w:r>
+      <w:bookmarkStart w:id="21" w:name="_GoBack"/>
       <w:bookmarkEnd w:id="21"/>
-    </w:p>
-    <w:p>
-      <w:pPr>
-        <w:pStyle w:val="NoSpacing"/>
-        <w:rPr>
-          <w:rFonts w:ascii="Times New Roman" w:hAnsi="Times New Roman" w:cs="Times New Roman"/>
-          <w:sz w:val="24"/>
-        </w:rPr>
-      </w:pPr>
+      <w:r>
+        <w:rPr>
+          <w:rFonts w:ascii="Times New Roman" w:hAnsi="Times New Roman" w:cs="Times New Roman"/>
+          <w:sz w:val="24"/>
+        </w:rPr>
+        <w:t>L</w:t>
+      </w:r>
+      <w:proofErr w:type="spellEnd"/>
+      <w:r>
+        <w:rPr>
+          <w:rFonts w:ascii="Times New Roman" w:hAnsi="Times New Roman" w:cs="Times New Roman"/>
+          <w:sz w:val="24"/>
+        </w:rPr>
+        <w:t xml:space="preserve"> Shield Arduino’.</w:t>
+      </w:r>
     </w:p>
     <w:p>
       <w:pPr>
@@ -6336,6 +6469,7 @@
       </w:pPr>
       <w:bookmarkStart w:id="22" w:name="_Toc494748889"/>
       <w:r>
+        <w:lastRenderedPageBreak/>
         <w:t>Budget</w:t>
       </w:r>
       <w:bookmarkEnd w:id="22"/>
@@ -7858,7 +7992,6 @@
                 <w:rFonts w:ascii="Times New Roman" w:hAnsi="Times New Roman" w:cs="Times New Roman"/>
                 <w:sz w:val="24"/>
               </w:rPr>
-              <w:lastRenderedPageBreak/>
               <w:t>headlight/cube LED</w:t>
             </w:r>
           </w:p>
@@ -9987,6 +10120,7 @@
                 <w:rFonts w:ascii="Times New Roman" w:hAnsi="Times New Roman" w:cs="Times New Roman"/>
                 <w:sz w:val="24"/>
               </w:rPr>
+              <w:lastRenderedPageBreak/>
               <w:t>1K resistor 1/4W</w:t>
             </w:r>
           </w:p>
@@ -12051,7 +12185,6 @@
                 <w:rFonts w:ascii="Times New Roman" w:hAnsi="Times New Roman" w:cs="Times New Roman"/>
                 <w:sz w:val="24"/>
               </w:rPr>
-              <w:lastRenderedPageBreak/>
               <w:t>lol shield</w:t>
             </w:r>
           </w:p>
@@ -14124,7 +14257,15 @@
                 <w:rFonts w:ascii="Times New Roman" w:hAnsi="Times New Roman" w:cs="Times New Roman"/>
                 <w:sz w:val="24"/>
               </w:rPr>
-              <w:t>255.80594</w:t>
+              <w:t>255.805</w:t>
+            </w:r>
+            <w:r>
+              <w:rPr>
+                <w:rFonts w:ascii="Times New Roman" w:hAnsi="Times New Roman" w:cs="Times New Roman"/>
+                <w:sz w:val="24"/>
+              </w:rPr>
+              <w:lastRenderedPageBreak/>
+              <w:t>94</w:t>
             </w:r>
           </w:p>
         </w:tc>
@@ -14147,6 +14288,7 @@
                 <w:rFonts w:ascii="Times New Roman" w:hAnsi="Times New Roman" w:cs="Times New Roman"/>
                 <w:sz w:val="24"/>
               </w:rPr>
+              <w:lastRenderedPageBreak/>
               <w:t> </w:t>
             </w:r>
           </w:p>
@@ -14222,6 +14364,7 @@
                 <w:rFonts w:ascii="Times New Roman" w:hAnsi="Times New Roman" w:cs="Times New Roman"/>
                 <w:sz w:val="24"/>
               </w:rPr>
+              <w:lastRenderedPageBreak/>
               <w:t>oles&amp;chris</w:t>
             </w:r>
             <w:proofErr w:type="spellEnd"/>
@@ -15148,11 +15291,9 @@
       <w:r>
         <w:t xml:space="preserve"> Retrieved October 01, 2017, from https://learn.adafruit.com/adafruit-pn532-rfid-nfc/mifare</w:t>
       </w:r>
-      <w:bookmarkStart w:id="25" w:name="_GoBack"/>
-      <w:bookmarkEnd w:id="25"/>
     </w:p>
     <w:sectPr>
-      <w:headerReference w:type="default" r:id="rId22"/>
+      <w:headerReference w:type="default" r:id="rId25"/>
       <w:pgSz w:w="12240" w:h="15840"/>
       <w:pgMar w:top="1440" w:right="1440" w:bottom="1440" w:left="1440" w:header="708" w:footer="708" w:gutter="0"/>
       <w:pgNumType w:start="1"/>
@@ -15214,59 +15355,6 @@
 </file>
 
 <file path=word/header1.xml><?xml version="1.0" encoding="utf-8"?>
-<w:hdr xmlns:wpc="http://schemas.microsoft.com/office/word/2010/wordprocessingCanvas" xmlns:mc="http://schemas.openxmlformats.org/markup-compatibility/2006" xmlns:o="urn:schemas-microsoft-com:office:office" xmlns:r="http://schemas.openxmlformats.org/officeDocument/2006/relationships" xmlns:m="http://schemas.openxmlformats.org/officeDocument/2006/math" xmlns:v="urn:schemas-microsoft-com:vml" xmlns:wp14="http://schemas.microsoft.com/office/word/2010/wordprocessingDrawing" xmlns:wp="http://schemas.openxmlformats.org/drawingml/2006/wordprocessingDrawing" xmlns:w10="urn:schemas-microsoft-com:office:word" xmlns:w="http://schemas.openxmlformats.org/wordprocessingml/2006/main" xmlns:w14="http://schemas.microsoft.com/office/word/2010/wordml" xmlns:wpg="http://schemas.microsoft.com/office/word/2010/wordprocessingGroup" xmlns:wpi="http://schemas.microsoft.com/office/word/2010/wordprocessingInk" xmlns:wne="http://schemas.microsoft.com/office/word/2006/wordml" xmlns:wps="http://schemas.microsoft.com/office/word/2010/wordprocessingShape" mc:Ignorable="w14 wp14">
-  <w:sdt>
-    <w:sdtPr>
-      <w:id w:val="814452161"/>
-      <w:docPartObj>
-        <w:docPartGallery w:val="Page Numbers (Top of Page)"/>
-        <w:docPartUnique/>
-      </w:docPartObj>
-    </w:sdtPr>
-    <w:sdtEndPr>
-      <w:rPr>
-        <w:noProof/>
-      </w:rPr>
-    </w:sdtEndPr>
-    <w:sdtContent>
-      <w:p>
-        <w:pPr>
-          <w:pStyle w:val="Header"/>
-          <w:jc w:val="right"/>
-        </w:pPr>
-        <w:r>
-          <w:fldChar w:fldCharType="begin"/>
-        </w:r>
-        <w:r>
-          <w:instrText xml:space="preserve"> PAGE   \* MERGEFORMAT </w:instrText>
-        </w:r>
-        <w:r>
-          <w:fldChar w:fldCharType="separate"/>
-        </w:r>
-        <w:r>
-          <w:rPr>
-            <w:noProof/>
-          </w:rPr>
-          <w:t>i</w:t>
-        </w:r>
-        <w:r>
-          <w:rPr>
-            <w:noProof/>
-          </w:rPr>
-          <w:fldChar w:fldCharType="end"/>
-        </w:r>
-      </w:p>
-    </w:sdtContent>
-  </w:sdt>
-  <w:p>
-    <w:pPr>
-      <w:pStyle w:val="Header"/>
-    </w:pPr>
-  </w:p>
-</w:hdr>
-</file>
-
-<file path=word/header2.xml><?xml version="1.0" encoding="utf-8"?>
 <w:hdr xmlns:wpc="http://schemas.microsoft.com/office/word/2010/wordprocessingCanvas" xmlns:mc="http://schemas.openxmlformats.org/markup-compatibility/2006" xmlns:o="urn:schemas-microsoft-com:office:office" xmlns:r="http://schemas.openxmlformats.org/officeDocument/2006/relationships" xmlns:m="http://schemas.openxmlformats.org/officeDocument/2006/math" xmlns:v="urn:schemas-microsoft-com:vml" xmlns:wp14="http://schemas.microsoft.com/office/word/2010/wordprocessingDrawing" xmlns:wp="http://schemas.openxmlformats.org/drawingml/2006/wordprocessingDrawing" xmlns:w10="urn:schemas-microsoft-com:office:word" xmlns:w="http://schemas.openxmlformats.org/wordprocessingml/2006/main" xmlns:w14="http://schemas.microsoft.com/office/word/2010/wordml" xmlns:wpg="http://schemas.microsoft.com/office/word/2010/wordprocessingGroup" xmlns:wpi="http://schemas.microsoft.com/office/word/2010/wordprocessingInk" xmlns:wne="http://schemas.microsoft.com/office/word/2006/wordml" xmlns:wps="http://schemas.microsoft.com/office/word/2010/wordprocessingShape" mc:Ignorable="w14 wp14">
   <w:sdt>
     <w:sdtPr>
@@ -15300,7 +15388,7 @@
           <w:rPr>
             <w:noProof/>
           </w:rPr>
-          <w:t>1</w:t>
+          <w:t>16</w:t>
         </w:r>
         <w:r>
           <w:rPr>
@@ -15830,6 +15918,7 @@
   <w:style w:type="character" w:default="1" w:styleId="DefaultParagraphFont">
     <w:name w:val="Default Paragraph Font"/>
     <w:uiPriority w:val="1"/>
+    <w:semiHidden/>
     <w:unhideWhenUsed/>
   </w:style>
   <w:style w:type="table" w:default="1" w:styleId="TableNormal">
@@ -16581,6 +16670,7 @@
   <w:style w:type="character" w:default="1" w:styleId="DefaultParagraphFont">
     <w:name w:val="Default Paragraph Font"/>
     <w:uiPriority w:val="1"/>
+    <w:semiHidden/>
     <w:unhideWhenUsed/>
   </w:style>
   <w:style w:type="table" w:default="1" w:styleId="TableNormal">
@@ -17214,7 +17304,7 @@
 </file>
 
 <file path=customXml/itemProps1.xml><?xml version="1.0" encoding="utf-8"?>
-<ds:datastoreItem xmlns:ds="http://schemas.openxmlformats.org/officeDocument/2006/customXml" ds:itemID="{550C6D48-C9A1-4FA9-9E0C-FD77878342AF}">
+<ds:datastoreItem xmlns:ds="http://schemas.openxmlformats.org/officeDocument/2006/customXml" ds:itemID="{0BCCEA08-E066-4339-BED3-08C480AF5E3C}">
   <ds:schemaRefs>
     <ds:schemaRef ds:uri="http://schemas.openxmlformats.org/officeDocument/2006/bibliography"/>
   </ds:schemaRefs>

</xml_diff>